<commit_message>
m path fixed. functional working codes. needs structure and exception handling.
</commit_message>
<xml_diff>
--- a/Project1/mmsardes_project01.docx
+++ b/Project1/mmsardes_project01.docx
@@ -50,7 +50,7 @@
           <w:szCs w:val="24"/>
         </w:rPr>
       </w:pPr>
-      <w:hyperlink r:id="rId5" w:history="1">
+      <w:hyperlink r:id="rId6" w:history="1">
         <w:r>
           <w:rPr>
             <w:rStyle w:val="Hyperlink"/>
@@ -70,6 +70,8 @@
       <w:pPr>
         <w:spacing w:after="0" w:line="240" w:lineRule="auto"/>
         <w:rPr>
+          <w:b/>
+          <w:bCs/>
           <w:i/>
           <w:iCs/>
           <w:sz w:val="24"/>
@@ -78,6 +80,8 @@
       </w:pPr>
       <w:r>
         <w:rPr>
+          <w:b/>
+          <w:bCs/>
           <w:i/>
           <w:iCs/>
           <w:sz w:val="24"/>
@@ -222,12 +226,10 @@
         <w:t>1.Grayscale 4 neighbors – (</w:t>
       </w:r>
       <w:proofErr w:type="spellStart"/>
-      <w:proofErr w:type="gramStart"/>
       <w:r>
         <w:t>x,y</w:t>
       </w:r>
       <w:proofErr w:type="spellEnd"/>
-      <w:proofErr w:type="gramEnd"/>
       <w:r>
         <w:t>) and (x+1, y) &amp; (</w:t>
       </w:r>
@@ -266,7 +268,7 @@
                     </pic:cNvPicPr>
                   </pic:nvPicPr>
                   <pic:blipFill>
-                    <a:blip r:embed="rId6" cstate="email">
+                    <a:blip r:embed="rId7" cstate="email">
                       <a:extLst>
                         <a:ext uri="{28A0092B-C50C-407E-A947-70E740481C1C}">
                           <a14:useLocalDpi xmlns:a14="http://schemas.microsoft.com/office/drawing/2010/main"/>
@@ -313,12 +315,10 @@
         <w:t>Grayscale 8 neighbors – (</w:t>
       </w:r>
       <w:proofErr w:type="spellStart"/>
-      <w:proofErr w:type="gramStart"/>
       <w:r>
         <w:t>x,y</w:t>
       </w:r>
       <w:proofErr w:type="spellEnd"/>
-      <w:proofErr w:type="gramEnd"/>
       <w:r>
         <w:t>) and (x+1, y+1) &amp; (</w:t>
       </w:r>
@@ -357,7 +357,7 @@
                     </pic:cNvPicPr>
                   </pic:nvPicPr>
                   <pic:blipFill rotWithShape="1">
-                    <a:blip r:embed="rId7" cstate="email">
+                    <a:blip r:embed="rId8" cstate="email">
                       <a:extLst>
                         <a:ext uri="{28A0092B-C50C-407E-A947-70E740481C1C}">
                           <a14:useLocalDpi xmlns:a14="http://schemas.microsoft.com/office/drawing/2010/main"/>
@@ -443,7 +443,7 @@
                     </pic:cNvPicPr>
                   </pic:nvPicPr>
                   <pic:blipFill>
-                    <a:blip r:embed="rId8" cstate="email">
+                    <a:blip r:embed="rId9" cstate="email">
                       <a:extLst>
                         <a:ext uri="{28A0092B-C50C-407E-A947-70E740481C1C}">
                           <a14:useLocalDpi xmlns:a14="http://schemas.microsoft.com/office/drawing/2010/main"/>
@@ -516,7 +516,7 @@
                     </pic:cNvPicPr>
                   </pic:nvPicPr>
                   <pic:blipFill>
-                    <a:blip r:embed="rId9" cstate="email">
+                    <a:blip r:embed="rId10" cstate="email">
                       <a:extLst>
                         <a:ext uri="{28A0092B-C50C-407E-A947-70E740481C1C}">
                           <a14:useLocalDpi xmlns:a14="http://schemas.microsoft.com/office/drawing/2010/main"/>
@@ -592,7 +592,7 @@
                     </pic:cNvPicPr>
                   </pic:nvPicPr>
                   <pic:blipFill>
-                    <a:blip r:embed="rId10" cstate="email">
+                    <a:blip r:embed="rId11" cstate="email">
                       <a:extLst>
                         <a:ext uri="{28A0092B-C50C-407E-A947-70E740481C1C}">
                           <a14:useLocalDpi xmlns:a14="http://schemas.microsoft.com/office/drawing/2010/main"/>
@@ -629,13 +629,115 @@
     <w:p>
       <w:pPr>
         <w:spacing w:after="0" w:line="240" w:lineRule="auto"/>
+        <w:rPr>
+          <w:noProof/>
+        </w:rPr>
+      </w:pPr>
+    </w:p>
+    <w:p>
+      <w:pPr>
+        <w:spacing w:after="0" w:line="240" w:lineRule="auto"/>
+        <w:rPr>
+          <w:noProof/>
+        </w:rPr>
+      </w:pPr>
+    </w:p>
+    <w:p>
+      <w:pPr>
+        <w:pStyle w:val="ListParagraph"/>
+        <w:numPr>
+          <w:ilvl w:val="0"/>
+          <w:numId w:val="2"/>
+        </w:numPr>
+        <w:spacing w:after="0" w:line="240" w:lineRule="auto"/>
       </w:pPr>
       <w:r>
         <w:lastRenderedPageBreak/>
+        <w:t xml:space="preserve">La*b* - 4 neighbors – both pairs. </w:t>
+      </w:r>
+    </w:p>
+    <w:p>
+      <w:pPr>
+        <w:spacing w:after="0" w:line="240" w:lineRule="auto"/>
+      </w:pPr>
+      <w:r>
+        <w:rPr>
+          <w:noProof/>
+        </w:rPr>
         <w:drawing>
-          <wp:inline distT="0" distB="0" distL="0" distR="0" wp14:anchorId="42DFC288" wp14:editId="7FDE392C">
-            <wp:extent cx="5706271" cy="2076740"/>
-            <wp:effectExtent l="19050" t="19050" r="8890" b="19050"/>
+          <wp:inline distT="0" distB="0" distL="0" distR="0" wp14:anchorId="3AE2419F" wp14:editId="0363A31B">
+            <wp:extent cx="5943600" cy="2981325"/>
+            <wp:effectExtent l="19050" t="19050" r="19050" b="28575"/>
+            <wp:docPr id="32" name="Picture 32"/>
+            <wp:cNvGraphicFramePr>
+              <a:graphicFrameLocks xmlns:a="http://schemas.openxmlformats.org/drawingml/2006/main" noChangeAspect="1"/>
+            </wp:cNvGraphicFramePr>
+            <a:graphic xmlns:a="http://schemas.openxmlformats.org/drawingml/2006/main">
+              <a:graphicData uri="http://schemas.openxmlformats.org/drawingml/2006/picture">
+                <pic:pic xmlns:pic="http://schemas.openxmlformats.org/drawingml/2006/picture">
+                  <pic:nvPicPr>
+                    <pic:cNvPr id="0" name="Picture 1"/>
+                    <pic:cNvPicPr>
+                      <a:picLocks noChangeAspect="1" noChangeArrowheads="1"/>
+                    </pic:cNvPicPr>
+                  </pic:nvPicPr>
+                  <pic:blipFill>
+                    <a:blip r:embed="rId12" cstate="print">
+                      <a:extLst>
+                        <a:ext uri="{28A0092B-C50C-407E-A947-70E740481C1C}">
+                          <a14:useLocalDpi xmlns:a14="http://schemas.microsoft.com/office/drawing/2010/main" val="0"/>
+                        </a:ext>
+                      </a:extLst>
+                    </a:blip>
+                    <a:srcRect/>
+                    <a:stretch>
+                      <a:fillRect/>
+                    </a:stretch>
+                  </pic:blipFill>
+                  <pic:spPr bwMode="auto">
+                    <a:xfrm>
+                      <a:off x="0" y="0"/>
+                      <a:ext cx="5943600" cy="2981325"/>
+                    </a:xfrm>
+                    <a:prstGeom prst="rect">
+                      <a:avLst/>
+                    </a:prstGeom>
+                    <a:noFill/>
+                    <a:ln>
+                      <a:solidFill>
+                        <a:schemeClr val="tx1"/>
+                      </a:solidFill>
+                    </a:ln>
+                  </pic:spPr>
+                </pic:pic>
+              </a:graphicData>
+            </a:graphic>
+          </wp:inline>
+        </w:drawing>
+      </w:r>
+    </w:p>
+    <w:p>
+      <w:pPr>
+        <w:spacing w:after="0" w:line="240" w:lineRule="auto"/>
+      </w:pPr>
+    </w:p>
+    <w:p>
+      <w:pPr>
+        <w:spacing w:after="0" w:line="240" w:lineRule="auto"/>
+      </w:pPr>
+    </w:p>
+    <w:p>
+      <w:pPr>
+        <w:spacing w:after="0" w:line="240" w:lineRule="auto"/>
+      </w:pPr>
+      <w:r>
+        <w:rPr>
+          <w:noProof/>
+        </w:rPr>
+        <w:drawing>
+          <wp:inline distT="0" distB="0" distL="0" distR="0" wp14:anchorId="30D5D078" wp14:editId="37A5E512">
+            <wp:extent cx="4915586" cy="1962424"/>
+            <wp:effectExtent l="19050" t="19050" r="18415" b="19050"/>
             <wp:docPr id="1" name="Picture 1"/>
             <wp:cNvGraphicFramePr>
               <a:graphicFrameLocks xmlns:a="http://schemas.openxmlformats.org/drawingml/2006/main" noChangeAspect="1"/>
@@ -648,7 +750,7 @@
                     <pic:cNvPicPr/>
                   </pic:nvPicPr>
                   <pic:blipFill>
-                    <a:blip r:embed="rId11"/>
+                    <a:blip r:embed="rId13"/>
                     <a:stretch>
                       <a:fillRect/>
                     </a:stretch>
@@ -656,7 +758,7 @@
                   <pic:spPr>
                     <a:xfrm>
                       <a:off x="0" y="0"/>
-                      <a:ext cx="5706271" cy="2076740"/>
+                      <a:ext cx="4915586" cy="1962424"/>
                     </a:xfrm>
                     <a:prstGeom prst="rect">
                       <a:avLst/>
@@ -700,6 +802,17 @@
       <w:pPr>
         <w:spacing w:after="0" w:line="240" w:lineRule="auto"/>
         <w:rPr>
+          <w:sz w:val="24"/>
+          <w:szCs w:val="24"/>
+        </w:rPr>
+      </w:pPr>
+    </w:p>
+    <w:p>
+      <w:pPr>
+        <w:spacing w:after="0" w:line="240" w:lineRule="auto"/>
+        <w:rPr>
+          <w:b/>
+          <w:bCs/>
           <w:i/>
           <w:iCs/>
           <w:sz w:val="24"/>
@@ -708,6 +821,8 @@
       </w:pPr>
       <w:r>
         <w:rPr>
+          <w:b/>
+          <w:bCs/>
           <w:i/>
           <w:iCs/>
           <w:sz w:val="24"/>
@@ -738,13 +853,29 @@
     </w:p>
     <w:p>
       <w:pPr>
-        <w:spacing w:after="0" w:line="240" w:lineRule="auto"/>
-      </w:pPr>
-      <w:r>
+        <w:pStyle w:val="ListParagraph"/>
+        <w:numPr>
+          <w:ilvl w:val="2"/>
+          <w:numId w:val="1"/>
+        </w:numPr>
+        <w:spacing w:after="0" w:line="240" w:lineRule="auto"/>
+      </w:pPr>
+      <w:r>
+        <w:rPr>
+          <w:noProof/>
+        </w:rPr>
         <w:drawing>
-          <wp:inline distT="0" distB="0" distL="0" distR="0" wp14:anchorId="727EF55C" wp14:editId="0B97C010">
+          <wp:anchor distT="0" distB="0" distL="114300" distR="114300" simplePos="0" relativeHeight="251650048" behindDoc="0" locked="0" layoutInCell="1" allowOverlap="1" wp14:anchorId="727EF55C" wp14:editId="56CECD6D">
+            <wp:simplePos x="0" y="0"/>
+            <wp:positionH relativeFrom="margin">
+              <wp:align>left</wp:align>
+            </wp:positionH>
+            <wp:positionV relativeFrom="paragraph">
+              <wp:posOffset>24765</wp:posOffset>
+            </wp:positionV>
             <wp:extent cx="1848108" cy="1362265"/>
-            <wp:effectExtent l="0" t="0" r="0" b="9525"/>
+            <wp:effectExtent l="19050" t="19050" r="19050" b="28575"/>
+            <wp:wrapSquare wrapText="bothSides"/>
             <wp:docPr id="11" name="Picture 11"/>
             <wp:cNvGraphicFramePr>
               <a:graphicFrameLocks xmlns:a="http://schemas.openxmlformats.org/drawingml/2006/main" noChangeAspect="1"/>
@@ -757,7 +888,13 @@
                     <pic:cNvPicPr/>
                   </pic:nvPicPr>
                   <pic:blipFill>
-                    <a:blip r:embed="rId12"/>
+                    <a:blip r:embed="rId14">
+                      <a:extLst>
+                        <a:ext uri="{28A0092B-C50C-407E-A947-70E740481C1C}">
+                          <a14:useLocalDpi xmlns:a14="http://schemas.microsoft.com/office/drawing/2010/main" val="0"/>
+                        </a:ext>
+                      </a:extLst>
+                    </a:blip>
                     <a:stretch>
                       <a:fillRect/>
                     </a:stretch>
@@ -770,20 +907,3062 @@
                     <a:prstGeom prst="rect">
                       <a:avLst/>
                     </a:prstGeom>
+                    <a:ln>
+                      <a:solidFill>
+                        <a:schemeClr val="tx1"/>
+                      </a:solidFill>
+                    </a:ln>
                   </pic:spPr>
                 </pic:pic>
               </a:graphicData>
             </a:graphic>
-          </wp:inline>
+          </wp:anchor>
         </w:drawing>
       </w:r>
-    </w:p>
-    <w:p>
-      <w:pPr>
-        <w:spacing w:after="0" w:line="240" w:lineRule="auto"/>
-      </w:pPr>
+      <w:r>
+        <w:t xml:space="preserve">Find the shortest 4, 8 and m-paths between p and q for V = {0,1} </w:t>
+      </w:r>
+    </w:p>
+    <w:p>
+      <w:pPr>
+        <w:pStyle w:val="ListParagraph"/>
+        <w:numPr>
+          <w:ilvl w:val="2"/>
+          <w:numId w:val="1"/>
+        </w:numPr>
+        <w:spacing w:after="0" w:line="240" w:lineRule="auto"/>
+      </w:pPr>
+      <w:r>
+        <w:t xml:space="preserve">Repeat the same for V = {1,2} </w:t>
+      </w:r>
+    </w:p>
+    <w:p>
+      <w:pPr>
+        <w:pStyle w:val="ListParagraph"/>
+        <w:numPr>
+          <w:ilvl w:val="2"/>
+          <w:numId w:val="1"/>
+        </w:numPr>
+        <w:spacing w:after="0" w:line="240" w:lineRule="auto"/>
+      </w:pPr>
+      <w:r>
+        <w:t xml:space="preserve">Write code to implement shortest distance function. </w:t>
+      </w:r>
+    </w:p>
+    <w:p>
+      <w:pPr>
+        <w:spacing w:after="0" w:line="240" w:lineRule="auto"/>
+      </w:pPr>
+    </w:p>
+    <w:p>
+      <w:pPr>
+        <w:spacing w:after="0" w:line="240" w:lineRule="auto"/>
+      </w:pPr>
+    </w:p>
+    <w:p>
+      <w:pPr>
+        <w:spacing w:after="0" w:line="240" w:lineRule="auto"/>
+      </w:pPr>
+    </w:p>
+    <w:p>
+      <w:pPr>
+        <w:spacing w:after="0" w:line="240" w:lineRule="auto"/>
+      </w:pPr>
+    </w:p>
+    <w:p>
+      <w:pPr>
+        <w:spacing w:after="0" w:line="240" w:lineRule="auto"/>
+      </w:pPr>
+    </w:p>
+    <w:p>
+      <w:pPr>
+        <w:spacing w:after="0" w:line="240" w:lineRule="auto"/>
+      </w:pPr>
+    </w:p>
+    <w:p>
+      <w:pPr>
+        <w:pStyle w:val="ListParagraph"/>
+        <w:numPr>
+          <w:ilvl w:val="0"/>
+          <w:numId w:val="4"/>
+        </w:numPr>
+        <w:spacing w:after="0" w:line="240" w:lineRule="auto"/>
+      </w:pPr>
+      <w:r>
+        <w:rPr>
+          <w:noProof/>
+        </w:rPr>
+        <w:lastRenderedPageBreak/>
+        <mc:AlternateContent>
+          <mc:Choice Requires="wpg">
+            <w:drawing>
+              <wp:anchor distT="0" distB="0" distL="114300" distR="114300" simplePos="0" relativeHeight="251667456" behindDoc="0" locked="0" layoutInCell="1" allowOverlap="1" wp14:anchorId="4DB76039" wp14:editId="6AEF2FC2">
+                <wp:simplePos x="0" y="0"/>
+                <wp:positionH relativeFrom="margin">
+                  <wp:align>left</wp:align>
+                </wp:positionH>
+                <wp:positionV relativeFrom="paragraph">
+                  <wp:posOffset>0</wp:posOffset>
+                </wp:positionV>
+                <wp:extent cx="1847850" cy="1438275"/>
+                <wp:effectExtent l="0" t="0" r="0" b="28575"/>
+                <wp:wrapSquare wrapText="bothSides"/>
+                <wp:docPr id="21" name="Group 21"/>
+                <wp:cNvGraphicFramePr/>
+                <a:graphic xmlns:a="http://schemas.openxmlformats.org/drawingml/2006/main">
+                  <a:graphicData uri="http://schemas.microsoft.com/office/word/2010/wordprocessingGroup">
+                    <wpg:wgp>
+                      <wpg:cNvGrpSpPr/>
+                      <wpg:grpSpPr>
+                        <a:xfrm>
+                          <a:off x="0" y="0"/>
+                          <a:ext cx="1847850" cy="1438275"/>
+                          <a:chOff x="0" y="0"/>
+                          <a:chExt cx="1847850" cy="1438275"/>
+                        </a:xfrm>
+                      </wpg:grpSpPr>
+                      <wpg:grpSp>
+                        <wpg:cNvPr id="13" name="Group 13"/>
+                        <wpg:cNvGrpSpPr/>
+                        <wpg:grpSpPr>
+                          <a:xfrm>
+                            <a:off x="0" y="0"/>
+                            <a:ext cx="1847850" cy="1438275"/>
+                            <a:chOff x="0" y="0"/>
+                            <a:chExt cx="1847850" cy="1438275"/>
+                          </a:xfrm>
+                        </wpg:grpSpPr>
+                        <wpg:grpSp>
+                          <wpg:cNvPr id="5" name="Group 5"/>
+                          <wpg:cNvGrpSpPr/>
+                          <wpg:grpSpPr>
+                            <a:xfrm>
+                              <a:off x="0" y="38100"/>
+                              <a:ext cx="1847850" cy="1362075"/>
+                              <a:chOff x="0" y="0"/>
+                              <a:chExt cx="1847850" cy="1362075"/>
+                            </a:xfrm>
+                          </wpg:grpSpPr>
+                          <pic:pic xmlns:pic="http://schemas.openxmlformats.org/drawingml/2006/picture">
+                            <pic:nvPicPr>
+                              <pic:cNvPr id="2" name="Picture 2"/>
+                              <pic:cNvPicPr>
+                                <a:picLocks noChangeAspect="1"/>
+                              </pic:cNvPicPr>
+                            </pic:nvPicPr>
+                            <pic:blipFill>
+                              <a:blip r:embed="rId14">
+                                <a:extLst>
+                                  <a:ext uri="{28A0092B-C50C-407E-A947-70E740481C1C}">
+                                    <a14:useLocalDpi xmlns:a14="http://schemas.microsoft.com/office/drawing/2010/main" val="0"/>
+                                  </a:ext>
+                                </a:extLst>
+                              </a:blip>
+                              <a:stretch>
+                                <a:fillRect/>
+                              </a:stretch>
+                            </pic:blipFill>
+                            <pic:spPr>
+                              <a:xfrm>
+                                <a:off x="0" y="0"/>
+                                <a:ext cx="1847850" cy="1362075"/>
+                              </a:xfrm>
+                              <a:prstGeom prst="rect">
+                                <a:avLst/>
+                              </a:prstGeom>
+                            </pic:spPr>
+                          </pic:pic>
+                          <wps:wsp>
+                            <wps:cNvPr id="3" name="Freeform: Shape 3"/>
+                            <wps:cNvSpPr/>
+                            <wps:spPr>
+                              <a:xfrm>
+                                <a:off x="561975" y="514350"/>
+                                <a:ext cx="553402" cy="685800"/>
+                              </a:xfrm>
+                              <a:custGeom>
+                                <a:avLst/>
+                                <a:gdLst>
+                                  <a:gd name="connsiteX0" fmla="*/ 0 w 553402"/>
+                                  <a:gd name="connsiteY0" fmla="*/ 685800 h 685800"/>
+                                  <a:gd name="connsiteX1" fmla="*/ 104775 w 553402"/>
+                                  <a:gd name="connsiteY1" fmla="*/ 676275 h 685800"/>
+                                  <a:gd name="connsiteX2" fmla="*/ 142875 w 553402"/>
+                                  <a:gd name="connsiteY2" fmla="*/ 666750 h 685800"/>
+                                  <a:gd name="connsiteX3" fmla="*/ 190500 w 553402"/>
+                                  <a:gd name="connsiteY3" fmla="*/ 657225 h 685800"/>
+                                  <a:gd name="connsiteX4" fmla="*/ 304800 w 553402"/>
+                                  <a:gd name="connsiteY4" fmla="*/ 647700 h 685800"/>
+                                  <a:gd name="connsiteX5" fmla="*/ 352425 w 553402"/>
+                                  <a:gd name="connsiteY5" fmla="*/ 638175 h 685800"/>
+                                  <a:gd name="connsiteX6" fmla="*/ 542925 w 553402"/>
+                                  <a:gd name="connsiteY6" fmla="*/ 628650 h 685800"/>
+                                  <a:gd name="connsiteX7" fmla="*/ 552450 w 553402"/>
+                                  <a:gd name="connsiteY7" fmla="*/ 571500 h 685800"/>
+                                  <a:gd name="connsiteX8" fmla="*/ 542925 w 553402"/>
+                                  <a:gd name="connsiteY8" fmla="*/ 85725 h 685800"/>
+                                  <a:gd name="connsiteX9" fmla="*/ 523875 w 553402"/>
+                                  <a:gd name="connsiteY9" fmla="*/ 28575 h 685800"/>
+                                  <a:gd name="connsiteX10" fmla="*/ 523875 w 553402"/>
+                                  <a:gd name="connsiteY10" fmla="*/ 0 h 685800"/>
+                                </a:gdLst>
+                                <a:ahLst/>
+                                <a:cxnLst>
+                                  <a:cxn ang="0">
+                                    <a:pos x="connsiteX0" y="connsiteY0"/>
+                                  </a:cxn>
+                                  <a:cxn ang="0">
+                                    <a:pos x="connsiteX1" y="connsiteY1"/>
+                                  </a:cxn>
+                                  <a:cxn ang="0">
+                                    <a:pos x="connsiteX2" y="connsiteY2"/>
+                                  </a:cxn>
+                                  <a:cxn ang="0">
+                                    <a:pos x="connsiteX3" y="connsiteY3"/>
+                                  </a:cxn>
+                                  <a:cxn ang="0">
+                                    <a:pos x="connsiteX4" y="connsiteY4"/>
+                                  </a:cxn>
+                                  <a:cxn ang="0">
+                                    <a:pos x="connsiteX5" y="connsiteY5"/>
+                                  </a:cxn>
+                                  <a:cxn ang="0">
+                                    <a:pos x="connsiteX6" y="connsiteY6"/>
+                                  </a:cxn>
+                                  <a:cxn ang="0">
+                                    <a:pos x="connsiteX7" y="connsiteY7"/>
+                                  </a:cxn>
+                                  <a:cxn ang="0">
+                                    <a:pos x="connsiteX8" y="connsiteY8"/>
+                                  </a:cxn>
+                                  <a:cxn ang="0">
+                                    <a:pos x="connsiteX9" y="connsiteY9"/>
+                                  </a:cxn>
+                                  <a:cxn ang="0">
+                                    <a:pos x="connsiteX10" y="connsiteY10"/>
+                                  </a:cxn>
+                                </a:cxnLst>
+                                <a:rect l="l" t="t" r="r" b="b"/>
+                                <a:pathLst>
+                                  <a:path w="553402" h="685800">
+                                    <a:moveTo>
+                                      <a:pt x="0" y="685800"/>
+                                    </a:moveTo>
+                                    <a:cubicBezTo>
+                                      <a:pt x="34925" y="682625"/>
+                                      <a:pt x="70014" y="680910"/>
+                                      <a:pt x="104775" y="676275"/>
+                                    </a:cubicBezTo>
+                                    <a:cubicBezTo>
+                                      <a:pt x="117751" y="674545"/>
+                                      <a:pt x="130096" y="669590"/>
+                                      <a:pt x="142875" y="666750"/>
+                                    </a:cubicBezTo>
+                                    <a:cubicBezTo>
+                                      <a:pt x="158679" y="663238"/>
+                                      <a:pt x="174422" y="659117"/>
+                                      <a:pt x="190500" y="657225"/>
+                                    </a:cubicBezTo>
+                                    <a:cubicBezTo>
+                                      <a:pt x="228470" y="652758"/>
+                                      <a:pt x="266700" y="650875"/>
+                                      <a:pt x="304800" y="647700"/>
+                                    </a:cubicBezTo>
+                                    <a:cubicBezTo>
+                                      <a:pt x="320675" y="644525"/>
+                                      <a:pt x="336287" y="639466"/>
+                                      <a:pt x="352425" y="638175"/>
+                                    </a:cubicBezTo>
+                                    <a:cubicBezTo>
+                                      <a:pt x="415802" y="633105"/>
+                                      <a:pt x="482608" y="648756"/>
+                                      <a:pt x="542925" y="628650"/>
+                                    </a:cubicBezTo>
+                                    <a:cubicBezTo>
+                                      <a:pt x="561247" y="622543"/>
+                                      <a:pt x="549275" y="590550"/>
+                                      <a:pt x="552450" y="571500"/>
+                                    </a:cubicBezTo>
+                                    <a:cubicBezTo>
+                                      <a:pt x="549275" y="409575"/>
+                                      <a:pt x="551437" y="247457"/>
+                                      <a:pt x="542925" y="85725"/>
+                                    </a:cubicBezTo>
+                                    <a:cubicBezTo>
+                                      <a:pt x="541870" y="65672"/>
+                                      <a:pt x="523875" y="48655"/>
+                                      <a:pt x="523875" y="28575"/>
+                                    </a:cubicBezTo>
+                                    <a:lnTo>
+                                      <a:pt x="523875" y="0"/>
+                                    </a:lnTo>
+                                  </a:path>
+                                </a:pathLst>
+                              </a:custGeom>
+                              <a:noFill/>
+                            </wps:spPr>
+                            <wps:style>
+                              <a:lnRef idx="2">
+                                <a:schemeClr val="accent1">
+                                  <a:shade val="50000"/>
+                                </a:schemeClr>
+                              </a:lnRef>
+                              <a:fillRef idx="1">
+                                <a:schemeClr val="accent1"/>
+                              </a:fillRef>
+                              <a:effectRef idx="0">
+                                <a:schemeClr val="accent1"/>
+                              </a:effectRef>
+                              <a:fontRef idx="minor">
+                                <a:schemeClr val="lt1"/>
+                              </a:fontRef>
+                            </wps:style>
+                            <wps:bodyPr rot="0" spcFirstLastPara="0" vertOverflow="overflow" horzOverflow="overflow" vert="horz" wrap="square" lIns="91440" tIns="45720" rIns="91440" bIns="45720" numCol="1" spcCol="0" rtlCol="0" fromWordArt="0" anchor="ctr" anchorCtr="0" forceAA="0" compatLnSpc="1">
+                              <a:prstTxWarp prst="textNoShape">
+                                <a:avLst/>
+                              </a:prstTxWarp>
+                              <a:noAutofit/>
+                            </wps:bodyPr>
+                          </wps:wsp>
+                          <wps:wsp>
+                            <wps:cNvPr id="4" name="Freeform: Shape 4"/>
+                            <wps:cNvSpPr/>
+                            <wps:spPr>
+                              <a:xfrm>
+                                <a:off x="1162050" y="314325"/>
+                                <a:ext cx="123825" cy="219975"/>
+                              </a:xfrm>
+                              <a:custGeom>
+                                <a:avLst/>
+                                <a:gdLst>
+                                  <a:gd name="connsiteX0" fmla="*/ 0 w 123825"/>
+                                  <a:gd name="connsiteY0" fmla="*/ 19950 h 219975"/>
+                                  <a:gd name="connsiteX1" fmla="*/ 47625 w 123825"/>
+                                  <a:gd name="connsiteY1" fmla="*/ 900 h 219975"/>
+                                  <a:gd name="connsiteX2" fmla="*/ 85725 w 123825"/>
+                                  <a:gd name="connsiteY2" fmla="*/ 10425 h 219975"/>
+                                  <a:gd name="connsiteX3" fmla="*/ 66675 w 123825"/>
+                                  <a:gd name="connsiteY3" fmla="*/ 105675 h 219975"/>
+                                  <a:gd name="connsiteX4" fmla="*/ 104775 w 123825"/>
+                                  <a:gd name="connsiteY4" fmla="*/ 162825 h 219975"/>
+                                  <a:gd name="connsiteX5" fmla="*/ 123825 w 123825"/>
+                                  <a:gd name="connsiteY5" fmla="*/ 219975 h 219975"/>
+                                </a:gdLst>
+                                <a:ahLst/>
+                                <a:cxnLst>
+                                  <a:cxn ang="0">
+                                    <a:pos x="connsiteX0" y="connsiteY0"/>
+                                  </a:cxn>
+                                  <a:cxn ang="0">
+                                    <a:pos x="connsiteX1" y="connsiteY1"/>
+                                  </a:cxn>
+                                  <a:cxn ang="0">
+                                    <a:pos x="connsiteX2" y="connsiteY2"/>
+                                  </a:cxn>
+                                  <a:cxn ang="0">
+                                    <a:pos x="connsiteX3" y="connsiteY3"/>
+                                  </a:cxn>
+                                  <a:cxn ang="0">
+                                    <a:pos x="connsiteX4" y="connsiteY4"/>
+                                  </a:cxn>
+                                  <a:cxn ang="0">
+                                    <a:pos x="connsiteX5" y="connsiteY5"/>
+                                  </a:cxn>
+                                </a:cxnLst>
+                                <a:rect l="l" t="t" r="r" b="b"/>
+                                <a:pathLst>
+                                  <a:path w="123825" h="219975">
+                                    <a:moveTo>
+                                      <a:pt x="0" y="19950"/>
+                                    </a:moveTo>
+                                    <a:cubicBezTo>
+                                      <a:pt x="15875" y="13600"/>
+                                      <a:pt x="30632" y="2788"/>
+                                      <a:pt x="47625" y="900"/>
+                                    </a:cubicBezTo>
+                                    <a:cubicBezTo>
+                                      <a:pt x="60636" y="-546"/>
+                                      <a:pt x="81128" y="-1832"/>
+                                      <a:pt x="85725" y="10425"/>
+                                    </a:cubicBezTo>
+                                    <a:cubicBezTo>
+                                      <a:pt x="93451" y="31027"/>
+                                      <a:pt x="74950" y="80851"/>
+                                      <a:pt x="66675" y="105675"/>
+                                    </a:cubicBezTo>
+                                    <a:cubicBezTo>
+                                      <a:pt x="79375" y="124725"/>
+                                      <a:pt x="97535" y="141105"/>
+                                      <a:pt x="104775" y="162825"/>
+                                    </a:cubicBezTo>
+                                    <a:lnTo>
+                                      <a:pt x="123825" y="219975"/>
+                                    </a:lnTo>
+                                  </a:path>
+                                </a:pathLst>
+                              </a:custGeom>
+                              <a:noFill/>
+                            </wps:spPr>
+                            <wps:style>
+                              <a:lnRef idx="2">
+                                <a:schemeClr val="accent1">
+                                  <a:shade val="50000"/>
+                                </a:schemeClr>
+                              </a:lnRef>
+                              <a:fillRef idx="1">
+                                <a:schemeClr val="accent1"/>
+                              </a:fillRef>
+                              <a:effectRef idx="0">
+                                <a:schemeClr val="accent1"/>
+                              </a:effectRef>
+                              <a:fontRef idx="minor">
+                                <a:schemeClr val="lt1"/>
+                              </a:fontRef>
+                            </wps:style>
+                            <wps:bodyPr rot="0" spcFirstLastPara="0" vertOverflow="overflow" horzOverflow="overflow" vert="horz" wrap="square" lIns="91440" tIns="45720" rIns="91440" bIns="45720" numCol="1" spcCol="0" rtlCol="0" fromWordArt="0" anchor="ctr" anchorCtr="0" forceAA="0" compatLnSpc="1">
+                              <a:prstTxWarp prst="textNoShape">
+                                <a:avLst/>
+                              </a:prstTxWarp>
+                              <a:noAutofit/>
+                            </wps:bodyPr>
+                          </wps:wsp>
+                        </wpg:grpSp>
+                        <wps:wsp>
+                          <wps:cNvPr id="12" name="Rectangle 12"/>
+                          <wps:cNvSpPr/>
+                          <wps:spPr>
+                            <a:xfrm>
+                              <a:off x="133350" y="0"/>
+                              <a:ext cx="1666875" cy="1438275"/>
+                            </a:xfrm>
+                            <a:prstGeom prst="rect">
+                              <a:avLst/>
+                            </a:prstGeom>
+                            <a:noFill/>
+                            <a:ln>
+                              <a:solidFill>
+                                <a:schemeClr val="tx1"/>
+                              </a:solidFill>
+                            </a:ln>
+                          </wps:spPr>
+                          <wps:style>
+                            <a:lnRef idx="2">
+                              <a:schemeClr val="accent1">
+                                <a:shade val="50000"/>
+                              </a:schemeClr>
+                            </a:lnRef>
+                            <a:fillRef idx="1">
+                              <a:schemeClr val="accent1"/>
+                            </a:fillRef>
+                            <a:effectRef idx="0">
+                              <a:schemeClr val="accent1"/>
+                            </a:effectRef>
+                            <a:fontRef idx="minor">
+                              <a:schemeClr val="lt1"/>
+                            </a:fontRef>
+                          </wps:style>
+                          <wps:bodyPr rot="0" spcFirstLastPara="0" vertOverflow="overflow" horzOverflow="overflow" vert="horz" wrap="square" lIns="91440" tIns="45720" rIns="91440" bIns="45720" numCol="1" spcCol="0" rtlCol="0" fromWordArt="0" anchor="ctr" anchorCtr="0" forceAA="0" compatLnSpc="1">
+                            <a:prstTxWarp prst="textNoShape">
+                              <a:avLst/>
+                            </a:prstTxWarp>
+                            <a:noAutofit/>
+                          </wps:bodyPr>
+                        </wps:wsp>
+                      </wpg:grpSp>
+                      <wps:wsp>
+                        <wps:cNvPr id="20" name="Freeform: Shape 20"/>
+                        <wps:cNvSpPr/>
+                        <wps:spPr>
+                          <a:xfrm>
+                            <a:off x="1314450" y="590550"/>
+                            <a:ext cx="40528" cy="58713"/>
+                          </a:xfrm>
+                          <a:custGeom>
+                            <a:avLst/>
+                            <a:gdLst>
+                              <a:gd name="connsiteX0" fmla="*/ 28575 w 40528"/>
+                              <a:gd name="connsiteY0" fmla="*/ 58654 h 58713"/>
+                              <a:gd name="connsiteX1" fmla="*/ 0 w 40528"/>
+                              <a:gd name="connsiteY1" fmla="*/ 11029 h 58713"/>
+                              <a:gd name="connsiteX2" fmla="*/ 28575 w 40528"/>
+                              <a:gd name="connsiteY2" fmla="*/ 1504 h 58713"/>
+                              <a:gd name="connsiteX3" fmla="*/ 28575 w 40528"/>
+                              <a:gd name="connsiteY3" fmla="*/ 58654 h 58713"/>
+                            </a:gdLst>
+                            <a:ahLst/>
+                            <a:cxnLst>
+                              <a:cxn ang="0">
+                                <a:pos x="connsiteX0" y="connsiteY0"/>
+                              </a:cxn>
+                              <a:cxn ang="0">
+                                <a:pos x="connsiteX1" y="connsiteY1"/>
+                              </a:cxn>
+                              <a:cxn ang="0">
+                                <a:pos x="connsiteX2" y="connsiteY2"/>
+                              </a:cxn>
+                              <a:cxn ang="0">
+                                <a:pos x="connsiteX3" y="connsiteY3"/>
+                              </a:cxn>
+                            </a:cxnLst>
+                            <a:rect l="l" t="t" r="r" b="b"/>
+                            <a:pathLst>
+                              <a:path w="40528" h="58713">
+                                <a:moveTo>
+                                  <a:pt x="28575" y="58654"/>
+                                </a:moveTo>
+                                <a:cubicBezTo>
+                                  <a:pt x="23813" y="60241"/>
+                                  <a:pt x="0" y="29542"/>
+                                  <a:pt x="0" y="11029"/>
+                                </a:cubicBezTo>
+                                <a:cubicBezTo>
+                                  <a:pt x="0" y="989"/>
+                                  <a:pt x="19253" y="-2225"/>
+                                  <a:pt x="28575" y="1504"/>
+                                </a:cubicBezTo>
+                                <a:cubicBezTo>
+                                  <a:pt x="52909" y="11237"/>
+                                  <a:pt x="33337" y="57067"/>
+                                  <a:pt x="28575" y="58654"/>
+                                </a:cubicBezTo>
+                                <a:close/>
+                              </a:path>
+                            </a:pathLst>
+                          </a:custGeom>
+                        </wps:spPr>
+                        <wps:style>
+                          <a:lnRef idx="2">
+                            <a:schemeClr val="accent1">
+                              <a:shade val="50000"/>
+                            </a:schemeClr>
+                          </a:lnRef>
+                          <a:fillRef idx="1">
+                            <a:schemeClr val="accent1"/>
+                          </a:fillRef>
+                          <a:effectRef idx="0">
+                            <a:schemeClr val="accent1"/>
+                          </a:effectRef>
+                          <a:fontRef idx="minor">
+                            <a:schemeClr val="lt1"/>
+                          </a:fontRef>
+                        </wps:style>
+                        <wps:bodyPr rot="0" spcFirstLastPara="0" vertOverflow="overflow" horzOverflow="overflow" vert="horz" wrap="square" lIns="91440" tIns="45720" rIns="91440" bIns="45720" numCol="1" spcCol="0" rtlCol="0" fromWordArt="0" anchor="ctr" anchorCtr="0" forceAA="0" compatLnSpc="1">
+                          <a:prstTxWarp prst="textNoShape">
+                            <a:avLst/>
+                          </a:prstTxWarp>
+                          <a:noAutofit/>
+                        </wps:bodyPr>
+                      </wps:wsp>
+                    </wpg:wgp>
+                  </a:graphicData>
+                </a:graphic>
+              </wp:anchor>
+            </w:drawing>
+          </mc:Choice>
+          <mc:Fallback>
+            <w:pict>
+              <v:group w14:anchorId="20B5C728" id="Group 21" o:spid="_x0000_s1026" style="position:absolute;margin-left:0;margin-top:0;width:145.5pt;height:113.25pt;z-index:251667456;mso-position-horizontal:left;mso-position-horizontal-relative:margin" coordsize="18478,14382" o:gfxdata="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">
+                <v:group id="Group 13" o:spid="_x0000_s1027" style="position:absolute;width:18478;height:14382" coordsize="18478,14382" o:gfxdata="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">
+                  <v:group id="Group 5" o:spid="_x0000_s1028" style="position:absolute;top:381;width:18478;height:13620" coordsize="18478,13620" o:gfxdata="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">
+                    <v:shapetype id="_x0000_t75" coordsize="21600,21600" o:spt="75" o:preferrelative="t" path="m@4@5l@4@11@9@11@9@5xe" filled="f" stroked="f">
+                      <v:stroke joinstyle="miter"/>
+                      <v:formulas>
+                        <v:f eqn="if lineDrawn pixelLineWidth 0"/>
+                        <v:f eqn="sum @0 1 0"/>
+                        <v:f eqn="sum 0 0 @1"/>
+                        <v:f eqn="prod @2 1 2"/>
+                        <v:f eqn="prod @3 21600 pixelWidth"/>
+                        <v:f eqn="prod @3 21600 pixelHeight"/>
+                        <v:f eqn="sum @0 0 1"/>
+                        <v:f eqn="prod @6 1 2"/>
+                        <v:f eqn="prod @7 21600 pixelWidth"/>
+                        <v:f eqn="sum @8 21600 0"/>
+                        <v:f eqn="prod @7 21600 pixelHeight"/>
+                        <v:f eqn="sum @10 21600 0"/>
+                      </v:formulas>
+                      <v:path o:extrusionok="f" gradientshapeok="t" o:connecttype="rect"/>
+                      <o:lock v:ext="edit" aspectratio="t"/>
+                    </v:shapetype>
+                    <v:shape id="Picture 2" o:spid="_x0000_s1029" type="#_x0000_t75" style="position:absolute;width:18478;height:13620;visibility:visible;mso-wrap-style:square" o:gfxdata="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">
+                      <v:imagedata r:id="rId15" o:title=""/>
+                    </v:shape>
+                    <v:shape id="Freeform: Shape 3" o:spid="_x0000_s1030" style="position:absolute;left:5619;top:5143;width:5534;height:6858;visibility:visible;mso-wrap-style:square;v-text-anchor:middle" coordsize="553402,685800" o:gfxdata="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" path="m,685800v34925,-3175,70014,-4890,104775,-9525c117751,674545,130096,669590,142875,666750v15804,-3512,31547,-7633,47625,-9525c228470,652758,266700,650875,304800,647700v15875,-3175,31487,-8234,47625,-9525c415802,633105,482608,648756,542925,628650v18322,-6107,6350,-38100,9525,-57150c549275,409575,551437,247457,542925,85725,541870,65672,523875,48655,523875,28575l523875,e" filled="f" strokecolor="#1f3763 [1604]" strokeweight="1pt">
+                      <v:stroke joinstyle="miter"/>
+                      <v:path arrowok="t" o:connecttype="custom" o:connectlocs="0,685800;104775,676275;142875,666750;190500,657225;304800,647700;352425,638175;542925,628650;552450,571500;542925,85725;523875,28575;523875,0" o:connectangles="0,0,0,0,0,0,0,0,0,0,0"/>
+                    </v:shape>
+                    <v:shape id="Freeform: Shape 4" o:spid="_x0000_s1031" style="position:absolute;left:11620;top:3143;width:1238;height:2200;visibility:visible;mso-wrap-style:square;v-text-anchor:middle" coordsize="123825,219975" o:gfxdata="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" path="m,19950c15875,13600,30632,2788,47625,900,60636,-546,81128,-1832,85725,10425,93451,31027,74950,80851,66675,105675v12700,19050,30860,35430,38100,57150l123825,219975e" filled="f" strokecolor="#1f3763 [1604]" strokeweight="1pt">
+                      <v:stroke joinstyle="miter"/>
+                      <v:path arrowok="t" o:connecttype="custom" o:connectlocs="0,19950;47625,900;85725,10425;66675,105675;104775,162825;123825,219975" o:connectangles="0,0,0,0,0,0"/>
+                    </v:shape>
+                  </v:group>
+                  <v:rect id="Rectangle 12" o:spid="_x0000_s1032" style="position:absolute;left:1333;width:16669;height:14382;visibility:visible;mso-wrap-style:square;v-text-anchor:middle" o:gfxdata="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" filled="f" strokecolor="black [3213]" strokeweight="1pt"/>
+                </v:group>
+                <v:shape id="Freeform: Shape 20" o:spid="_x0000_s1033" style="position:absolute;left:13144;top:5905;width:405;height:587;visibility:visible;mso-wrap-style:square;v-text-anchor:middle" coordsize="40528,58713" o:gfxdata="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" path="m28575,58654c23813,60241,,29542,,11029,,989,19253,-2225,28575,1504v24334,9733,4762,55563,,57150xe" fillcolor="#4472c4 [3204]" strokecolor="#1f3763 [1604]" strokeweight="1pt">
+                  <v:stroke joinstyle="miter"/>
+                  <v:path arrowok="t" o:connecttype="custom" o:connectlocs="28575,58654;0,11029;28575,1504;28575,58654" o:connectangles="0,0,0,0"/>
+                </v:shape>
+                <w10:wrap type="square" anchorx="margin"/>
+              </v:group>
+            </w:pict>
+          </mc:Fallback>
+        </mc:AlternateContent>
+      </w:r>
+      <w:r>
+        <w:t xml:space="preserve">1. 4 path - </w:t>
+      </w:r>
+    </w:p>
+    <w:p>
+      <w:pPr>
+        <w:spacing w:after="0" w:line="240" w:lineRule="auto"/>
+      </w:pPr>
+      <w:r>
+        <w:t xml:space="preserve">                                                              </w:t>
+      </w:r>
+    </w:p>
+    <w:p>
+      <w:pPr>
+        <w:spacing w:after="0" w:line="240" w:lineRule="auto"/>
+      </w:pPr>
+      <w:r>
+        <w:t>We start from p and move towards coordinate (3,2)</w:t>
+      </w:r>
+      <w:r>
+        <w:t xml:space="preserve"> </w:t>
+      </w:r>
+      <w:r>
+        <w:t>-</w:t>
+      </w:r>
+      <w:r>
+        <w:t>&gt; (</w:t>
+      </w:r>
+      <w:r>
+        <w:t>2,2)</w:t>
+      </w:r>
+      <w:r>
+        <w:t xml:space="preserve"> </w:t>
+      </w:r>
+      <w:r>
+        <w:t>-&gt;</w:t>
+      </w:r>
+      <w:r>
+        <w:t xml:space="preserve"> </w:t>
+      </w:r>
+      <w:r>
+        <w:t>(1,2)</w:t>
+      </w:r>
+    </w:p>
+    <w:p>
+      <w:pPr>
+        <w:spacing w:after="0" w:line="240" w:lineRule="auto"/>
+      </w:pPr>
+      <w:r>
+        <w:t xml:space="preserve">But beyond that we do not have any other 4 neighbors. </w:t>
+      </w:r>
+    </w:p>
+    <w:p>
+      <w:pPr>
+        <w:spacing w:after="0" w:line="240" w:lineRule="auto"/>
+      </w:pPr>
+      <w:r>
+        <w:t xml:space="preserve">That’s why we do not have any </w:t>
+      </w:r>
+      <w:r>
+        <w:t xml:space="preserve">valid 4 path </w:t>
+      </w:r>
+    </w:p>
+    <w:p>
+      <w:pPr>
+        <w:spacing w:after="0" w:line="240" w:lineRule="auto"/>
+      </w:pPr>
+    </w:p>
+    <w:p>
+      <w:pPr>
+        <w:spacing w:after="0" w:line="240" w:lineRule="auto"/>
+      </w:pPr>
+    </w:p>
+    <w:p>
+      <w:pPr>
+        <w:spacing w:after="0" w:line="240" w:lineRule="auto"/>
+      </w:pPr>
+    </w:p>
+    <w:p>
+      <w:pPr>
+        <w:spacing w:after="0" w:line="240" w:lineRule="auto"/>
+      </w:pPr>
+    </w:p>
+    <w:p>
+      <w:pPr>
+        <w:spacing w:after="0" w:line="240" w:lineRule="auto"/>
+      </w:pPr>
+      <w:r>
+        <w:rPr>
+          <w:noProof/>
+        </w:rPr>
+        <mc:AlternateContent>
+          <mc:Choice Requires="wpg">
+            <w:drawing>
+              <wp:anchor distT="0" distB="0" distL="114300" distR="114300" simplePos="0" relativeHeight="251661312" behindDoc="0" locked="0" layoutInCell="1" allowOverlap="1" wp14:anchorId="7F53DC66" wp14:editId="105D7CBF">
+                <wp:simplePos x="0" y="0"/>
+                <wp:positionH relativeFrom="margin">
+                  <wp:align>left</wp:align>
+                </wp:positionH>
+                <wp:positionV relativeFrom="paragraph">
+                  <wp:posOffset>32385</wp:posOffset>
+                </wp:positionV>
+                <wp:extent cx="1847850" cy="1362075"/>
+                <wp:effectExtent l="19050" t="19050" r="19050" b="28575"/>
+                <wp:wrapSquare wrapText="bothSides"/>
+                <wp:docPr id="16" name="Group 16"/>
+                <wp:cNvGraphicFramePr/>
+                <a:graphic xmlns:a="http://schemas.openxmlformats.org/drawingml/2006/main">
+                  <a:graphicData uri="http://schemas.microsoft.com/office/word/2010/wordprocessingGroup">
+                    <wpg:wgp>
+                      <wpg:cNvGrpSpPr/>
+                      <wpg:grpSpPr>
+                        <a:xfrm>
+                          <a:off x="0" y="0"/>
+                          <a:ext cx="1847850" cy="1362075"/>
+                          <a:chOff x="0" y="0"/>
+                          <a:chExt cx="1847850" cy="1362075"/>
+                        </a:xfrm>
+                      </wpg:grpSpPr>
+                      <pic:pic xmlns:pic="http://schemas.openxmlformats.org/drawingml/2006/picture">
+                        <pic:nvPicPr>
+                          <pic:cNvPr id="14" name="Picture 14"/>
+                          <pic:cNvPicPr>
+                            <a:picLocks noChangeAspect="1"/>
+                          </pic:cNvPicPr>
+                        </pic:nvPicPr>
+                        <pic:blipFill>
+                          <a:blip r:embed="rId14">
+                            <a:extLst>
+                              <a:ext uri="{28A0092B-C50C-407E-A947-70E740481C1C}">
+                                <a14:useLocalDpi xmlns:a14="http://schemas.microsoft.com/office/drawing/2010/main" val="0"/>
+                              </a:ext>
+                            </a:extLst>
+                          </a:blip>
+                          <a:stretch>
+                            <a:fillRect/>
+                          </a:stretch>
+                        </pic:blipFill>
+                        <pic:spPr>
+                          <a:xfrm>
+                            <a:off x="0" y="0"/>
+                            <a:ext cx="1847850" cy="1362075"/>
+                          </a:xfrm>
+                          <a:prstGeom prst="rect">
+                            <a:avLst/>
+                          </a:prstGeom>
+                          <a:ln>
+                            <a:solidFill>
+                              <a:schemeClr val="tx1"/>
+                            </a:solidFill>
+                          </a:ln>
+                        </pic:spPr>
+                      </pic:pic>
+                      <wps:wsp>
+                        <wps:cNvPr id="15" name="Freeform: Shape 15"/>
+                        <wps:cNvSpPr/>
+                        <wps:spPr>
+                          <a:xfrm>
+                            <a:off x="561975" y="142875"/>
+                            <a:ext cx="914400" cy="1066855"/>
+                          </a:xfrm>
+                          <a:custGeom>
+                            <a:avLst/>
+                            <a:gdLst>
+                              <a:gd name="connsiteX0" fmla="*/ 0 w 914400"/>
+                              <a:gd name="connsiteY0" fmla="*/ 1019230 h 1066855"/>
+                              <a:gd name="connsiteX1" fmla="*/ 47625 w 914400"/>
+                              <a:gd name="connsiteY1" fmla="*/ 1038280 h 1066855"/>
+                              <a:gd name="connsiteX2" fmla="*/ 114300 w 914400"/>
+                              <a:gd name="connsiteY2" fmla="*/ 1057330 h 1066855"/>
+                              <a:gd name="connsiteX3" fmla="*/ 180975 w 914400"/>
+                              <a:gd name="connsiteY3" fmla="*/ 1066855 h 1066855"/>
+                              <a:gd name="connsiteX4" fmla="*/ 266700 w 914400"/>
+                              <a:gd name="connsiteY4" fmla="*/ 1057330 h 1066855"/>
+                              <a:gd name="connsiteX5" fmla="*/ 276225 w 914400"/>
+                              <a:gd name="connsiteY5" fmla="*/ 1000180 h 1066855"/>
+                              <a:gd name="connsiteX6" fmla="*/ 295275 w 914400"/>
+                              <a:gd name="connsiteY6" fmla="*/ 971605 h 1066855"/>
+                              <a:gd name="connsiteX7" fmla="*/ 314325 w 914400"/>
+                              <a:gd name="connsiteY7" fmla="*/ 914455 h 1066855"/>
+                              <a:gd name="connsiteX8" fmla="*/ 323850 w 914400"/>
+                              <a:gd name="connsiteY8" fmla="*/ 885880 h 1066855"/>
+                              <a:gd name="connsiteX9" fmla="*/ 352425 w 914400"/>
+                              <a:gd name="connsiteY9" fmla="*/ 866830 h 1066855"/>
+                              <a:gd name="connsiteX10" fmla="*/ 400050 w 914400"/>
+                              <a:gd name="connsiteY10" fmla="*/ 828730 h 1066855"/>
+                              <a:gd name="connsiteX11" fmla="*/ 419100 w 914400"/>
+                              <a:gd name="connsiteY11" fmla="*/ 800155 h 1066855"/>
+                              <a:gd name="connsiteX12" fmla="*/ 447675 w 914400"/>
+                              <a:gd name="connsiteY12" fmla="*/ 781105 h 1066855"/>
+                              <a:gd name="connsiteX13" fmla="*/ 476250 w 914400"/>
+                              <a:gd name="connsiteY13" fmla="*/ 752530 h 1066855"/>
+                              <a:gd name="connsiteX14" fmla="*/ 533400 w 914400"/>
+                              <a:gd name="connsiteY14" fmla="*/ 714430 h 1066855"/>
+                              <a:gd name="connsiteX15" fmla="*/ 571500 w 914400"/>
+                              <a:gd name="connsiteY15" fmla="*/ 657280 h 1066855"/>
+                              <a:gd name="connsiteX16" fmla="*/ 581025 w 914400"/>
+                              <a:gd name="connsiteY16" fmla="*/ 323905 h 1066855"/>
+                              <a:gd name="connsiteX17" fmla="*/ 600075 w 914400"/>
+                              <a:gd name="connsiteY17" fmla="*/ 295330 h 1066855"/>
+                              <a:gd name="connsiteX18" fmla="*/ 628650 w 914400"/>
+                              <a:gd name="connsiteY18" fmla="*/ 285805 h 1066855"/>
+                              <a:gd name="connsiteX19" fmla="*/ 676275 w 914400"/>
+                              <a:gd name="connsiteY19" fmla="*/ 238180 h 1066855"/>
+                              <a:gd name="connsiteX20" fmla="*/ 695325 w 914400"/>
+                              <a:gd name="connsiteY20" fmla="*/ 209605 h 1066855"/>
+                              <a:gd name="connsiteX21" fmla="*/ 752475 w 914400"/>
+                              <a:gd name="connsiteY21" fmla="*/ 161980 h 1066855"/>
+                              <a:gd name="connsiteX22" fmla="*/ 800100 w 914400"/>
+                              <a:gd name="connsiteY22" fmla="*/ 104830 h 1066855"/>
+                              <a:gd name="connsiteX23" fmla="*/ 885825 w 914400"/>
+                              <a:gd name="connsiteY23" fmla="*/ 28630 h 1066855"/>
+                              <a:gd name="connsiteX24" fmla="*/ 914400 w 914400"/>
+                              <a:gd name="connsiteY24" fmla="*/ 55 h 1066855"/>
+                            </a:gdLst>
+                            <a:ahLst/>
+                            <a:cxnLst>
+                              <a:cxn ang="0">
+                                <a:pos x="connsiteX0" y="connsiteY0"/>
+                              </a:cxn>
+                              <a:cxn ang="0">
+                                <a:pos x="connsiteX1" y="connsiteY1"/>
+                              </a:cxn>
+                              <a:cxn ang="0">
+                                <a:pos x="connsiteX2" y="connsiteY2"/>
+                              </a:cxn>
+                              <a:cxn ang="0">
+                                <a:pos x="connsiteX3" y="connsiteY3"/>
+                              </a:cxn>
+                              <a:cxn ang="0">
+                                <a:pos x="connsiteX4" y="connsiteY4"/>
+                              </a:cxn>
+                              <a:cxn ang="0">
+                                <a:pos x="connsiteX5" y="connsiteY5"/>
+                              </a:cxn>
+                              <a:cxn ang="0">
+                                <a:pos x="connsiteX6" y="connsiteY6"/>
+                              </a:cxn>
+                              <a:cxn ang="0">
+                                <a:pos x="connsiteX7" y="connsiteY7"/>
+                              </a:cxn>
+                              <a:cxn ang="0">
+                                <a:pos x="connsiteX8" y="connsiteY8"/>
+                              </a:cxn>
+                              <a:cxn ang="0">
+                                <a:pos x="connsiteX9" y="connsiteY9"/>
+                              </a:cxn>
+                              <a:cxn ang="0">
+                                <a:pos x="connsiteX10" y="connsiteY10"/>
+                              </a:cxn>
+                              <a:cxn ang="0">
+                                <a:pos x="connsiteX11" y="connsiteY11"/>
+                              </a:cxn>
+                              <a:cxn ang="0">
+                                <a:pos x="connsiteX12" y="connsiteY12"/>
+                              </a:cxn>
+                              <a:cxn ang="0">
+                                <a:pos x="connsiteX13" y="connsiteY13"/>
+                              </a:cxn>
+                              <a:cxn ang="0">
+                                <a:pos x="connsiteX14" y="connsiteY14"/>
+                              </a:cxn>
+                              <a:cxn ang="0">
+                                <a:pos x="connsiteX15" y="connsiteY15"/>
+                              </a:cxn>
+                              <a:cxn ang="0">
+                                <a:pos x="connsiteX16" y="connsiteY16"/>
+                              </a:cxn>
+                              <a:cxn ang="0">
+                                <a:pos x="connsiteX17" y="connsiteY17"/>
+                              </a:cxn>
+                              <a:cxn ang="0">
+                                <a:pos x="connsiteX18" y="connsiteY18"/>
+                              </a:cxn>
+                              <a:cxn ang="0">
+                                <a:pos x="connsiteX19" y="connsiteY19"/>
+                              </a:cxn>
+                              <a:cxn ang="0">
+                                <a:pos x="connsiteX20" y="connsiteY20"/>
+                              </a:cxn>
+                              <a:cxn ang="0">
+                                <a:pos x="connsiteX21" y="connsiteY21"/>
+                              </a:cxn>
+                              <a:cxn ang="0">
+                                <a:pos x="connsiteX22" y="connsiteY22"/>
+                              </a:cxn>
+                              <a:cxn ang="0">
+                                <a:pos x="connsiteX23" y="connsiteY23"/>
+                              </a:cxn>
+                              <a:cxn ang="0">
+                                <a:pos x="connsiteX24" y="connsiteY24"/>
+                              </a:cxn>
+                            </a:cxnLst>
+                            <a:rect l="l" t="t" r="r" b="b"/>
+                            <a:pathLst>
+                              <a:path w="914400" h="1066855">
+                                <a:moveTo>
+                                  <a:pt x="0" y="1019230"/>
+                                </a:moveTo>
+                                <a:cubicBezTo>
+                                  <a:pt x="15875" y="1025580"/>
+                                  <a:pt x="31616" y="1032277"/>
+                                  <a:pt x="47625" y="1038280"/>
+                                </a:cubicBezTo>
+                                <a:cubicBezTo>
+                                  <a:pt x="66827" y="1045481"/>
+                                  <a:pt x="94873" y="1053798"/>
+                                  <a:pt x="114300" y="1057330"/>
+                                </a:cubicBezTo>
+                                <a:cubicBezTo>
+                                  <a:pt x="136389" y="1061346"/>
+                                  <a:pt x="158750" y="1063680"/>
+                                  <a:pt x="180975" y="1066855"/>
+                                </a:cubicBezTo>
+                                <a:lnTo>
+                                  <a:pt x="266700" y="1057330"/>
+                                </a:lnTo>
+                                <a:cubicBezTo>
+                                  <a:pt x="282522" y="1046255"/>
+                                  <a:pt x="270118" y="1018502"/>
+                                  <a:pt x="276225" y="1000180"/>
+                                </a:cubicBezTo>
+                                <a:cubicBezTo>
+                                  <a:pt x="279845" y="989320"/>
+                                  <a:pt x="290626" y="982066"/>
+                                  <a:pt x="295275" y="971605"/>
+                                </a:cubicBezTo>
+                                <a:cubicBezTo>
+                                  <a:pt x="303430" y="953255"/>
+                                  <a:pt x="307975" y="933505"/>
+                                  <a:pt x="314325" y="914455"/>
+                                </a:cubicBezTo>
+                                <a:cubicBezTo>
+                                  <a:pt x="317500" y="904930"/>
+                                  <a:pt x="315496" y="891449"/>
+                                  <a:pt x="323850" y="885880"/>
+                                </a:cubicBezTo>
+                                <a:lnTo>
+                                  <a:pt x="352425" y="866830"/>
+                                </a:lnTo>
+                                <a:cubicBezTo>
+                                  <a:pt x="407020" y="784938"/>
+                                  <a:pt x="334325" y="881310"/>
+                                  <a:pt x="400050" y="828730"/>
+                                </a:cubicBezTo>
+                                <a:cubicBezTo>
+                                  <a:pt x="408989" y="821579"/>
+                                  <a:pt x="411005" y="808250"/>
+                                  <a:pt x="419100" y="800155"/>
+                                </a:cubicBezTo>
+                                <a:cubicBezTo>
+                                  <a:pt x="427195" y="792060"/>
+                                  <a:pt x="438881" y="788434"/>
+                                  <a:pt x="447675" y="781105"/>
+                                </a:cubicBezTo>
+                                <a:cubicBezTo>
+                                  <a:pt x="458023" y="772481"/>
+                                  <a:pt x="465617" y="760800"/>
+                                  <a:pt x="476250" y="752530"/>
+                                </a:cubicBezTo>
+                                <a:cubicBezTo>
+                                  <a:pt x="494322" y="738474"/>
+                                  <a:pt x="533400" y="714430"/>
+                                  <a:pt x="533400" y="714430"/>
+                                </a:cubicBezTo>
+                                <a:cubicBezTo>
+                                  <a:pt x="546100" y="695380"/>
+                                  <a:pt x="570846" y="680166"/>
+                                  <a:pt x="571500" y="657280"/>
+                                </a:cubicBezTo>
+                                <a:cubicBezTo>
+                                  <a:pt x="574675" y="546155"/>
+                                  <a:pt x="572276" y="434731"/>
+                                  <a:pt x="581025" y="323905"/>
+                                </a:cubicBezTo>
+                                <a:cubicBezTo>
+                                  <a:pt x="581926" y="312493"/>
+                                  <a:pt x="591136" y="302481"/>
+                                  <a:pt x="600075" y="295330"/>
+                                </a:cubicBezTo>
+                                <a:cubicBezTo>
+                                  <a:pt x="607915" y="289058"/>
+                                  <a:pt x="619125" y="288980"/>
+                                  <a:pt x="628650" y="285805"/>
+                                </a:cubicBezTo>
+                                <a:cubicBezTo>
+                                  <a:pt x="679450" y="209605"/>
+                                  <a:pt x="612775" y="301680"/>
+                                  <a:pt x="676275" y="238180"/>
+                                </a:cubicBezTo>
+                                <a:cubicBezTo>
+                                  <a:pt x="684370" y="230085"/>
+                                  <a:pt x="687996" y="218399"/>
+                                  <a:pt x="695325" y="209605"/>
+                                </a:cubicBezTo>
+                                <a:cubicBezTo>
+                                  <a:pt x="718244" y="182103"/>
+                                  <a:pt x="724378" y="180711"/>
+                                  <a:pt x="752475" y="161980"/>
+                                </a:cubicBezTo>
+                                <a:cubicBezTo>
+                                  <a:pt x="771206" y="133883"/>
+                                  <a:pt x="772598" y="127749"/>
+                                  <a:pt x="800100" y="104830"/>
+                                </a:cubicBezTo>
+                                <a:cubicBezTo>
+                                  <a:pt x="843046" y="69042"/>
+                                  <a:pt x="839513" y="98098"/>
+                                  <a:pt x="885825" y="28630"/>
+                                </a:cubicBezTo>
+                                <a:cubicBezTo>
+                                  <a:pt x="906636" y="-2587"/>
+                                  <a:pt x="893427" y="55"/>
+                                  <a:pt x="914400" y="55"/>
+                                </a:cubicBezTo>
+                              </a:path>
+                            </a:pathLst>
+                          </a:custGeom>
+                          <a:noFill/>
+                        </wps:spPr>
+                        <wps:style>
+                          <a:lnRef idx="2">
+                            <a:schemeClr val="accent1">
+                              <a:shade val="50000"/>
+                            </a:schemeClr>
+                          </a:lnRef>
+                          <a:fillRef idx="1">
+                            <a:schemeClr val="accent1"/>
+                          </a:fillRef>
+                          <a:effectRef idx="0">
+                            <a:schemeClr val="accent1"/>
+                          </a:effectRef>
+                          <a:fontRef idx="minor">
+                            <a:schemeClr val="lt1"/>
+                          </a:fontRef>
+                        </wps:style>
+                        <wps:bodyPr rot="0" spcFirstLastPara="0" vertOverflow="overflow" horzOverflow="overflow" vert="horz" wrap="square" lIns="91440" tIns="45720" rIns="91440" bIns="45720" numCol="1" spcCol="0" rtlCol="0" fromWordArt="0" anchor="ctr" anchorCtr="0" forceAA="0" compatLnSpc="1">
+                          <a:prstTxWarp prst="textNoShape">
+                            <a:avLst/>
+                          </a:prstTxWarp>
+                          <a:noAutofit/>
+                        </wps:bodyPr>
+                      </wps:wsp>
+                    </wpg:wgp>
+                  </a:graphicData>
+                </a:graphic>
+              </wp:anchor>
+            </w:drawing>
+          </mc:Choice>
+          <mc:Fallback>
+            <w:pict>
+              <v:group w14:anchorId="708DC842" id="Group 16" o:spid="_x0000_s1026" style="position:absolute;margin-left:0;margin-top:2.55pt;width:145.5pt;height:107.25pt;z-index:251661312;mso-position-horizontal:left;mso-position-horizontal-relative:margin" coordsize="18478,13620" o:gfxdata="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">
+                <v:shape id="Picture 14" o:spid="_x0000_s1027" type="#_x0000_t75" style="position:absolute;width:18478;height:13620;visibility:visible;mso-wrap-style:square" o:gfxdata="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" stroked="t" strokecolor="black [3213]">
+                  <v:imagedata r:id="rId15" o:title=""/>
+                  <v:path arrowok="t"/>
+                </v:shape>
+                <v:shape id="Freeform: Shape 15" o:spid="_x0000_s1028" style="position:absolute;left:5619;top:1428;width:9144;height:10669;visibility:visible;mso-wrap-style:square;v-text-anchor:middle" coordsize="914400,1066855" o:gfxdata="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" path="m,1019230v15875,6350,31616,13047,47625,19050c66827,1045481,94873,1053798,114300,1057330v22089,4016,44450,6350,66675,9525l266700,1057330v15822,-11075,3418,-38828,9525,-57150c279845,989320,290626,982066,295275,971605v8155,-18350,12700,-38100,19050,-57150c317500,904930,315496,891449,323850,885880r28575,-19050c407020,784938,334325,881310,400050,828730v8939,-7151,10955,-20480,19050,-28575c427195,792060,438881,788434,447675,781105v10348,-8624,17942,-20305,28575,-28575c494322,738474,533400,714430,533400,714430v12700,-19050,37446,-34264,38100,-57150c574675,546155,572276,434731,581025,323905v901,-11412,10111,-21424,19050,-28575c607915,289058,619125,288980,628650,285805v50800,-76200,-15875,15875,47625,-47625c684370,230085,687996,218399,695325,209605v22919,-27502,29053,-28894,57150,-47625c771206,133883,772598,127749,800100,104830v42946,-35788,39413,-6732,85725,-76200c906636,-2587,893427,55,914400,55e" filled="f" strokecolor="#1f3763 [1604]" strokeweight="1pt">
+                  <v:stroke joinstyle="miter"/>
+                  <v:path arrowok="t" o:connecttype="custom" o:connectlocs="0,1019230;47625,1038280;114300,1057330;180975,1066855;266700,1057330;276225,1000180;295275,971605;314325,914455;323850,885880;352425,866830;400050,828730;419100,800155;447675,781105;476250,752530;533400,714430;571500,657280;581025,323905;600075,295330;628650,285805;676275,238180;695325,209605;752475,161980;800100,104830;885825,28630;914400,55" o:connectangles="0,0,0,0,0,0,0,0,0,0,0,0,0,0,0,0,0,0,0,0,0,0,0,0,0"/>
+                </v:shape>
+                <w10:wrap type="square" anchorx="margin"/>
+              </v:group>
+            </w:pict>
+          </mc:Fallback>
+        </mc:AlternateContent>
+      </w:r>
+    </w:p>
+    <w:p>
+      <w:pPr>
+        <w:pStyle w:val="ListParagraph"/>
+        <w:numPr>
+          <w:ilvl w:val="0"/>
+          <w:numId w:val="5"/>
+        </w:numPr>
+        <w:spacing w:after="0" w:line="240" w:lineRule="auto"/>
+      </w:pPr>
+      <w:r>
+        <w:t xml:space="preserve">8 path </w:t>
+      </w:r>
+      <w:r>
+        <w:t xml:space="preserve">- </w:t>
+      </w:r>
+    </w:p>
+    <w:p>
+      <w:pPr>
+        <w:spacing w:after="0" w:line="240" w:lineRule="auto"/>
+      </w:pPr>
+    </w:p>
+    <w:p>
+      <w:pPr>
+        <w:spacing w:after="0" w:line="240" w:lineRule="auto"/>
+      </w:pPr>
+      <w:r>
+        <w:t xml:space="preserve">We start at p and follow the traced path as shown in the corresponding figure by following diagonal elements wherever possible. </w:t>
+      </w:r>
+    </w:p>
+    <w:p>
+      <w:pPr>
+        <w:spacing w:after="0" w:line="240" w:lineRule="auto"/>
+        <w:rPr>
+          <w:b/>
+          <w:bCs/>
+          <w:i/>
+          <w:iCs/>
+        </w:rPr>
+      </w:pPr>
+      <w:r>
+        <w:rPr>
+          <w:b/>
+          <w:bCs/>
+          <w:i/>
+          <w:iCs/>
+        </w:rPr>
+        <w:t xml:space="preserve">Path length </w:t>
+      </w:r>
+      <w:r>
+        <w:rPr>
+          <w:b/>
+          <w:bCs/>
+          <w:i/>
+          <w:iCs/>
+        </w:rPr>
+        <w:t>–</w:t>
+      </w:r>
+      <w:r>
+        <w:rPr>
+          <w:b/>
+          <w:bCs/>
+          <w:i/>
+          <w:iCs/>
+        </w:rPr>
+        <w:t xml:space="preserve"> 4</w:t>
+      </w:r>
+    </w:p>
+    <w:p>
+      <w:pPr>
+        <w:spacing w:after="0" w:line="240" w:lineRule="auto"/>
+      </w:pPr>
+    </w:p>
+    <w:p>
+      <w:pPr>
+        <w:spacing w:after="0" w:line="240" w:lineRule="auto"/>
+      </w:pPr>
+    </w:p>
+    <w:p>
+      <w:pPr>
+        <w:pStyle w:val="ListParagraph"/>
+        <w:numPr>
+          <w:ilvl w:val="0"/>
+          <w:numId w:val="5"/>
+        </w:numPr>
+        <w:spacing w:after="0" w:line="240" w:lineRule="auto"/>
+      </w:pPr>
+      <w:r>
+        <w:rPr>
+          <w:noProof/>
+        </w:rPr>
+        <mc:AlternateContent>
+          <mc:Choice Requires="wpg">
+            <w:drawing>
+              <wp:anchor distT="0" distB="0" distL="114300" distR="114300" simplePos="0" relativeHeight="251665408" behindDoc="0" locked="0" layoutInCell="1" allowOverlap="1" wp14:anchorId="43C5FD3F" wp14:editId="5A199759">
+                <wp:simplePos x="0" y="0"/>
+                <wp:positionH relativeFrom="margin">
+                  <wp:align>left</wp:align>
+                </wp:positionH>
+                <wp:positionV relativeFrom="paragraph">
+                  <wp:posOffset>38100</wp:posOffset>
+                </wp:positionV>
+                <wp:extent cx="1847850" cy="1362075"/>
+                <wp:effectExtent l="19050" t="19050" r="19050" b="28575"/>
+                <wp:wrapSquare wrapText="bothSides"/>
+                <wp:docPr id="19" name="Group 19"/>
+                <wp:cNvGraphicFramePr/>
+                <a:graphic xmlns:a="http://schemas.openxmlformats.org/drawingml/2006/main">
+                  <a:graphicData uri="http://schemas.microsoft.com/office/word/2010/wordprocessingGroup">
+                    <wpg:wgp>
+                      <wpg:cNvGrpSpPr/>
+                      <wpg:grpSpPr>
+                        <a:xfrm>
+                          <a:off x="0" y="0"/>
+                          <a:ext cx="1847850" cy="1362075"/>
+                          <a:chOff x="0" y="0"/>
+                          <a:chExt cx="1847850" cy="1362075"/>
+                        </a:xfrm>
+                      </wpg:grpSpPr>
+                      <pic:pic xmlns:pic="http://schemas.openxmlformats.org/drawingml/2006/picture">
+                        <pic:nvPicPr>
+                          <pic:cNvPr id="17" name="Picture 17"/>
+                          <pic:cNvPicPr>
+                            <a:picLocks noChangeAspect="1"/>
+                          </pic:cNvPicPr>
+                        </pic:nvPicPr>
+                        <pic:blipFill>
+                          <a:blip r:embed="rId14">
+                            <a:extLst>
+                              <a:ext uri="{28A0092B-C50C-407E-A947-70E740481C1C}">
+                                <a14:useLocalDpi xmlns:a14="http://schemas.microsoft.com/office/drawing/2010/main" val="0"/>
+                              </a:ext>
+                            </a:extLst>
+                          </a:blip>
+                          <a:stretch>
+                            <a:fillRect/>
+                          </a:stretch>
+                        </pic:blipFill>
+                        <pic:spPr>
+                          <a:xfrm>
+                            <a:off x="0" y="0"/>
+                            <a:ext cx="1847850" cy="1362075"/>
+                          </a:xfrm>
+                          <a:prstGeom prst="rect">
+                            <a:avLst/>
+                          </a:prstGeom>
+                          <a:ln>
+                            <a:solidFill>
+                              <a:schemeClr val="tx1"/>
+                            </a:solidFill>
+                          </a:ln>
+                        </pic:spPr>
+                      </pic:pic>
+                      <wps:wsp>
+                        <wps:cNvPr id="18" name="Freeform: Shape 18"/>
+                        <wps:cNvSpPr/>
+                        <wps:spPr>
+                          <a:xfrm>
+                            <a:off x="571500" y="161925"/>
+                            <a:ext cx="866775" cy="1038280"/>
+                          </a:xfrm>
+                          <a:custGeom>
+                            <a:avLst/>
+                            <a:gdLst>
+                              <a:gd name="connsiteX0" fmla="*/ 0 w 866775"/>
+                              <a:gd name="connsiteY0" fmla="*/ 1038280 h 1038280"/>
+                              <a:gd name="connsiteX1" fmla="*/ 285750 w 866775"/>
+                              <a:gd name="connsiteY1" fmla="*/ 1028755 h 1038280"/>
+                              <a:gd name="connsiteX2" fmla="*/ 381000 w 866775"/>
+                              <a:gd name="connsiteY2" fmla="*/ 1009705 h 1038280"/>
+                              <a:gd name="connsiteX3" fmla="*/ 447675 w 866775"/>
+                              <a:gd name="connsiteY3" fmla="*/ 990655 h 1038280"/>
+                              <a:gd name="connsiteX4" fmla="*/ 590550 w 866775"/>
+                              <a:gd name="connsiteY4" fmla="*/ 981130 h 1038280"/>
+                              <a:gd name="connsiteX5" fmla="*/ 571500 w 866775"/>
+                              <a:gd name="connsiteY5" fmla="*/ 885880 h 1038280"/>
+                              <a:gd name="connsiteX6" fmla="*/ 542925 w 866775"/>
+                              <a:gd name="connsiteY6" fmla="*/ 800155 h 1038280"/>
+                              <a:gd name="connsiteX7" fmla="*/ 533400 w 866775"/>
+                              <a:gd name="connsiteY7" fmla="*/ 771580 h 1038280"/>
+                              <a:gd name="connsiteX8" fmla="*/ 514350 w 866775"/>
+                              <a:gd name="connsiteY8" fmla="*/ 695380 h 1038280"/>
+                              <a:gd name="connsiteX9" fmla="*/ 504825 w 866775"/>
+                              <a:gd name="connsiteY9" fmla="*/ 304855 h 1038280"/>
+                              <a:gd name="connsiteX10" fmla="*/ 533400 w 866775"/>
+                              <a:gd name="connsiteY10" fmla="*/ 238180 h 1038280"/>
+                              <a:gd name="connsiteX11" fmla="*/ 590550 w 866775"/>
+                              <a:gd name="connsiteY11" fmla="*/ 209605 h 1038280"/>
+                              <a:gd name="connsiteX12" fmla="*/ 638175 w 866775"/>
+                              <a:gd name="connsiteY12" fmla="*/ 161980 h 1038280"/>
+                              <a:gd name="connsiteX13" fmla="*/ 695325 w 866775"/>
+                              <a:gd name="connsiteY13" fmla="*/ 142930 h 1038280"/>
+                              <a:gd name="connsiteX14" fmla="*/ 704850 w 866775"/>
+                              <a:gd name="connsiteY14" fmla="*/ 114355 h 1038280"/>
+                              <a:gd name="connsiteX15" fmla="*/ 762000 w 866775"/>
+                              <a:gd name="connsiteY15" fmla="*/ 95305 h 1038280"/>
+                              <a:gd name="connsiteX16" fmla="*/ 781050 w 866775"/>
+                              <a:gd name="connsiteY16" fmla="*/ 66730 h 1038280"/>
+                              <a:gd name="connsiteX17" fmla="*/ 838200 w 866775"/>
+                              <a:gd name="connsiteY17" fmla="*/ 28630 h 1038280"/>
+                              <a:gd name="connsiteX18" fmla="*/ 866775 w 866775"/>
+                              <a:gd name="connsiteY18" fmla="*/ 55 h 1038280"/>
+                            </a:gdLst>
+                            <a:ahLst/>
+                            <a:cxnLst>
+                              <a:cxn ang="0">
+                                <a:pos x="connsiteX0" y="connsiteY0"/>
+                              </a:cxn>
+                              <a:cxn ang="0">
+                                <a:pos x="connsiteX1" y="connsiteY1"/>
+                              </a:cxn>
+                              <a:cxn ang="0">
+                                <a:pos x="connsiteX2" y="connsiteY2"/>
+                              </a:cxn>
+                              <a:cxn ang="0">
+                                <a:pos x="connsiteX3" y="connsiteY3"/>
+                              </a:cxn>
+                              <a:cxn ang="0">
+                                <a:pos x="connsiteX4" y="connsiteY4"/>
+                              </a:cxn>
+                              <a:cxn ang="0">
+                                <a:pos x="connsiteX5" y="connsiteY5"/>
+                              </a:cxn>
+                              <a:cxn ang="0">
+                                <a:pos x="connsiteX6" y="connsiteY6"/>
+                              </a:cxn>
+                              <a:cxn ang="0">
+                                <a:pos x="connsiteX7" y="connsiteY7"/>
+                              </a:cxn>
+                              <a:cxn ang="0">
+                                <a:pos x="connsiteX8" y="connsiteY8"/>
+                              </a:cxn>
+                              <a:cxn ang="0">
+                                <a:pos x="connsiteX9" y="connsiteY9"/>
+                              </a:cxn>
+                              <a:cxn ang="0">
+                                <a:pos x="connsiteX10" y="connsiteY10"/>
+                              </a:cxn>
+                              <a:cxn ang="0">
+                                <a:pos x="connsiteX11" y="connsiteY11"/>
+                              </a:cxn>
+                              <a:cxn ang="0">
+                                <a:pos x="connsiteX12" y="connsiteY12"/>
+                              </a:cxn>
+                              <a:cxn ang="0">
+                                <a:pos x="connsiteX13" y="connsiteY13"/>
+                              </a:cxn>
+                              <a:cxn ang="0">
+                                <a:pos x="connsiteX14" y="connsiteY14"/>
+                              </a:cxn>
+                              <a:cxn ang="0">
+                                <a:pos x="connsiteX15" y="connsiteY15"/>
+                              </a:cxn>
+                              <a:cxn ang="0">
+                                <a:pos x="connsiteX16" y="connsiteY16"/>
+                              </a:cxn>
+                              <a:cxn ang="0">
+                                <a:pos x="connsiteX17" y="connsiteY17"/>
+                              </a:cxn>
+                              <a:cxn ang="0">
+                                <a:pos x="connsiteX18" y="connsiteY18"/>
+                              </a:cxn>
+                            </a:cxnLst>
+                            <a:rect l="l" t="t" r="r" b="b"/>
+                            <a:pathLst>
+                              <a:path w="866775" h="1038280">
+                                <a:moveTo>
+                                  <a:pt x="0" y="1038280"/>
+                                </a:moveTo>
+                                <a:cubicBezTo>
+                                  <a:pt x="95250" y="1035105"/>
+                                  <a:pt x="190594" y="1034041"/>
+                                  <a:pt x="285750" y="1028755"/>
+                                </a:cubicBezTo>
+                                <a:cubicBezTo>
+                                  <a:pt x="308978" y="1027465"/>
+                                  <a:pt x="355910" y="1016874"/>
+                                  <a:pt x="381000" y="1009705"/>
+                                </a:cubicBezTo>
+                                <a:cubicBezTo>
+                                  <a:pt x="403382" y="1003310"/>
+                                  <a:pt x="424102" y="993136"/>
+                                  <a:pt x="447675" y="990655"/>
+                                </a:cubicBezTo>
+                                <a:cubicBezTo>
+                                  <a:pt x="495143" y="985658"/>
+                                  <a:pt x="542925" y="984305"/>
+                                  <a:pt x="590550" y="981130"/>
+                                </a:cubicBezTo>
+                                <a:cubicBezTo>
+                                  <a:pt x="584200" y="949380"/>
+                                  <a:pt x="581739" y="916597"/>
+                                  <a:pt x="571500" y="885880"/>
+                                </a:cubicBezTo>
+                                <a:lnTo>
+                                  <a:pt x="542925" y="800155"/>
+                                </a:lnTo>
+                                <a:cubicBezTo>
+                                  <a:pt x="539750" y="790630"/>
+                                  <a:pt x="535369" y="781425"/>
+                                  <a:pt x="533400" y="771580"/>
+                                </a:cubicBezTo>
+                                <a:cubicBezTo>
+                                  <a:pt x="521906" y="714110"/>
+                                  <a:pt x="528995" y="739314"/>
+                                  <a:pt x="514350" y="695380"/>
+                                </a:cubicBezTo>
+                                <a:cubicBezTo>
+                                  <a:pt x="511175" y="565205"/>
+                                  <a:pt x="504825" y="435069"/>
+                                  <a:pt x="504825" y="304855"/>
+                                </a:cubicBezTo>
+                                <a:cubicBezTo>
+                                  <a:pt x="504825" y="282995"/>
+                                  <a:pt x="517846" y="253734"/>
+                                  <a:pt x="533400" y="238180"/>
+                                </a:cubicBezTo>
+                                <a:cubicBezTo>
+                                  <a:pt x="551864" y="219716"/>
+                                  <a:pt x="567309" y="217352"/>
+                                  <a:pt x="590550" y="209605"/>
+                                </a:cubicBezTo>
+                                <a:cubicBezTo>
+                                  <a:pt x="607929" y="183537"/>
+                                  <a:pt x="608096" y="175348"/>
+                                  <a:pt x="638175" y="161980"/>
+                                </a:cubicBezTo>
+                                <a:cubicBezTo>
+                                  <a:pt x="656525" y="153825"/>
+                                  <a:pt x="695325" y="142930"/>
+                                  <a:pt x="695325" y="142930"/>
+                                </a:cubicBezTo>
+                                <a:cubicBezTo>
+                                  <a:pt x="698500" y="133405"/>
+                                  <a:pt x="696680" y="120191"/>
+                                  <a:pt x="704850" y="114355"/>
+                                </a:cubicBezTo>
+                                <a:cubicBezTo>
+                                  <a:pt x="721190" y="102683"/>
+                                  <a:pt x="762000" y="95305"/>
+                                  <a:pt x="762000" y="95305"/>
+                                </a:cubicBezTo>
+                                <a:cubicBezTo>
+                                  <a:pt x="768350" y="85780"/>
+                                  <a:pt x="772435" y="74268"/>
+                                  <a:pt x="781050" y="66730"/>
+                                </a:cubicBezTo>
+                                <a:cubicBezTo>
+                                  <a:pt x="798280" y="51653"/>
+                                  <a:pt x="838200" y="28630"/>
+                                  <a:pt x="838200" y="28630"/>
+                                </a:cubicBezTo>
+                                <a:cubicBezTo>
+                                  <a:pt x="859011" y="-2587"/>
+                                  <a:pt x="845802" y="55"/>
+                                  <a:pt x="866775" y="55"/>
+                                </a:cubicBezTo>
+                              </a:path>
+                            </a:pathLst>
+                          </a:custGeom>
+                          <a:noFill/>
+                        </wps:spPr>
+                        <wps:style>
+                          <a:lnRef idx="2">
+                            <a:schemeClr val="accent1">
+                              <a:shade val="50000"/>
+                            </a:schemeClr>
+                          </a:lnRef>
+                          <a:fillRef idx="1">
+                            <a:schemeClr val="accent1"/>
+                          </a:fillRef>
+                          <a:effectRef idx="0">
+                            <a:schemeClr val="accent1"/>
+                          </a:effectRef>
+                          <a:fontRef idx="minor">
+                            <a:schemeClr val="lt1"/>
+                          </a:fontRef>
+                        </wps:style>
+                        <wps:bodyPr rot="0" spcFirstLastPara="0" vertOverflow="overflow" horzOverflow="overflow" vert="horz" wrap="square" lIns="91440" tIns="45720" rIns="91440" bIns="45720" numCol="1" spcCol="0" rtlCol="0" fromWordArt="0" anchor="ctr" anchorCtr="0" forceAA="0" compatLnSpc="1">
+                          <a:prstTxWarp prst="textNoShape">
+                            <a:avLst/>
+                          </a:prstTxWarp>
+                          <a:noAutofit/>
+                        </wps:bodyPr>
+                      </wps:wsp>
+                    </wpg:wgp>
+                  </a:graphicData>
+                </a:graphic>
+              </wp:anchor>
+            </w:drawing>
+          </mc:Choice>
+          <mc:Fallback>
+            <w:pict>
+              <v:group w14:anchorId="7DB60830" id="Group 19" o:spid="_x0000_s1026" style="position:absolute;margin-left:0;margin-top:3pt;width:145.5pt;height:107.25pt;z-index:251665408;mso-position-horizontal:left;mso-position-horizontal-relative:margin" coordsize="18478,13620" o:gfxdata="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">
+                <v:shape id="Picture 17" o:spid="_x0000_s1027" type="#_x0000_t75" style="position:absolute;width:18478;height:13620;visibility:visible;mso-wrap-style:square" o:gfxdata="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" stroked="t" strokecolor="black [3213]">
+                  <v:imagedata r:id="rId15" o:title=""/>
+                  <v:path arrowok="t"/>
+                </v:shape>
+                <v:shape id="Freeform: Shape 18" o:spid="_x0000_s1028" style="position:absolute;left:5715;top:1619;width:8667;height:10383;visibility:visible;mso-wrap-style:square;v-text-anchor:middle" coordsize="866775,1038280" o:gfxdata="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" path="m,1038280v95250,-3175,190594,-4239,285750,-9525c308978,1027465,355910,1016874,381000,1009705v22382,-6395,43102,-16569,66675,-19050c495143,985658,542925,984305,590550,981130v-6350,-31750,-8811,-64533,-19050,-95250l542925,800155v-3175,-9525,-7556,-18730,-9525,-28575c521906,714110,528995,739314,514350,695380,511175,565205,504825,435069,504825,304855v,-21860,13021,-51121,28575,-66675c551864,219716,567309,217352,590550,209605v17379,-26068,17546,-34257,47625,-47625c656525,153825,695325,142930,695325,142930v3175,-9525,1355,-22739,9525,-28575c721190,102683,762000,95305,762000,95305v6350,-9525,10435,-21037,19050,-28575c798280,51653,838200,28630,838200,28630,859011,-2587,845802,55,866775,55e" filled="f" strokecolor="#1f3763 [1604]" strokeweight="1pt">
+                  <v:stroke joinstyle="miter"/>
+                  <v:path arrowok="t" o:connecttype="custom" o:connectlocs="0,1038280;285750,1028755;381000,1009705;447675,990655;590550,981130;571500,885880;542925,800155;533400,771580;514350,695380;504825,304855;533400,238180;590550,209605;638175,161980;695325,142930;704850,114355;762000,95305;781050,66730;838200,28630;866775,55" o:connectangles="0,0,0,0,0,0,0,0,0,0,0,0,0,0,0,0,0,0,0"/>
+                </v:shape>
+                <w10:wrap type="square" anchorx="margin"/>
+              </v:group>
+            </w:pict>
+          </mc:Fallback>
+        </mc:AlternateContent>
+      </w:r>
+      <w:r>
+        <w:t xml:space="preserve">m – path </w:t>
+      </w:r>
+    </w:p>
+    <w:p>
+      <w:pPr>
+        <w:spacing w:after="0" w:line="240" w:lineRule="auto"/>
+      </w:pPr>
+      <w:r>
+        <w:t xml:space="preserve">m path is used to solve ambiguities than come up in 8 neighbor adjacencies. </w:t>
+      </w:r>
+    </w:p>
+    <w:p>
+      <w:pPr>
+        <w:spacing w:after="0" w:line="240" w:lineRule="auto"/>
+      </w:pPr>
+      <w:r>
+        <w:t xml:space="preserve">Valid connections for m adjacency are </w:t>
+      </w:r>
+    </w:p>
+    <w:p>
+      <w:pPr>
+        <w:pStyle w:val="ListParagraph"/>
+        <w:numPr>
+          <w:ilvl w:val="3"/>
+          <w:numId w:val="1"/>
+        </w:numPr>
+        <w:spacing w:after="0" w:line="240" w:lineRule="auto"/>
+      </w:pPr>
+      <w:r>
+        <w:t>N4 – 4 neighbors</w:t>
+      </w:r>
+    </w:p>
+    <w:p>
+      <w:pPr>
+        <w:pStyle w:val="ListParagraph"/>
+        <w:numPr>
+          <w:ilvl w:val="3"/>
+          <w:numId w:val="1"/>
+        </w:numPr>
+        <w:spacing w:after="0" w:line="240" w:lineRule="auto"/>
+      </w:pPr>
+      <w:r>
+        <w:t>Nd – Only if N4(P) and N4(q) have no common neighbors in V-set</w:t>
+      </w:r>
+    </w:p>
+    <w:p>
+      <w:pPr>
+        <w:spacing w:after="0" w:line="240" w:lineRule="auto"/>
+        <w:rPr>
+          <w:b/>
+          <w:bCs/>
+          <w:i/>
+          <w:iCs/>
+        </w:rPr>
+      </w:pPr>
+      <w:r>
+        <w:t>Here, we trace the path as shown in the figure</w:t>
+      </w:r>
+      <w:r>
+        <w:rPr>
+          <w:i/>
+          <w:iCs/>
+        </w:rPr>
+        <w:t xml:space="preserve">. </w:t>
+      </w:r>
+      <w:r>
+        <w:rPr>
+          <w:b/>
+          <w:bCs/>
+          <w:i/>
+          <w:iCs/>
+        </w:rPr>
+        <w:t xml:space="preserve">Path length </w:t>
+      </w:r>
+      <w:r>
+        <w:rPr>
+          <w:b/>
+          <w:bCs/>
+          <w:i/>
+          <w:iCs/>
+        </w:rPr>
+        <w:t>–</w:t>
+      </w:r>
+      <w:r>
+        <w:rPr>
+          <w:b/>
+          <w:bCs/>
+          <w:i/>
+          <w:iCs/>
+        </w:rPr>
+        <w:t xml:space="preserve"> 5</w:t>
+      </w:r>
+    </w:p>
+    <w:p>
+      <w:pPr>
+        <w:spacing w:after="0" w:line="240" w:lineRule="auto"/>
+        <w:rPr>
+          <w:b/>
+          <w:bCs/>
+          <w:i/>
+          <w:iCs/>
+        </w:rPr>
+      </w:pPr>
+    </w:p>
+    <w:p>
+      <w:pPr>
+        <w:spacing w:after="0" w:line="240" w:lineRule="auto"/>
+        <w:rPr>
+          <w:b/>
+          <w:bCs/>
+          <w:i/>
+          <w:iCs/>
+        </w:rPr>
+      </w:pPr>
+    </w:p>
+    <w:p>
+      <w:pPr>
+        <w:pStyle w:val="ListParagraph"/>
+        <w:numPr>
+          <w:ilvl w:val="0"/>
+          <w:numId w:val="4"/>
+        </w:numPr>
+        <w:spacing w:after="0" w:line="240" w:lineRule="auto"/>
+      </w:pPr>
+      <w:r>
+        <w:rPr>
+          <w:noProof/>
+        </w:rPr>
+        <mc:AlternateContent>
+          <mc:Choice Requires="wpg">
+            <w:drawing>
+              <wp:anchor distT="0" distB="0" distL="114300" distR="114300" simplePos="0" relativeHeight="251675648" behindDoc="0" locked="0" layoutInCell="1" allowOverlap="1" wp14:anchorId="73437736" wp14:editId="34783655">
+                <wp:simplePos x="0" y="0"/>
+                <wp:positionH relativeFrom="margin">
+                  <wp:align>left</wp:align>
+                </wp:positionH>
+                <wp:positionV relativeFrom="paragraph">
+                  <wp:posOffset>27305</wp:posOffset>
+                </wp:positionV>
+                <wp:extent cx="1847850" cy="1362075"/>
+                <wp:effectExtent l="19050" t="19050" r="19050" b="28575"/>
+                <wp:wrapSquare wrapText="bothSides"/>
+                <wp:docPr id="26" name="Group 26"/>
+                <wp:cNvGraphicFramePr/>
+                <a:graphic xmlns:a="http://schemas.openxmlformats.org/drawingml/2006/main">
+                  <a:graphicData uri="http://schemas.microsoft.com/office/word/2010/wordprocessingGroup">
+                    <wpg:wgp>
+                      <wpg:cNvGrpSpPr/>
+                      <wpg:grpSpPr>
+                        <a:xfrm>
+                          <a:off x="0" y="0"/>
+                          <a:ext cx="1847850" cy="1362075"/>
+                          <a:chOff x="0" y="0"/>
+                          <a:chExt cx="1847850" cy="1362075"/>
+                        </a:xfrm>
+                      </wpg:grpSpPr>
+                      <pic:pic xmlns:pic="http://schemas.openxmlformats.org/drawingml/2006/picture">
+                        <pic:nvPicPr>
+                          <pic:cNvPr id="22" name="Picture 22"/>
+                          <pic:cNvPicPr>
+                            <a:picLocks noChangeAspect="1"/>
+                          </pic:cNvPicPr>
+                        </pic:nvPicPr>
+                        <pic:blipFill>
+                          <a:blip r:embed="rId14">
+                            <a:extLst>
+                              <a:ext uri="{28A0092B-C50C-407E-A947-70E740481C1C}">
+                                <a14:useLocalDpi xmlns:a14="http://schemas.microsoft.com/office/drawing/2010/main" val="0"/>
+                              </a:ext>
+                            </a:extLst>
+                          </a:blip>
+                          <a:stretch>
+                            <a:fillRect/>
+                          </a:stretch>
+                        </pic:blipFill>
+                        <pic:spPr>
+                          <a:xfrm>
+                            <a:off x="0" y="0"/>
+                            <a:ext cx="1847850" cy="1362075"/>
+                          </a:xfrm>
+                          <a:prstGeom prst="rect">
+                            <a:avLst/>
+                          </a:prstGeom>
+                          <a:ln>
+                            <a:solidFill>
+                              <a:schemeClr val="tx1"/>
+                            </a:solidFill>
+                          </a:ln>
+                        </pic:spPr>
+                      </pic:pic>
+                      <wps:wsp>
+                        <wps:cNvPr id="25" name="Freeform: Shape 25"/>
+                        <wps:cNvSpPr/>
+                        <wps:spPr>
+                          <a:xfrm>
+                            <a:off x="504825" y="161925"/>
+                            <a:ext cx="914400" cy="1048921"/>
+                          </a:xfrm>
+                          <a:custGeom>
+                            <a:avLst/>
+                            <a:gdLst>
+                              <a:gd name="connsiteX0" fmla="*/ 66675 w 914400"/>
+                              <a:gd name="connsiteY0" fmla="*/ 1048921 h 1048921"/>
+                              <a:gd name="connsiteX1" fmla="*/ 57150 w 914400"/>
+                              <a:gd name="connsiteY1" fmla="*/ 944146 h 1048921"/>
+                              <a:gd name="connsiteX2" fmla="*/ 38100 w 914400"/>
+                              <a:gd name="connsiteY2" fmla="*/ 915571 h 1048921"/>
+                              <a:gd name="connsiteX3" fmla="*/ 9525 w 914400"/>
+                              <a:gd name="connsiteY3" fmla="*/ 820321 h 1048921"/>
+                              <a:gd name="connsiteX4" fmla="*/ 0 w 914400"/>
+                              <a:gd name="connsiteY4" fmla="*/ 763171 h 1048921"/>
+                              <a:gd name="connsiteX5" fmla="*/ 9525 w 914400"/>
+                              <a:gd name="connsiteY5" fmla="*/ 725071 h 1048921"/>
+                              <a:gd name="connsiteX6" fmla="*/ 38100 w 914400"/>
+                              <a:gd name="connsiteY6" fmla="*/ 753646 h 1048921"/>
+                              <a:gd name="connsiteX7" fmla="*/ 47625 w 914400"/>
+                              <a:gd name="connsiteY7" fmla="*/ 706021 h 1048921"/>
+                              <a:gd name="connsiteX8" fmla="*/ 104775 w 914400"/>
+                              <a:gd name="connsiteY8" fmla="*/ 686971 h 1048921"/>
+                              <a:gd name="connsiteX9" fmla="*/ 133350 w 914400"/>
+                              <a:gd name="connsiteY9" fmla="*/ 658396 h 1048921"/>
+                              <a:gd name="connsiteX10" fmla="*/ 161925 w 914400"/>
+                              <a:gd name="connsiteY10" fmla="*/ 648871 h 1048921"/>
+                              <a:gd name="connsiteX11" fmla="*/ 333375 w 914400"/>
+                              <a:gd name="connsiteY11" fmla="*/ 629821 h 1048921"/>
+                              <a:gd name="connsiteX12" fmla="*/ 323850 w 914400"/>
+                              <a:gd name="connsiteY12" fmla="*/ 582196 h 1048921"/>
+                              <a:gd name="connsiteX13" fmla="*/ 314325 w 914400"/>
+                              <a:gd name="connsiteY13" fmla="*/ 553621 h 1048921"/>
+                              <a:gd name="connsiteX14" fmla="*/ 304800 w 914400"/>
+                              <a:gd name="connsiteY14" fmla="*/ 372646 h 1048921"/>
+                              <a:gd name="connsiteX15" fmla="*/ 285750 w 914400"/>
+                              <a:gd name="connsiteY15" fmla="*/ 124996 h 1048921"/>
+                              <a:gd name="connsiteX16" fmla="*/ 295275 w 914400"/>
+                              <a:gd name="connsiteY16" fmla="*/ 39271 h 1048921"/>
+                              <a:gd name="connsiteX17" fmla="*/ 323850 w 914400"/>
+                              <a:gd name="connsiteY17" fmla="*/ 29746 h 1048921"/>
+                              <a:gd name="connsiteX18" fmla="*/ 447675 w 914400"/>
+                              <a:gd name="connsiteY18" fmla="*/ 1171 h 1048921"/>
+                              <a:gd name="connsiteX19" fmla="*/ 914400 w 914400"/>
+                              <a:gd name="connsiteY19" fmla="*/ 1171 h 1048921"/>
+                            </a:gdLst>
+                            <a:ahLst/>
+                            <a:cxnLst>
+                              <a:cxn ang="0">
+                                <a:pos x="connsiteX0" y="connsiteY0"/>
+                              </a:cxn>
+                              <a:cxn ang="0">
+                                <a:pos x="connsiteX1" y="connsiteY1"/>
+                              </a:cxn>
+                              <a:cxn ang="0">
+                                <a:pos x="connsiteX2" y="connsiteY2"/>
+                              </a:cxn>
+                              <a:cxn ang="0">
+                                <a:pos x="connsiteX3" y="connsiteY3"/>
+                              </a:cxn>
+                              <a:cxn ang="0">
+                                <a:pos x="connsiteX4" y="connsiteY4"/>
+                              </a:cxn>
+                              <a:cxn ang="0">
+                                <a:pos x="connsiteX5" y="connsiteY5"/>
+                              </a:cxn>
+                              <a:cxn ang="0">
+                                <a:pos x="connsiteX6" y="connsiteY6"/>
+                              </a:cxn>
+                              <a:cxn ang="0">
+                                <a:pos x="connsiteX7" y="connsiteY7"/>
+                              </a:cxn>
+                              <a:cxn ang="0">
+                                <a:pos x="connsiteX8" y="connsiteY8"/>
+                              </a:cxn>
+                              <a:cxn ang="0">
+                                <a:pos x="connsiteX9" y="connsiteY9"/>
+                              </a:cxn>
+                              <a:cxn ang="0">
+                                <a:pos x="connsiteX10" y="connsiteY10"/>
+                              </a:cxn>
+                              <a:cxn ang="0">
+                                <a:pos x="connsiteX11" y="connsiteY11"/>
+                              </a:cxn>
+                              <a:cxn ang="0">
+                                <a:pos x="connsiteX12" y="connsiteY12"/>
+                              </a:cxn>
+                              <a:cxn ang="0">
+                                <a:pos x="connsiteX13" y="connsiteY13"/>
+                              </a:cxn>
+                              <a:cxn ang="0">
+                                <a:pos x="connsiteX14" y="connsiteY14"/>
+                              </a:cxn>
+                              <a:cxn ang="0">
+                                <a:pos x="connsiteX15" y="connsiteY15"/>
+                              </a:cxn>
+                              <a:cxn ang="0">
+                                <a:pos x="connsiteX16" y="connsiteY16"/>
+                              </a:cxn>
+                              <a:cxn ang="0">
+                                <a:pos x="connsiteX17" y="connsiteY17"/>
+                              </a:cxn>
+                              <a:cxn ang="0">
+                                <a:pos x="connsiteX18" y="connsiteY18"/>
+                              </a:cxn>
+                              <a:cxn ang="0">
+                                <a:pos x="connsiteX19" y="connsiteY19"/>
+                              </a:cxn>
+                            </a:cxnLst>
+                            <a:rect l="l" t="t" r="r" b="b"/>
+                            <a:pathLst>
+                              <a:path w="914400" h="1048921">
+                                <a:moveTo>
+                                  <a:pt x="66675" y="1048921"/>
+                                </a:moveTo>
+                                <a:cubicBezTo>
+                                  <a:pt x="63500" y="1013996"/>
+                                  <a:pt x="64498" y="978437"/>
+                                  <a:pt x="57150" y="944146"/>
+                                </a:cubicBezTo>
+                                <a:cubicBezTo>
+                                  <a:pt x="54751" y="932952"/>
+                                  <a:pt x="42749" y="926032"/>
+                                  <a:pt x="38100" y="915571"/>
+                                </a:cubicBezTo>
+                                <a:cubicBezTo>
+                                  <a:pt x="29264" y="895691"/>
+                                  <a:pt x="14563" y="845509"/>
+                                  <a:pt x="9525" y="820321"/>
+                                </a:cubicBezTo>
+                                <a:cubicBezTo>
+                                  <a:pt x="5737" y="801383"/>
+                                  <a:pt x="3175" y="782221"/>
+                                  <a:pt x="0" y="763171"/>
+                                </a:cubicBezTo>
+                                <a:cubicBezTo>
+                                  <a:pt x="3175" y="750471"/>
+                                  <a:pt x="-3175" y="728246"/>
+                                  <a:pt x="9525" y="725071"/>
+                                </a:cubicBezTo>
+                                <a:cubicBezTo>
+                                  <a:pt x="22593" y="721804"/>
+                                  <a:pt x="26052" y="759670"/>
+                                  <a:pt x="38100" y="753646"/>
+                                </a:cubicBezTo>
+                                <a:cubicBezTo>
+                                  <a:pt x="52580" y="746406"/>
+                                  <a:pt x="36177" y="717469"/>
+                                  <a:pt x="47625" y="706021"/>
+                                </a:cubicBezTo>
+                                <a:cubicBezTo>
+                                  <a:pt x="61824" y="691822"/>
+                                  <a:pt x="104775" y="686971"/>
+                                  <a:pt x="104775" y="686971"/>
+                                </a:cubicBezTo>
+                                <a:cubicBezTo>
+                                  <a:pt x="114300" y="677446"/>
+                                  <a:pt x="122142" y="665868"/>
+                                  <a:pt x="133350" y="658396"/>
+                                </a:cubicBezTo>
+                                <a:cubicBezTo>
+                                  <a:pt x="141704" y="652827"/>
+                                  <a:pt x="151986" y="650291"/>
+                                  <a:pt x="161925" y="648871"/>
+                                </a:cubicBezTo>
+                                <a:cubicBezTo>
+                                  <a:pt x="218849" y="640739"/>
+                                  <a:pt x="276225" y="636171"/>
+                                  <a:pt x="333375" y="629821"/>
+                                </a:cubicBezTo>
+                                <a:cubicBezTo>
+                                  <a:pt x="330200" y="613946"/>
+                                  <a:pt x="327777" y="597902"/>
+                                  <a:pt x="323850" y="582196"/>
+                                </a:cubicBezTo>
+                                <a:cubicBezTo>
+                                  <a:pt x="321415" y="572456"/>
+                                  <a:pt x="315234" y="563620"/>
+                                  <a:pt x="314325" y="553621"/>
+                                </a:cubicBezTo>
+                                <a:cubicBezTo>
+                                  <a:pt x="308856" y="493461"/>
+                                  <a:pt x="308151" y="432961"/>
+                                  <a:pt x="304800" y="372646"/>
+                                </a:cubicBezTo>
+                                <a:cubicBezTo>
+                                  <a:pt x="294833" y="193233"/>
+                                  <a:pt x="300583" y="258496"/>
+                                  <a:pt x="285750" y="124996"/>
+                                </a:cubicBezTo>
+                                <a:cubicBezTo>
+                                  <a:pt x="288925" y="96421"/>
+                                  <a:pt x="284597" y="65965"/>
+                                  <a:pt x="295275" y="39271"/>
+                                </a:cubicBezTo>
+                                <a:cubicBezTo>
+                                  <a:pt x="299004" y="29949"/>
+                                  <a:pt x="314870" y="34236"/>
+                                  <a:pt x="323850" y="29746"/>
+                                </a:cubicBezTo>
+                                <a:cubicBezTo>
+                                  <a:pt x="391416" y="-4037"/>
+                                  <a:pt x="306355" y="3566"/>
+                                  <a:pt x="447675" y="1171"/>
+                                </a:cubicBezTo>
+                                <a:cubicBezTo>
+                                  <a:pt x="603228" y="-1465"/>
+                                  <a:pt x="758825" y="1171"/>
+                                  <a:pt x="914400" y="1171"/>
+                                </a:cubicBezTo>
+                              </a:path>
+                            </a:pathLst>
+                          </a:custGeom>
+                          <a:noFill/>
+                        </wps:spPr>
+                        <wps:style>
+                          <a:lnRef idx="2">
+                            <a:schemeClr val="accent1">
+                              <a:shade val="50000"/>
+                            </a:schemeClr>
+                          </a:lnRef>
+                          <a:fillRef idx="1">
+                            <a:schemeClr val="accent1"/>
+                          </a:fillRef>
+                          <a:effectRef idx="0">
+                            <a:schemeClr val="accent1"/>
+                          </a:effectRef>
+                          <a:fontRef idx="minor">
+                            <a:schemeClr val="lt1"/>
+                          </a:fontRef>
+                        </wps:style>
+                        <wps:bodyPr rot="0" spcFirstLastPara="0" vertOverflow="overflow" horzOverflow="overflow" vert="horz" wrap="square" lIns="91440" tIns="45720" rIns="91440" bIns="45720" numCol="1" spcCol="0" rtlCol="0" fromWordArt="0" anchor="ctr" anchorCtr="0" forceAA="0" compatLnSpc="1">
+                          <a:prstTxWarp prst="textNoShape">
+                            <a:avLst/>
+                          </a:prstTxWarp>
+                          <a:noAutofit/>
+                        </wps:bodyPr>
+                      </wps:wsp>
+                    </wpg:wgp>
+                  </a:graphicData>
+                </a:graphic>
+              </wp:anchor>
+            </w:drawing>
+          </mc:Choice>
+          <mc:Fallback>
+            <w:pict>
+              <v:group w14:anchorId="61C98BA3" id="Group 26" o:spid="_x0000_s1026" style="position:absolute;margin-left:0;margin-top:2.15pt;width:145.5pt;height:107.25pt;z-index:251675648;mso-position-horizontal:left;mso-position-horizontal-relative:margin" coordsize="18478,13620" o:gfxdata="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">
+                <v:shape id="Picture 22" o:spid="_x0000_s1027" type="#_x0000_t75" style="position:absolute;width:18478;height:13620;visibility:visible;mso-wrap-style:square" o:gfxdata="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" stroked="t" strokecolor="black [3213]">
+                  <v:imagedata r:id="rId15" o:title=""/>
+                  <v:path arrowok="t"/>
+                </v:shape>
+                <v:shape id="Freeform: Shape 25" o:spid="_x0000_s1028" style="position:absolute;left:5048;top:1619;width:9144;height:10489;visibility:visible;mso-wrap-style:square;v-text-anchor:middle" coordsize="914400,1048921" o:gfxdata="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" path="m66675,1048921c63500,1013996,64498,978437,57150,944146,54751,932952,42749,926032,38100,915571,29264,895691,14563,845509,9525,820321,5737,801383,3175,782221,,763171,3175,750471,-3175,728246,9525,725071v13068,-3267,16527,34599,28575,28575c52580,746406,36177,717469,47625,706021v14199,-14199,57150,-19050,57150,-19050c114300,677446,122142,665868,133350,658396v8354,-5569,18636,-8105,28575,-9525c218849,640739,276225,636171,333375,629821v-3175,-15875,-5598,-31919,-9525,-47625c321415,572456,315234,563620,314325,553621v-5469,-60160,-6174,-120660,-9525,-180975c294833,193233,300583,258496,285750,124996v3175,-28575,-1153,-59031,9525,-85725c299004,29949,314870,34236,323850,29746,391416,-4037,306355,3566,447675,1171v155553,-2636,311150,,466725,e" filled="f" strokecolor="#1f3763 [1604]" strokeweight="1pt">
+                  <v:stroke joinstyle="miter"/>
+                  <v:path arrowok="t" o:connecttype="custom" o:connectlocs="66675,1048921;57150,944146;38100,915571;9525,820321;0,763171;9525,725071;38100,753646;47625,706021;104775,686971;133350,658396;161925,648871;333375,629821;323850,582196;314325,553621;304800,372646;285750,124996;295275,39271;323850,29746;447675,1171;914400,1171" o:connectangles="0,0,0,0,0,0,0,0,0,0,0,0,0,0,0,0,0,0,0,0"/>
+                </v:shape>
+                <w10:wrap type="square" anchorx="margin"/>
+              </v:group>
+            </w:pict>
+          </mc:Fallback>
+        </mc:AlternateContent>
+      </w:r>
+      <w:r>
+        <w:t>V = {1,2}</w:t>
+      </w:r>
+    </w:p>
+    <w:p>
+      <w:pPr>
+        <w:spacing w:after="0" w:line="240" w:lineRule="auto"/>
+      </w:pPr>
+      <w:r>
+        <w:t xml:space="preserve"> </w:t>
+      </w:r>
+    </w:p>
+    <w:p>
+      <w:pPr>
+        <w:pStyle w:val="ListParagraph"/>
+        <w:numPr>
+          <w:ilvl w:val="0"/>
+          <w:numId w:val="6"/>
+        </w:numPr>
+        <w:spacing w:after="0" w:line="240" w:lineRule="auto"/>
+      </w:pPr>
+      <w:r>
+        <w:t xml:space="preserve">4 path – </w:t>
+      </w:r>
+    </w:p>
+    <w:p>
+      <w:pPr>
+        <w:spacing w:after="0" w:line="240" w:lineRule="auto"/>
+      </w:pPr>
+      <w:r>
+        <w:t xml:space="preserve">As we have a valid path with elements contained in the V set this time, we can trace our 4 path from p to q as shown. </w:t>
+      </w:r>
+    </w:p>
+    <w:p>
+      <w:pPr>
+        <w:spacing w:after="0" w:line="240" w:lineRule="auto"/>
+      </w:pPr>
+      <w:r>
+        <w:t>Path length – 6</w:t>
+      </w:r>
+    </w:p>
+    <w:p>
+      <w:pPr>
+        <w:spacing w:after="0" w:line="240" w:lineRule="auto"/>
+      </w:pPr>
+    </w:p>
+    <w:p>
+      <w:pPr>
+        <w:spacing w:after="0" w:line="240" w:lineRule="auto"/>
+      </w:pPr>
+    </w:p>
+    <w:p>
+      <w:pPr>
+        <w:spacing w:after="0" w:line="240" w:lineRule="auto"/>
+      </w:pPr>
+    </w:p>
+    <w:p>
+      <w:pPr>
+        <w:spacing w:after="0" w:line="240" w:lineRule="auto"/>
+      </w:pPr>
+    </w:p>
+    <w:p>
+      <w:pPr>
+        <w:pStyle w:val="ListParagraph"/>
+        <w:numPr>
+          <w:ilvl w:val="0"/>
+          <w:numId w:val="6"/>
+        </w:numPr>
+        <w:spacing w:after="0" w:line="240" w:lineRule="auto"/>
+      </w:pPr>
+      <w:r>
+        <w:rPr>
+          <w:noProof/>
+        </w:rPr>
+        <mc:AlternateContent>
+          <mc:Choice Requires="wpg">
+            <w:drawing>
+              <wp:anchor distT="0" distB="0" distL="114300" distR="114300" simplePos="0" relativeHeight="251677696" behindDoc="0" locked="0" layoutInCell="1" allowOverlap="1" wp14:anchorId="4133C17A" wp14:editId="4A55F730">
+                <wp:simplePos x="0" y="0"/>
+                <wp:positionH relativeFrom="margin">
+                  <wp:align>left</wp:align>
+                </wp:positionH>
+                <wp:positionV relativeFrom="paragraph">
+                  <wp:posOffset>22860</wp:posOffset>
+                </wp:positionV>
+                <wp:extent cx="1847850" cy="1362075"/>
+                <wp:effectExtent l="19050" t="19050" r="19050" b="28575"/>
+                <wp:wrapSquare wrapText="bothSides"/>
+                <wp:docPr id="28" name="Group 28"/>
+                <wp:cNvGraphicFramePr/>
+                <a:graphic xmlns:a="http://schemas.openxmlformats.org/drawingml/2006/main">
+                  <a:graphicData uri="http://schemas.microsoft.com/office/word/2010/wordprocessingGroup">
+                    <wpg:wgp>
+                      <wpg:cNvGrpSpPr/>
+                      <wpg:grpSpPr>
+                        <a:xfrm>
+                          <a:off x="0" y="0"/>
+                          <a:ext cx="1847850" cy="1362075"/>
+                          <a:chOff x="0" y="0"/>
+                          <a:chExt cx="1847850" cy="1362075"/>
+                        </a:xfrm>
+                      </wpg:grpSpPr>
+                      <pic:pic xmlns:pic="http://schemas.openxmlformats.org/drawingml/2006/picture">
+                        <pic:nvPicPr>
+                          <pic:cNvPr id="24" name="Picture 24"/>
+                          <pic:cNvPicPr>
+                            <a:picLocks noChangeAspect="1"/>
+                          </pic:cNvPicPr>
+                        </pic:nvPicPr>
+                        <pic:blipFill>
+                          <a:blip r:embed="rId14">
+                            <a:extLst>
+                              <a:ext uri="{28A0092B-C50C-407E-A947-70E740481C1C}">
+                                <a14:useLocalDpi xmlns:a14="http://schemas.microsoft.com/office/drawing/2010/main" val="0"/>
+                              </a:ext>
+                            </a:extLst>
+                          </a:blip>
+                          <a:stretch>
+                            <a:fillRect/>
+                          </a:stretch>
+                        </pic:blipFill>
+                        <pic:spPr>
+                          <a:xfrm>
+                            <a:off x="0" y="0"/>
+                            <a:ext cx="1847850" cy="1362075"/>
+                          </a:xfrm>
+                          <a:prstGeom prst="rect">
+                            <a:avLst/>
+                          </a:prstGeom>
+                          <a:ln>
+                            <a:solidFill>
+                              <a:schemeClr val="tx1"/>
+                            </a:solidFill>
+                          </a:ln>
+                        </pic:spPr>
+                      </pic:pic>
+                      <wps:wsp>
+                        <wps:cNvPr id="27" name="Freeform: Shape 27"/>
+                        <wps:cNvSpPr/>
+                        <wps:spPr>
+                          <a:xfrm>
+                            <a:off x="533400" y="180975"/>
+                            <a:ext cx="971550" cy="952500"/>
+                          </a:xfrm>
+                          <a:custGeom>
+                            <a:avLst/>
+                            <a:gdLst>
+                              <a:gd name="connsiteX0" fmla="*/ 0 w 971550"/>
+                              <a:gd name="connsiteY0" fmla="*/ 952500 h 952500"/>
+                              <a:gd name="connsiteX1" fmla="*/ 47625 w 971550"/>
+                              <a:gd name="connsiteY1" fmla="*/ 942975 h 952500"/>
+                              <a:gd name="connsiteX2" fmla="*/ 76200 w 971550"/>
+                              <a:gd name="connsiteY2" fmla="*/ 914400 h 952500"/>
+                              <a:gd name="connsiteX3" fmla="*/ 104775 w 971550"/>
+                              <a:gd name="connsiteY3" fmla="*/ 904875 h 952500"/>
+                              <a:gd name="connsiteX4" fmla="*/ 133350 w 971550"/>
+                              <a:gd name="connsiteY4" fmla="*/ 876300 h 952500"/>
+                              <a:gd name="connsiteX5" fmla="*/ 152400 w 971550"/>
+                              <a:gd name="connsiteY5" fmla="*/ 847725 h 952500"/>
+                              <a:gd name="connsiteX6" fmla="*/ 180975 w 971550"/>
+                              <a:gd name="connsiteY6" fmla="*/ 828675 h 952500"/>
+                              <a:gd name="connsiteX7" fmla="*/ 219075 w 971550"/>
+                              <a:gd name="connsiteY7" fmla="*/ 781050 h 952500"/>
+                              <a:gd name="connsiteX8" fmla="*/ 228600 w 971550"/>
+                              <a:gd name="connsiteY8" fmla="*/ 752475 h 952500"/>
+                              <a:gd name="connsiteX9" fmla="*/ 276225 w 971550"/>
+                              <a:gd name="connsiteY9" fmla="*/ 704850 h 952500"/>
+                              <a:gd name="connsiteX10" fmla="*/ 314325 w 971550"/>
+                              <a:gd name="connsiteY10" fmla="*/ 666750 h 952500"/>
+                              <a:gd name="connsiteX11" fmla="*/ 333375 w 971550"/>
+                              <a:gd name="connsiteY11" fmla="*/ 638175 h 952500"/>
+                              <a:gd name="connsiteX12" fmla="*/ 323850 w 971550"/>
+                              <a:gd name="connsiteY12" fmla="*/ 514350 h 952500"/>
+                              <a:gd name="connsiteX13" fmla="*/ 314325 w 971550"/>
+                              <a:gd name="connsiteY13" fmla="*/ 485775 h 952500"/>
+                              <a:gd name="connsiteX14" fmla="*/ 323850 w 971550"/>
+                              <a:gd name="connsiteY14" fmla="*/ 247650 h 952500"/>
+                              <a:gd name="connsiteX15" fmla="*/ 361950 w 971550"/>
+                              <a:gd name="connsiteY15" fmla="*/ 190500 h 952500"/>
+                              <a:gd name="connsiteX16" fmla="*/ 419100 w 971550"/>
+                              <a:gd name="connsiteY16" fmla="*/ 133350 h 952500"/>
+                              <a:gd name="connsiteX17" fmla="*/ 447675 w 971550"/>
+                              <a:gd name="connsiteY17" fmla="*/ 114300 h 952500"/>
+                              <a:gd name="connsiteX18" fmla="*/ 476250 w 971550"/>
+                              <a:gd name="connsiteY18" fmla="*/ 85725 h 952500"/>
+                              <a:gd name="connsiteX19" fmla="*/ 533400 w 971550"/>
+                              <a:gd name="connsiteY19" fmla="*/ 47625 h 952500"/>
+                              <a:gd name="connsiteX20" fmla="*/ 571500 w 971550"/>
+                              <a:gd name="connsiteY20" fmla="*/ 19050 h 952500"/>
+                              <a:gd name="connsiteX21" fmla="*/ 609600 w 971550"/>
+                              <a:gd name="connsiteY21" fmla="*/ 9525 h 952500"/>
+                              <a:gd name="connsiteX22" fmla="*/ 638175 w 971550"/>
+                              <a:gd name="connsiteY22" fmla="*/ 0 h 952500"/>
+                              <a:gd name="connsiteX23" fmla="*/ 714375 w 971550"/>
+                              <a:gd name="connsiteY23" fmla="*/ 9525 h 952500"/>
+                              <a:gd name="connsiteX24" fmla="*/ 819150 w 971550"/>
+                              <a:gd name="connsiteY24" fmla="*/ 28575 h 952500"/>
+                              <a:gd name="connsiteX25" fmla="*/ 971550 w 971550"/>
+                              <a:gd name="connsiteY25" fmla="*/ 28575 h 952500"/>
+                            </a:gdLst>
+                            <a:ahLst/>
+                            <a:cxnLst>
+                              <a:cxn ang="0">
+                                <a:pos x="connsiteX0" y="connsiteY0"/>
+                              </a:cxn>
+                              <a:cxn ang="0">
+                                <a:pos x="connsiteX1" y="connsiteY1"/>
+                              </a:cxn>
+                              <a:cxn ang="0">
+                                <a:pos x="connsiteX2" y="connsiteY2"/>
+                              </a:cxn>
+                              <a:cxn ang="0">
+                                <a:pos x="connsiteX3" y="connsiteY3"/>
+                              </a:cxn>
+                              <a:cxn ang="0">
+                                <a:pos x="connsiteX4" y="connsiteY4"/>
+                              </a:cxn>
+                              <a:cxn ang="0">
+                                <a:pos x="connsiteX5" y="connsiteY5"/>
+                              </a:cxn>
+                              <a:cxn ang="0">
+                                <a:pos x="connsiteX6" y="connsiteY6"/>
+                              </a:cxn>
+                              <a:cxn ang="0">
+                                <a:pos x="connsiteX7" y="connsiteY7"/>
+                              </a:cxn>
+                              <a:cxn ang="0">
+                                <a:pos x="connsiteX8" y="connsiteY8"/>
+                              </a:cxn>
+                              <a:cxn ang="0">
+                                <a:pos x="connsiteX9" y="connsiteY9"/>
+                              </a:cxn>
+                              <a:cxn ang="0">
+                                <a:pos x="connsiteX10" y="connsiteY10"/>
+                              </a:cxn>
+                              <a:cxn ang="0">
+                                <a:pos x="connsiteX11" y="connsiteY11"/>
+                              </a:cxn>
+                              <a:cxn ang="0">
+                                <a:pos x="connsiteX12" y="connsiteY12"/>
+                              </a:cxn>
+                              <a:cxn ang="0">
+                                <a:pos x="connsiteX13" y="connsiteY13"/>
+                              </a:cxn>
+                              <a:cxn ang="0">
+                                <a:pos x="connsiteX14" y="connsiteY14"/>
+                              </a:cxn>
+                              <a:cxn ang="0">
+                                <a:pos x="connsiteX15" y="connsiteY15"/>
+                              </a:cxn>
+                              <a:cxn ang="0">
+                                <a:pos x="connsiteX16" y="connsiteY16"/>
+                              </a:cxn>
+                              <a:cxn ang="0">
+                                <a:pos x="connsiteX17" y="connsiteY17"/>
+                              </a:cxn>
+                              <a:cxn ang="0">
+                                <a:pos x="connsiteX18" y="connsiteY18"/>
+                              </a:cxn>
+                              <a:cxn ang="0">
+                                <a:pos x="connsiteX19" y="connsiteY19"/>
+                              </a:cxn>
+                              <a:cxn ang="0">
+                                <a:pos x="connsiteX20" y="connsiteY20"/>
+                              </a:cxn>
+                              <a:cxn ang="0">
+                                <a:pos x="connsiteX21" y="connsiteY21"/>
+                              </a:cxn>
+                              <a:cxn ang="0">
+                                <a:pos x="connsiteX22" y="connsiteY22"/>
+                              </a:cxn>
+                              <a:cxn ang="0">
+                                <a:pos x="connsiteX23" y="connsiteY23"/>
+                              </a:cxn>
+                              <a:cxn ang="0">
+                                <a:pos x="connsiteX24" y="connsiteY24"/>
+                              </a:cxn>
+                              <a:cxn ang="0">
+                                <a:pos x="connsiteX25" y="connsiteY25"/>
+                              </a:cxn>
+                            </a:cxnLst>
+                            <a:rect l="l" t="t" r="r" b="b"/>
+                            <a:pathLst>
+                              <a:path w="971550" h="952500">
+                                <a:moveTo>
+                                  <a:pt x="0" y="952500"/>
+                                </a:moveTo>
+                                <a:cubicBezTo>
+                                  <a:pt x="15875" y="949325"/>
+                                  <a:pt x="33145" y="950215"/>
+                                  <a:pt x="47625" y="942975"/>
+                                </a:cubicBezTo>
+                                <a:cubicBezTo>
+                                  <a:pt x="59673" y="936951"/>
+                                  <a:pt x="64992" y="921872"/>
+                                  <a:pt x="76200" y="914400"/>
+                                </a:cubicBezTo>
+                                <a:cubicBezTo>
+                                  <a:pt x="84554" y="908831"/>
+                                  <a:pt x="95250" y="908050"/>
+                                  <a:pt x="104775" y="904875"/>
+                                </a:cubicBezTo>
+                                <a:cubicBezTo>
+                                  <a:pt x="114300" y="895350"/>
+                                  <a:pt x="124726" y="886648"/>
+                                  <a:pt x="133350" y="876300"/>
+                                </a:cubicBezTo>
+                                <a:cubicBezTo>
+                                  <a:pt x="140679" y="867506"/>
+                                  <a:pt x="144305" y="855820"/>
+                                  <a:pt x="152400" y="847725"/>
+                                </a:cubicBezTo>
+                                <a:cubicBezTo>
+                                  <a:pt x="160495" y="839630"/>
+                                  <a:pt x="171450" y="835025"/>
+                                  <a:pt x="180975" y="828675"/>
+                                </a:cubicBezTo>
+                                <a:cubicBezTo>
+                                  <a:pt x="204916" y="756851"/>
+                                  <a:pt x="169836" y="842598"/>
+                                  <a:pt x="219075" y="781050"/>
+                                </a:cubicBezTo>
+                                <a:cubicBezTo>
+                                  <a:pt x="225347" y="773210"/>
+                                  <a:pt x="224110" y="761455"/>
+                                  <a:pt x="228600" y="752475"/>
+                                </a:cubicBezTo>
+                                <a:cubicBezTo>
+                                  <a:pt x="244475" y="720725"/>
+                                  <a:pt x="247650" y="723900"/>
+                                  <a:pt x="276225" y="704850"/>
+                                </a:cubicBezTo>
+                                <a:cubicBezTo>
+                                  <a:pt x="297007" y="642505"/>
+                                  <a:pt x="268143" y="703695"/>
+                                  <a:pt x="314325" y="666750"/>
+                                </a:cubicBezTo>
+                                <a:cubicBezTo>
+                                  <a:pt x="323264" y="659599"/>
+                                  <a:pt x="327025" y="647700"/>
+                                  <a:pt x="333375" y="638175"/>
+                                </a:cubicBezTo>
+                                <a:cubicBezTo>
+                                  <a:pt x="330200" y="596900"/>
+                                  <a:pt x="328985" y="555427"/>
+                                  <a:pt x="323850" y="514350"/>
+                                </a:cubicBezTo>
+                                <a:cubicBezTo>
+                                  <a:pt x="322605" y="504387"/>
+                                  <a:pt x="314325" y="495815"/>
+                                  <a:pt x="314325" y="485775"/>
+                                </a:cubicBezTo>
+                                <a:cubicBezTo>
+                                  <a:pt x="314325" y="406337"/>
+                                  <a:pt x="311201" y="326075"/>
+                                  <a:pt x="323850" y="247650"/>
+                                </a:cubicBezTo>
+                                <a:cubicBezTo>
+                                  <a:pt x="327496" y="225047"/>
+                                  <a:pt x="345761" y="206689"/>
+                                  <a:pt x="361950" y="190500"/>
+                                </a:cubicBezTo>
+                                <a:cubicBezTo>
+                                  <a:pt x="381000" y="171450"/>
+                                  <a:pt x="396684" y="148294"/>
+                                  <a:pt x="419100" y="133350"/>
+                                </a:cubicBezTo>
+                                <a:cubicBezTo>
+                                  <a:pt x="428625" y="127000"/>
+                                  <a:pt x="438881" y="121629"/>
+                                  <a:pt x="447675" y="114300"/>
+                                </a:cubicBezTo>
+                                <a:cubicBezTo>
+                                  <a:pt x="458023" y="105676"/>
+                                  <a:pt x="465617" y="93995"/>
+                                  <a:pt x="476250" y="85725"/>
+                                </a:cubicBezTo>
+                                <a:cubicBezTo>
+                                  <a:pt x="494322" y="71669"/>
+                                  <a:pt x="515084" y="61362"/>
+                                  <a:pt x="533400" y="47625"/>
+                                </a:cubicBezTo>
+                                <a:cubicBezTo>
+                                  <a:pt x="546100" y="38100"/>
+                                  <a:pt x="557301" y="26150"/>
+                                  <a:pt x="571500" y="19050"/>
+                                </a:cubicBezTo>
+                                <a:cubicBezTo>
+                                  <a:pt x="583209" y="13196"/>
+                                  <a:pt x="597013" y="13121"/>
+                                  <a:pt x="609600" y="9525"/>
+                                </a:cubicBezTo>
+                                <a:cubicBezTo>
+                                  <a:pt x="619254" y="6767"/>
+                                  <a:pt x="628650" y="3175"/>
+                                  <a:pt x="638175" y="0"/>
+                                </a:cubicBezTo>
+                                <a:cubicBezTo>
+                                  <a:pt x="663575" y="3175"/>
+                                  <a:pt x="689190" y="4946"/>
+                                  <a:pt x="714375" y="9525"/>
+                                </a:cubicBezTo>
+                                <a:cubicBezTo>
+                                  <a:pt x="804284" y="25872"/>
+                                  <a:pt x="638528" y="21049"/>
+                                  <a:pt x="819150" y="28575"/>
+                                </a:cubicBezTo>
+                                <a:cubicBezTo>
+                                  <a:pt x="869906" y="30690"/>
+                                  <a:pt x="920750" y="28575"/>
+                                  <a:pt x="971550" y="28575"/>
+                                </a:cubicBezTo>
+                              </a:path>
+                            </a:pathLst>
+                          </a:custGeom>
+                          <a:noFill/>
+                        </wps:spPr>
+                        <wps:style>
+                          <a:lnRef idx="2">
+                            <a:schemeClr val="accent1">
+                              <a:shade val="50000"/>
+                            </a:schemeClr>
+                          </a:lnRef>
+                          <a:fillRef idx="1">
+                            <a:schemeClr val="accent1"/>
+                          </a:fillRef>
+                          <a:effectRef idx="0">
+                            <a:schemeClr val="accent1"/>
+                          </a:effectRef>
+                          <a:fontRef idx="minor">
+                            <a:schemeClr val="lt1"/>
+                          </a:fontRef>
+                        </wps:style>
+                        <wps:bodyPr rot="0" spcFirstLastPara="0" vertOverflow="overflow" horzOverflow="overflow" vert="horz" wrap="square" lIns="91440" tIns="45720" rIns="91440" bIns="45720" numCol="1" spcCol="0" rtlCol="0" fromWordArt="0" anchor="ctr" anchorCtr="0" forceAA="0" compatLnSpc="1">
+                          <a:prstTxWarp prst="textNoShape">
+                            <a:avLst/>
+                          </a:prstTxWarp>
+                          <a:noAutofit/>
+                        </wps:bodyPr>
+                      </wps:wsp>
+                    </wpg:wgp>
+                  </a:graphicData>
+                </a:graphic>
+              </wp:anchor>
+            </w:drawing>
+          </mc:Choice>
+          <mc:Fallback>
+            <w:pict>
+              <v:group w14:anchorId="7D008BDE" id="Group 28" o:spid="_x0000_s1026" style="position:absolute;margin-left:0;margin-top:1.8pt;width:145.5pt;height:107.25pt;z-index:251677696;mso-position-horizontal:left;mso-position-horizontal-relative:margin" coordsize="18478,13620" o:gfxdata="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">
+                <v:shape id="Picture 24" o:spid="_x0000_s1027" type="#_x0000_t75" style="position:absolute;width:18478;height:13620;visibility:visible;mso-wrap-style:square" o:gfxdata="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" stroked="t" strokecolor="black [3213]">
+                  <v:imagedata r:id="rId15" o:title=""/>
+                  <v:path arrowok="t"/>
+                </v:shape>
+                <v:shape id="Freeform: Shape 27" o:spid="_x0000_s1028" style="position:absolute;left:5334;top:1809;width:9715;height:9525;visibility:visible;mso-wrap-style:square;v-text-anchor:middle" coordsize="971550,952500" o:gfxdata="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" path="m,952500v15875,-3175,33145,-2285,47625,-9525c59673,936951,64992,921872,76200,914400v8354,-5569,19050,-6350,28575,-9525c114300,895350,124726,886648,133350,876300v7329,-8794,10955,-20480,19050,-28575c160495,839630,171450,835025,180975,828675v23941,-71824,-11139,13923,38100,-47625c225347,773210,224110,761455,228600,752475v15875,-31750,19050,-28575,47625,-47625c297007,642505,268143,703695,314325,666750v8939,-7151,12700,-19050,19050,-28575c330200,596900,328985,555427,323850,514350v-1245,-9963,-9525,-18535,-9525,-28575c314325,406337,311201,326075,323850,247650v3646,-22603,21911,-40961,38100,-57150c381000,171450,396684,148294,419100,133350v9525,-6350,19781,-11721,28575,-19050c458023,105676,465617,93995,476250,85725,494322,71669,515084,61362,533400,47625v12700,-9525,23901,-21475,38100,-28575c583209,13196,597013,13121,609600,9525,619254,6767,628650,3175,638175,v25400,3175,51015,4946,76200,9525c804284,25872,638528,21049,819150,28575v50756,2115,101600,,152400,e" filled="f" strokecolor="#1f3763 [1604]" strokeweight="1pt">
+                  <v:stroke joinstyle="miter"/>
+                  <v:path arrowok="t" o:connecttype="custom" o:connectlocs="0,952500;47625,942975;76200,914400;104775,904875;133350,876300;152400,847725;180975,828675;219075,781050;228600,752475;276225,704850;314325,666750;333375,638175;323850,514350;314325,485775;323850,247650;361950,190500;419100,133350;447675,114300;476250,85725;533400,47625;571500,19050;609600,9525;638175,0;714375,9525;819150,28575;971550,28575" o:connectangles="0,0,0,0,0,0,0,0,0,0,0,0,0,0,0,0,0,0,0,0,0,0,0,0,0,0"/>
+                </v:shape>
+                <w10:wrap type="square" anchorx="margin"/>
+              </v:group>
+            </w:pict>
+          </mc:Fallback>
+        </mc:AlternateContent>
+      </w:r>
+      <w:r>
+        <w:t xml:space="preserve">8 path – </w:t>
+      </w:r>
+    </w:p>
+    <w:p>
+      <w:pPr>
+        <w:spacing w:after="0" w:line="240" w:lineRule="auto"/>
+      </w:pPr>
+      <w:r>
+        <w:t xml:space="preserve">8 path from p to q can be traced as shown in the figure. </w:t>
+      </w:r>
+    </w:p>
+    <w:p>
+      <w:pPr>
+        <w:spacing w:after="0" w:line="240" w:lineRule="auto"/>
+      </w:pPr>
+      <w:r>
+        <w:t>Path length – 4</w:t>
+      </w:r>
+    </w:p>
+    <w:p>
+      <w:pPr>
+        <w:spacing w:after="0" w:line="240" w:lineRule="auto"/>
+      </w:pPr>
+    </w:p>
+    <w:p>
+      <w:pPr>
+        <w:spacing w:after="0" w:line="240" w:lineRule="auto"/>
+      </w:pPr>
+      <w:r>
+        <w:rPr>
+          <w:noProof/>
+        </w:rPr>
+        <w:lastRenderedPageBreak/>
+        <mc:AlternateContent>
+          <mc:Choice Requires="wpg">
+            <w:drawing>
+              <wp:anchor distT="0" distB="0" distL="114300" distR="114300" simplePos="0" relativeHeight="251679744" behindDoc="0" locked="0" layoutInCell="1" allowOverlap="1" wp14:anchorId="677B01ED" wp14:editId="0C0E492D">
+                <wp:simplePos x="0" y="0"/>
+                <wp:positionH relativeFrom="margin">
+                  <wp:align>left</wp:align>
+                </wp:positionH>
+                <wp:positionV relativeFrom="paragraph">
+                  <wp:posOffset>19050</wp:posOffset>
+                </wp:positionV>
+                <wp:extent cx="1847850" cy="1362075"/>
+                <wp:effectExtent l="19050" t="19050" r="19050" b="28575"/>
+                <wp:wrapSquare wrapText="bothSides"/>
+                <wp:docPr id="31" name="Group 31"/>
+                <wp:cNvGraphicFramePr/>
+                <a:graphic xmlns:a="http://schemas.openxmlformats.org/drawingml/2006/main">
+                  <a:graphicData uri="http://schemas.microsoft.com/office/word/2010/wordprocessingGroup">
+                    <wpg:wgp>
+                      <wpg:cNvGrpSpPr/>
+                      <wpg:grpSpPr>
+                        <a:xfrm>
+                          <a:off x="0" y="0"/>
+                          <a:ext cx="1847850" cy="1362075"/>
+                          <a:chOff x="0" y="0"/>
+                          <a:chExt cx="1847850" cy="1362075"/>
+                        </a:xfrm>
+                      </wpg:grpSpPr>
+                      <pic:pic xmlns:pic="http://schemas.openxmlformats.org/drawingml/2006/picture">
+                        <pic:nvPicPr>
+                          <pic:cNvPr id="23" name="Picture 23"/>
+                          <pic:cNvPicPr>
+                            <a:picLocks noChangeAspect="1"/>
+                          </pic:cNvPicPr>
+                        </pic:nvPicPr>
+                        <pic:blipFill>
+                          <a:blip r:embed="rId14">
+                            <a:extLst>
+                              <a:ext uri="{28A0092B-C50C-407E-A947-70E740481C1C}">
+                                <a14:useLocalDpi xmlns:a14="http://schemas.microsoft.com/office/drawing/2010/main" val="0"/>
+                              </a:ext>
+                            </a:extLst>
+                          </a:blip>
+                          <a:stretch>
+                            <a:fillRect/>
+                          </a:stretch>
+                        </pic:blipFill>
+                        <pic:spPr>
+                          <a:xfrm>
+                            <a:off x="0" y="0"/>
+                            <a:ext cx="1847850" cy="1362075"/>
+                          </a:xfrm>
+                          <a:prstGeom prst="rect">
+                            <a:avLst/>
+                          </a:prstGeom>
+                          <a:ln>
+                            <a:solidFill>
+                              <a:schemeClr val="tx1"/>
+                            </a:solidFill>
+                          </a:ln>
+                        </pic:spPr>
+                      </pic:pic>
+                      <wps:wsp>
+                        <wps:cNvPr id="30" name="Freeform: Shape 30"/>
+                        <wps:cNvSpPr/>
+                        <wps:spPr>
+                          <a:xfrm>
+                            <a:off x="600075" y="180975"/>
+                            <a:ext cx="950539" cy="1019175"/>
+                          </a:xfrm>
+                          <a:custGeom>
+                            <a:avLst/>
+                            <a:gdLst>
+                              <a:gd name="connsiteX0" fmla="*/ 0 w 950539"/>
+                              <a:gd name="connsiteY0" fmla="*/ 1019175 h 1019175"/>
+                              <a:gd name="connsiteX1" fmla="*/ 9525 w 950539"/>
+                              <a:gd name="connsiteY1" fmla="*/ 304800 h 1019175"/>
+                              <a:gd name="connsiteX2" fmla="*/ 38100 w 950539"/>
+                              <a:gd name="connsiteY2" fmla="*/ 295275 h 1019175"/>
+                              <a:gd name="connsiteX3" fmla="*/ 114300 w 950539"/>
+                              <a:gd name="connsiteY3" fmla="*/ 285750 h 1019175"/>
+                              <a:gd name="connsiteX4" fmla="*/ 171450 w 950539"/>
+                              <a:gd name="connsiteY4" fmla="*/ 266700 h 1019175"/>
+                              <a:gd name="connsiteX5" fmla="*/ 314325 w 950539"/>
+                              <a:gd name="connsiteY5" fmla="*/ 247650 h 1019175"/>
+                              <a:gd name="connsiteX6" fmla="*/ 295275 w 950539"/>
+                              <a:gd name="connsiteY6" fmla="*/ 57150 h 1019175"/>
+                              <a:gd name="connsiteX7" fmla="*/ 304800 w 950539"/>
+                              <a:gd name="connsiteY7" fmla="*/ 19050 h 1019175"/>
+                              <a:gd name="connsiteX8" fmla="*/ 361950 w 950539"/>
+                              <a:gd name="connsiteY8" fmla="*/ 0 h 1019175"/>
+                              <a:gd name="connsiteX9" fmla="*/ 809625 w 950539"/>
+                              <a:gd name="connsiteY9" fmla="*/ 9525 h 1019175"/>
+                              <a:gd name="connsiteX10" fmla="*/ 914400 w 950539"/>
+                              <a:gd name="connsiteY10" fmla="*/ 19050 h 1019175"/>
+                            </a:gdLst>
+                            <a:ahLst/>
+                            <a:cxnLst>
+                              <a:cxn ang="0">
+                                <a:pos x="connsiteX0" y="connsiteY0"/>
+                              </a:cxn>
+                              <a:cxn ang="0">
+                                <a:pos x="connsiteX1" y="connsiteY1"/>
+                              </a:cxn>
+                              <a:cxn ang="0">
+                                <a:pos x="connsiteX2" y="connsiteY2"/>
+                              </a:cxn>
+                              <a:cxn ang="0">
+                                <a:pos x="connsiteX3" y="connsiteY3"/>
+                              </a:cxn>
+                              <a:cxn ang="0">
+                                <a:pos x="connsiteX4" y="connsiteY4"/>
+                              </a:cxn>
+                              <a:cxn ang="0">
+                                <a:pos x="connsiteX5" y="connsiteY5"/>
+                              </a:cxn>
+                              <a:cxn ang="0">
+                                <a:pos x="connsiteX6" y="connsiteY6"/>
+                              </a:cxn>
+                              <a:cxn ang="0">
+                                <a:pos x="connsiteX7" y="connsiteY7"/>
+                              </a:cxn>
+                              <a:cxn ang="0">
+                                <a:pos x="connsiteX8" y="connsiteY8"/>
+                              </a:cxn>
+                              <a:cxn ang="0">
+                                <a:pos x="connsiteX9" y="connsiteY9"/>
+                              </a:cxn>
+                              <a:cxn ang="0">
+                                <a:pos x="connsiteX10" y="connsiteY10"/>
+                              </a:cxn>
+                            </a:cxnLst>
+                            <a:rect l="l" t="t" r="r" b="b"/>
+                            <a:pathLst>
+                              <a:path w="950539" h="1019175">
+                                <a:moveTo>
+                                  <a:pt x="0" y="1019175"/>
+                                </a:moveTo>
+                                <a:cubicBezTo>
+                                  <a:pt x="3175" y="781050"/>
+                                  <a:pt x="-2992" y="542617"/>
+                                  <a:pt x="9525" y="304800"/>
+                                </a:cubicBezTo>
+                                <a:cubicBezTo>
+                                  <a:pt x="10053" y="294774"/>
+                                  <a:pt x="28222" y="297071"/>
+                                  <a:pt x="38100" y="295275"/>
+                                </a:cubicBezTo>
+                                <a:cubicBezTo>
+                                  <a:pt x="63285" y="290696"/>
+                                  <a:pt x="88900" y="288925"/>
+                                  <a:pt x="114300" y="285750"/>
+                                </a:cubicBezTo>
+                                <a:cubicBezTo>
+                                  <a:pt x="133350" y="279400"/>
+                                  <a:pt x="151643" y="270001"/>
+                                  <a:pt x="171450" y="266700"/>
+                                </a:cubicBezTo>
+                                <a:cubicBezTo>
+                                  <a:pt x="256960" y="252448"/>
+                                  <a:pt x="209405" y="259308"/>
+                                  <a:pt x="314325" y="247650"/>
+                                </a:cubicBezTo>
+                                <a:cubicBezTo>
+                                  <a:pt x="289580" y="173416"/>
+                                  <a:pt x="295275" y="198754"/>
+                                  <a:pt x="295275" y="57150"/>
+                                </a:cubicBezTo>
+                                <a:cubicBezTo>
+                                  <a:pt x="295275" y="44059"/>
+                                  <a:pt x="294861" y="27569"/>
+                                  <a:pt x="304800" y="19050"/>
+                                </a:cubicBezTo>
+                                <a:cubicBezTo>
+                                  <a:pt x="320046" y="5982"/>
+                                  <a:pt x="361950" y="0"/>
+                                  <a:pt x="361950" y="0"/>
+                                </a:cubicBezTo>
+                                <a:lnTo>
+                                  <a:pt x="809625" y="9525"/>
+                                </a:lnTo>
+                                <a:cubicBezTo>
+                                  <a:pt x="1090091" y="19366"/>
+                                  <a:pt x="854851" y="19050"/>
+                                  <a:pt x="914400" y="19050"/>
+                                </a:cubicBezTo>
+                              </a:path>
+                            </a:pathLst>
+                          </a:custGeom>
+                          <a:noFill/>
+                        </wps:spPr>
+                        <wps:style>
+                          <a:lnRef idx="2">
+                            <a:schemeClr val="accent1">
+                              <a:shade val="50000"/>
+                            </a:schemeClr>
+                          </a:lnRef>
+                          <a:fillRef idx="1">
+                            <a:schemeClr val="accent1"/>
+                          </a:fillRef>
+                          <a:effectRef idx="0">
+                            <a:schemeClr val="accent1"/>
+                          </a:effectRef>
+                          <a:fontRef idx="minor">
+                            <a:schemeClr val="lt1"/>
+                          </a:fontRef>
+                        </wps:style>
+                        <wps:bodyPr rot="0" spcFirstLastPara="0" vertOverflow="overflow" horzOverflow="overflow" vert="horz" wrap="square" lIns="91440" tIns="45720" rIns="91440" bIns="45720" numCol="1" spcCol="0" rtlCol="0" fromWordArt="0" anchor="ctr" anchorCtr="0" forceAA="0" compatLnSpc="1">
+                          <a:prstTxWarp prst="textNoShape">
+                            <a:avLst/>
+                          </a:prstTxWarp>
+                          <a:noAutofit/>
+                        </wps:bodyPr>
+                      </wps:wsp>
+                    </wpg:wgp>
+                  </a:graphicData>
+                </a:graphic>
+              </wp:anchor>
+            </w:drawing>
+          </mc:Choice>
+          <mc:Fallback>
+            <w:pict>
+              <v:group w14:anchorId="71A1E91E" id="Group 31" o:spid="_x0000_s1026" style="position:absolute;margin-left:0;margin-top:1.5pt;width:145.5pt;height:107.25pt;z-index:251679744;mso-position-horizontal:left;mso-position-horizontal-relative:margin" coordsize="18478,13620" o:gfxdata="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">
+                <v:shape id="Picture 23" o:spid="_x0000_s1027" type="#_x0000_t75" style="position:absolute;width:18478;height:13620;visibility:visible;mso-wrap-style:square" o:gfxdata="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" stroked="t" strokecolor="black [3213]">
+                  <v:imagedata r:id="rId15" o:title=""/>
+                  <v:path arrowok="t"/>
+                </v:shape>
+                <v:shape id="Freeform: Shape 30" o:spid="_x0000_s1028" style="position:absolute;left:6000;top:1809;width:9506;height:10192;visibility:visible;mso-wrap-style:square;v-text-anchor:middle" coordsize="950539,1019175" o:gfxdata="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" path="m,1019175c3175,781050,-2992,542617,9525,304800v528,-10026,18697,-7729,28575,-9525c63285,290696,88900,288925,114300,285750v19050,-6350,37343,-15749,57150,-19050c256960,252448,209405,259308,314325,247650,289580,173416,295275,198754,295275,57150v,-13091,-414,-29581,9525,-38100c320046,5982,361950,,361950,l809625,9525v280466,9841,45226,9525,104775,9525e" filled="f" strokecolor="#1f3763 [1604]" strokeweight="1pt">
+                  <v:stroke joinstyle="miter"/>
+                  <v:path arrowok="t" o:connecttype="custom" o:connectlocs="0,1019175;9525,304800;38100,295275;114300,285750;171450,266700;314325,247650;295275,57150;304800,19050;361950,0;809625,9525;914400,19050" o:connectangles="0,0,0,0,0,0,0,0,0,0,0"/>
+                </v:shape>
+                <w10:wrap type="square" anchorx="margin"/>
+              </v:group>
+            </w:pict>
+          </mc:Fallback>
+        </mc:AlternateContent>
+      </w:r>
+    </w:p>
+    <w:p>
+      <w:pPr>
+        <w:pStyle w:val="ListParagraph"/>
+        <w:numPr>
+          <w:ilvl w:val="0"/>
+          <w:numId w:val="6"/>
+        </w:numPr>
+        <w:spacing w:after="0" w:line="240" w:lineRule="auto"/>
+      </w:pPr>
+      <w:r>
+        <w:t xml:space="preserve">m – path </w:t>
+      </w:r>
+    </w:p>
+    <w:p>
+      <w:pPr>
+        <w:spacing w:after="0" w:line="240" w:lineRule="auto"/>
+      </w:pPr>
+      <w:r>
+        <w:t xml:space="preserve">As there are valid 4 neighbors throughout the path in the corresponding figure for this V set, the m path is same as the 4-path. </w:t>
+      </w:r>
+    </w:p>
+    <w:p>
+      <w:pPr>
+        <w:spacing w:after="0" w:line="240" w:lineRule="auto"/>
+      </w:pPr>
+    </w:p>
+    <w:p>
+      <w:pPr>
+        <w:spacing w:after="0" w:line="240" w:lineRule="auto"/>
+      </w:pPr>
+    </w:p>
+    <w:p>
+      <w:pPr>
+        <w:spacing w:after="0" w:line="240" w:lineRule="auto"/>
+      </w:pPr>
+    </w:p>
+    <w:p>
+      <w:pPr>
+        <w:spacing w:after="0" w:line="240" w:lineRule="auto"/>
+      </w:pPr>
+    </w:p>
+    <w:p>
+      <w:pPr>
+        <w:spacing w:after="0" w:line="240" w:lineRule="auto"/>
+      </w:pPr>
+    </w:p>
+    <w:p>
+      <w:pPr>
+        <w:pStyle w:val="ListParagraph"/>
+        <w:numPr>
+          <w:ilvl w:val="0"/>
+          <w:numId w:val="4"/>
+        </w:numPr>
+        <w:spacing w:after="0" w:line="240" w:lineRule="auto"/>
+      </w:pPr>
+      <w:r>
+        <w:t xml:space="preserve">Python code for shortest path implementation. </w:t>
+      </w:r>
+    </w:p>
+    <w:p>
+      <w:pPr>
+        <w:spacing w:after="0" w:line="240" w:lineRule="auto"/>
+      </w:pPr>
+    </w:p>
+    <w:p>
+      <w:pPr>
+        <w:spacing w:after="0" w:line="240" w:lineRule="auto"/>
+      </w:pPr>
+      <w:r>
+        <w:t xml:space="preserve">The </w:t>
+      </w:r>
+      <w:r>
+        <w:t xml:space="preserve">python code first accepts the following inputs from the user. </w:t>
+      </w:r>
+    </w:p>
+    <w:p>
+      <w:pPr>
+        <w:pStyle w:val="ListParagraph"/>
+        <w:numPr>
+          <w:ilvl w:val="0"/>
+          <w:numId w:val="7"/>
+        </w:numPr>
+        <w:spacing w:after="0" w:line="240" w:lineRule="auto"/>
+      </w:pPr>
+      <w:r>
+        <w:t xml:space="preserve">Input Image/ Graph from part a and b </w:t>
+      </w:r>
+    </w:p>
+    <w:p>
+      <w:pPr>
+        <w:pStyle w:val="ListParagraph"/>
+        <w:numPr>
+          <w:ilvl w:val="0"/>
+          <w:numId w:val="7"/>
+        </w:numPr>
+        <w:spacing w:after="0" w:line="240" w:lineRule="auto"/>
+      </w:pPr>
+      <w:r>
+        <w:t xml:space="preserve">Predefined V set </w:t>
+      </w:r>
+    </w:p>
+    <w:p>
+      <w:pPr>
+        <w:pStyle w:val="ListParagraph"/>
+        <w:numPr>
+          <w:ilvl w:val="0"/>
+          <w:numId w:val="7"/>
+        </w:numPr>
+        <w:spacing w:after="0" w:line="240" w:lineRule="auto"/>
+      </w:pPr>
+      <w:r>
+        <w:t>Start and end points</w:t>
+      </w:r>
+    </w:p>
+    <w:p>
+      <w:pPr>
+        <w:pStyle w:val="ListParagraph"/>
+        <w:numPr>
+          <w:ilvl w:val="0"/>
+          <w:numId w:val="7"/>
+        </w:numPr>
+        <w:spacing w:after="0" w:line="240" w:lineRule="auto"/>
+      </w:pPr>
+      <w:r>
+        <w:t>Path type to be traced (4, 8, m path)</w:t>
+      </w:r>
+    </w:p>
+    <w:p>
+      <w:pPr>
+        <w:spacing w:after="0" w:line="240" w:lineRule="auto"/>
+      </w:pPr>
+      <w:r>
+        <w:t xml:space="preserve">We get the following outputs </w:t>
+      </w:r>
+    </w:p>
+    <w:p>
+      <w:pPr>
+        <w:pStyle w:val="ListParagraph"/>
+        <w:numPr>
+          <w:ilvl w:val="0"/>
+          <w:numId w:val="8"/>
+        </w:numPr>
+        <w:spacing w:after="0" w:line="240" w:lineRule="auto"/>
+      </w:pPr>
+      <w:r>
+        <w:t xml:space="preserve">Shortest path – Coordinate sequence followed. </w:t>
+      </w:r>
+    </w:p>
+    <w:p>
+      <w:pPr>
+        <w:pStyle w:val="ListParagraph"/>
+        <w:numPr>
+          <w:ilvl w:val="0"/>
+          <w:numId w:val="8"/>
+        </w:numPr>
+        <w:spacing w:after="0" w:line="240" w:lineRule="auto"/>
+      </w:pPr>
+      <w:r>
+        <w:t xml:space="preserve">Length of the path </w:t>
+      </w:r>
+    </w:p>
+    <w:p>
+      <w:pPr>
+        <w:spacing w:after="0" w:line="240" w:lineRule="auto"/>
+      </w:pPr>
+    </w:p>
+    <w:p>
+      <w:pPr>
+        <w:spacing w:after="0" w:line="240" w:lineRule="auto"/>
+      </w:pPr>
+      <w:r>
+        <w:t xml:space="preserve">Algorithm </w:t>
+      </w:r>
+    </w:p>
+    <w:p>
+      <w:pPr>
+        <w:pStyle w:val="ListParagraph"/>
+        <w:numPr>
+          <w:ilvl w:val="0"/>
+          <w:numId w:val="9"/>
+        </w:numPr>
+        <w:spacing w:after="0" w:line="240" w:lineRule="auto"/>
+      </w:pPr>
+      <w:r>
+        <w:t xml:space="preserve">The image is first split into individual planes for different channels. Every plane can be treated as a separate graph. </w:t>
+      </w:r>
+    </w:p>
+    <w:p>
+      <w:pPr>
+        <w:pStyle w:val="ListParagraph"/>
+        <w:numPr>
+          <w:ilvl w:val="0"/>
+          <w:numId w:val="9"/>
+        </w:numPr>
+        <w:spacing w:after="0" w:line="240" w:lineRule="auto"/>
+      </w:pPr>
+      <w:r>
+        <w:t xml:space="preserve">The image is traversed to find the elements which belong to the V set. </w:t>
+      </w:r>
+    </w:p>
+    <w:p>
+      <w:pPr>
+        <w:pStyle w:val="ListParagraph"/>
+        <w:numPr>
+          <w:ilvl w:val="0"/>
+          <w:numId w:val="9"/>
+        </w:numPr>
+        <w:spacing w:after="0" w:line="240" w:lineRule="auto"/>
+      </w:pPr>
+      <w:r>
+        <w:t xml:space="preserve">If a pixel value is from the V set it is added as a vertex to the adjacency list. If the pixel value already exists in the keys of the dictionary, the next coordinates are added as neighbors to that vertex. </w:t>
+      </w:r>
+    </w:p>
+    <w:p>
+      <w:pPr>
+        <w:pStyle w:val="ListParagraph"/>
+        <w:numPr>
+          <w:ilvl w:val="0"/>
+          <w:numId w:val="9"/>
+        </w:numPr>
+        <w:spacing w:after="0" w:line="240" w:lineRule="auto"/>
+      </w:pPr>
+      <w:r>
+        <w:t xml:space="preserve">Such an adjacency list is created after examining all conditions for the specified path 4/ 8 path. </w:t>
+      </w:r>
+    </w:p>
+    <w:p>
+      <w:pPr>
+        <w:pStyle w:val="ListParagraph"/>
+        <w:numPr>
+          <w:ilvl w:val="0"/>
+          <w:numId w:val="9"/>
+        </w:numPr>
+        <w:spacing w:after="0" w:line="240" w:lineRule="auto"/>
+      </w:pPr>
+      <w:r>
+        <w:t xml:space="preserve">The created adjacency list is given as an input to the Breadth first search algorithm which returns the shortest path from pixel p and q/ </w:t>
+      </w:r>
+    </w:p>
+    <w:p>
+      <w:pPr>
+        <w:pStyle w:val="ListParagraph"/>
+        <w:numPr>
+          <w:ilvl w:val="0"/>
+          <w:numId w:val="9"/>
+        </w:numPr>
+        <w:spacing w:after="0" w:line="240" w:lineRule="auto"/>
+      </w:pPr>
+      <w:r>
+        <w:t xml:space="preserve">Breadth first search is implemented as the weights of the edges of the graph can be considered as 1 for any given type of adjacency. The main goal is to find at least one shortest path. Thus, just a BFS algorithm would work in that case. </w:t>
+      </w:r>
+    </w:p>
+    <w:p>
+      <w:pPr>
+        <w:spacing w:after="0" w:line="240" w:lineRule="auto"/>
+      </w:pPr>
+    </w:p>
+    <w:p>
+      <w:pPr>
+        <w:spacing w:after="0" w:line="240" w:lineRule="auto"/>
+        <w:ind w:left="720"/>
+      </w:pPr>
+      <w:r>
+        <w:t xml:space="preserve">Breadth first search </w:t>
+      </w:r>
+    </w:p>
+    <w:p>
+      <w:pPr>
+        <w:pStyle w:val="ListParagraph"/>
+        <w:numPr>
+          <w:ilvl w:val="0"/>
+          <w:numId w:val="10"/>
+        </w:numPr>
+        <w:spacing w:after="0" w:line="240" w:lineRule="auto"/>
+      </w:pPr>
+      <w:r>
+        <w:t>Add node to the queue of visited nodes. And to working queue</w:t>
+      </w:r>
+    </w:p>
+    <w:p>
+      <w:pPr>
+        <w:pStyle w:val="ListParagraph"/>
+        <w:numPr>
+          <w:ilvl w:val="0"/>
+          <w:numId w:val="10"/>
+        </w:numPr>
+        <w:spacing w:after="0" w:line="240" w:lineRule="auto"/>
+      </w:pPr>
+      <w:r>
+        <w:t>Set current node and empty path by popping them from the queue</w:t>
+      </w:r>
+    </w:p>
+    <w:p>
+      <w:pPr>
+        <w:pStyle w:val="ListParagraph"/>
+        <w:numPr>
+          <w:ilvl w:val="0"/>
+          <w:numId w:val="10"/>
+        </w:numPr>
+        <w:spacing w:after="0" w:line="240" w:lineRule="auto"/>
+      </w:pPr>
+      <w:r>
+        <w:t>While queue is not empty</w:t>
+      </w:r>
+    </w:p>
+    <w:p>
+      <w:pPr>
+        <w:pStyle w:val="ListParagraph"/>
+        <w:numPr>
+          <w:ilvl w:val="1"/>
+          <w:numId w:val="10"/>
+        </w:numPr>
+        <w:spacing w:after="0" w:line="240" w:lineRule="auto"/>
+      </w:pPr>
+      <w:r>
+        <w:t xml:space="preserve">Visit current node and all its neighbors </w:t>
+      </w:r>
+    </w:p>
+    <w:p>
+      <w:pPr>
+        <w:pStyle w:val="ListParagraph"/>
+        <w:numPr>
+          <w:ilvl w:val="1"/>
+          <w:numId w:val="10"/>
+        </w:numPr>
+        <w:spacing w:after="0" w:line="240" w:lineRule="auto"/>
+      </w:pPr>
+      <w:r>
+        <w:t xml:space="preserve">Check if neighbors are already visited. </w:t>
+      </w:r>
+    </w:p>
+    <w:p>
+      <w:pPr>
+        <w:pStyle w:val="ListParagraph"/>
+        <w:numPr>
+          <w:ilvl w:val="1"/>
+          <w:numId w:val="10"/>
+        </w:numPr>
+        <w:spacing w:after="0" w:line="240" w:lineRule="auto"/>
+      </w:pPr>
+      <w:r>
+        <w:t xml:space="preserve">Add neighboring nodes till no visiting nodes are left. </w:t>
+      </w:r>
+    </w:p>
+    <w:p>
+      <w:pPr>
+        <w:pStyle w:val="ListParagraph"/>
+        <w:numPr>
+          <w:ilvl w:val="1"/>
+          <w:numId w:val="10"/>
+        </w:numPr>
+        <w:spacing w:after="0" w:line="240" w:lineRule="auto"/>
+      </w:pPr>
+      <w:r>
+        <w:t xml:space="preserve">Remove visited nodes from the queue as you go. </w:t>
+      </w:r>
+    </w:p>
+    <w:p>
+      <w:pPr>
+        <w:pStyle w:val="ListParagraph"/>
+        <w:numPr>
+          <w:ilvl w:val="0"/>
+          <w:numId w:val="9"/>
+        </w:numPr>
+        <w:spacing w:after="0" w:line="240" w:lineRule="auto"/>
+      </w:pPr>
+      <w:r>
+        <w:t xml:space="preserve">The code includes the given testing example and another custom testing example along with an image input which tests the shortest path for 2 pixels in the image. </w:t>
+      </w:r>
+    </w:p>
+    <w:p>
+      <w:pPr>
+        <w:pStyle w:val="ListParagraph"/>
+        <w:numPr>
+          <w:ilvl w:val="0"/>
+          <w:numId w:val="9"/>
+        </w:numPr>
+        <w:spacing w:after="0" w:line="240" w:lineRule="auto"/>
+      </w:pPr>
+      <w:r>
+        <w:t xml:space="preserve">There’s a .html of the python console output which logs the runtime of the code. </w:t>
+      </w:r>
       <w:bookmarkStart w:id="0" w:name="_GoBack"/>
       <w:bookmarkEnd w:id="0"/>
+    </w:p>
+    <w:p>
+      <w:pPr>
+        <w:spacing w:after="0" w:line="240" w:lineRule="auto"/>
+      </w:pPr>
     </w:p>
     <w:sectPr>
       <w:pgSz w:w="12240" w:h="15840"/>
@@ -798,6 +3977,362 @@
 <file path=word/numbering.xml><?xml version="1.0" encoding="utf-8"?>
 <w:numbering xmlns:wpc="http://schemas.microsoft.com/office/word/2010/wordprocessingCanvas" xmlns:cx="http://schemas.microsoft.com/office/drawing/2014/chartex" xmlns:cx1="http://schemas.microsoft.com/office/drawing/2015/9/8/chartex" xmlns:cx2="http://schemas.microsoft.com/office/drawing/2015/10/21/chartex" xmlns:cx3="http://schemas.microsoft.com/office/drawing/2016/5/9/chartex" xmlns:cx4="http://schemas.microsoft.com/office/drawing/2016/5/10/chartex" xmlns:cx5="http://schemas.microsoft.com/office/drawing/2016/5/11/chartex" xmlns:cx6="http://schemas.microsoft.com/office/drawing/2016/5/12/chartex" xmlns:cx7="http://schemas.microsoft.com/office/drawing/2016/5/13/chartex" xmlns:cx8="http://schemas.microsoft.com/office/drawing/2016/5/14/chartex" xmlns:mc="http://schemas.openxmlformats.org/markup-compatibility/2006" xmlns:aink="http://schemas.microsoft.com/office/drawing/2016/ink" xmlns:am3d="http://schemas.microsoft.com/office/drawing/2017/model3d" xmlns:o="urn:schemas-microsoft-com:office:office" xmlns:r="http://schemas.openxmlformats.org/officeDocument/2006/relationships" xmlns:m="http://schemas.openxmlformats.org/officeDocument/2006/math" xmlns:v="urn:schemas-microsoft-com:vml" xmlns:wp14="http://schemas.microsoft.com/office/word/2010/wordprocessingDrawing" xmlns:wp="http://schemas.openxmlformats.org/drawingml/2006/wordprocessingDrawing" xmlns:w10="urn:schemas-microsoft-com:office:word" xmlns:w="http://schemas.openxmlformats.org/wordprocessingml/2006/main" xmlns:w14="http://schemas.microsoft.com/office/word/2010/wordml" xmlns:w15="http://schemas.microsoft.com/office/word/2012/wordml" xmlns:w16cid="http://schemas.microsoft.com/office/word/2016/wordml/cid" xmlns:w16se="http://schemas.microsoft.com/office/word/2015/wordml/symex" xmlns:wpg="http://schemas.microsoft.com/office/word/2010/wordprocessingGroup" xmlns:wpi="http://schemas.microsoft.com/office/word/2010/wordprocessingInk" xmlns:wne="http://schemas.microsoft.com/office/word/2006/wordml" xmlns:wps="http://schemas.microsoft.com/office/word/2010/wordprocessingShape" mc:Ignorable="w14 w15 w16se w16cid wp14">
   <w:abstractNum w:abstractNumId="0" w15:restartNumberingAfterBreak="0">
+    <w:nsid w:val="007821CF"/>
+    <w:multiLevelType w:val="hybridMultilevel"/>
+    <w:tmpl w:val="4A4C98BC"/>
+    <w:lvl w:ilvl="0" w:tplc="04090017">
+      <w:start w:val="1"/>
+      <w:numFmt w:val="lowerLetter"/>
+      <w:lvlText w:val="%1)"/>
+      <w:lvlJc w:val="left"/>
+      <w:pPr>
+        <w:ind w:left="720" w:hanging="360"/>
+      </w:pPr>
+      <w:rPr>
+        <w:rFonts w:hint="default"/>
+      </w:rPr>
+    </w:lvl>
+    <w:lvl w:ilvl="1" w:tplc="04090019" w:tentative="1">
+      <w:start w:val="1"/>
+      <w:numFmt w:val="lowerLetter"/>
+      <w:lvlText w:val="%2."/>
+      <w:lvlJc w:val="left"/>
+      <w:pPr>
+        <w:ind w:left="1440" w:hanging="360"/>
+      </w:pPr>
+    </w:lvl>
+    <w:lvl w:ilvl="2" w:tplc="0409001B" w:tentative="1">
+      <w:start w:val="1"/>
+      <w:numFmt w:val="lowerRoman"/>
+      <w:lvlText w:val="%3."/>
+      <w:lvlJc w:val="right"/>
+      <w:pPr>
+        <w:ind w:left="2160" w:hanging="180"/>
+      </w:pPr>
+    </w:lvl>
+    <w:lvl w:ilvl="3" w:tplc="0409000F" w:tentative="1">
+      <w:start w:val="1"/>
+      <w:numFmt w:val="decimal"/>
+      <w:lvlText w:val="%4."/>
+      <w:lvlJc w:val="left"/>
+      <w:pPr>
+        <w:ind w:left="2880" w:hanging="360"/>
+      </w:pPr>
+    </w:lvl>
+    <w:lvl w:ilvl="4" w:tplc="04090019" w:tentative="1">
+      <w:start w:val="1"/>
+      <w:numFmt w:val="lowerLetter"/>
+      <w:lvlText w:val="%5."/>
+      <w:lvlJc w:val="left"/>
+      <w:pPr>
+        <w:ind w:left="3600" w:hanging="360"/>
+      </w:pPr>
+    </w:lvl>
+    <w:lvl w:ilvl="5" w:tplc="0409001B" w:tentative="1">
+      <w:start w:val="1"/>
+      <w:numFmt w:val="lowerRoman"/>
+      <w:lvlText w:val="%6."/>
+      <w:lvlJc w:val="right"/>
+      <w:pPr>
+        <w:ind w:left="4320" w:hanging="180"/>
+      </w:pPr>
+    </w:lvl>
+    <w:lvl w:ilvl="6" w:tplc="0409000F" w:tentative="1">
+      <w:start w:val="1"/>
+      <w:numFmt w:val="decimal"/>
+      <w:lvlText w:val="%7."/>
+      <w:lvlJc w:val="left"/>
+      <w:pPr>
+        <w:ind w:left="5040" w:hanging="360"/>
+      </w:pPr>
+    </w:lvl>
+    <w:lvl w:ilvl="7" w:tplc="04090019" w:tentative="1">
+      <w:start w:val="1"/>
+      <w:numFmt w:val="lowerLetter"/>
+      <w:lvlText w:val="%8."/>
+      <w:lvlJc w:val="left"/>
+      <w:pPr>
+        <w:ind w:left="5760" w:hanging="360"/>
+      </w:pPr>
+    </w:lvl>
+    <w:lvl w:ilvl="8" w:tplc="0409001B" w:tentative="1">
+      <w:start w:val="1"/>
+      <w:numFmt w:val="lowerRoman"/>
+      <w:lvlText w:val="%9."/>
+      <w:lvlJc w:val="right"/>
+      <w:pPr>
+        <w:ind w:left="6480" w:hanging="180"/>
+      </w:pPr>
+    </w:lvl>
+  </w:abstractNum>
+  <w:abstractNum w:abstractNumId="1" w15:restartNumberingAfterBreak="0">
+    <w:nsid w:val="0C9C7C13"/>
+    <w:multiLevelType w:val="hybridMultilevel"/>
+    <w:tmpl w:val="11F076D0"/>
+    <w:lvl w:ilvl="0" w:tplc="0409000F">
+      <w:start w:val="1"/>
+      <w:numFmt w:val="decimal"/>
+      <w:lvlText w:val="%1."/>
+      <w:lvlJc w:val="left"/>
+      <w:pPr>
+        <w:ind w:left="720" w:hanging="360"/>
+      </w:pPr>
+      <w:rPr>
+        <w:rFonts w:hint="default"/>
+      </w:rPr>
+    </w:lvl>
+    <w:lvl w:ilvl="1" w:tplc="04090019" w:tentative="1">
+      <w:start w:val="1"/>
+      <w:numFmt w:val="lowerLetter"/>
+      <w:lvlText w:val="%2."/>
+      <w:lvlJc w:val="left"/>
+      <w:pPr>
+        <w:ind w:left="1440" w:hanging="360"/>
+      </w:pPr>
+    </w:lvl>
+    <w:lvl w:ilvl="2" w:tplc="0409001B" w:tentative="1">
+      <w:start w:val="1"/>
+      <w:numFmt w:val="lowerRoman"/>
+      <w:lvlText w:val="%3."/>
+      <w:lvlJc w:val="right"/>
+      <w:pPr>
+        <w:ind w:left="2160" w:hanging="180"/>
+      </w:pPr>
+    </w:lvl>
+    <w:lvl w:ilvl="3" w:tplc="0409000F" w:tentative="1">
+      <w:start w:val="1"/>
+      <w:numFmt w:val="decimal"/>
+      <w:lvlText w:val="%4."/>
+      <w:lvlJc w:val="left"/>
+      <w:pPr>
+        <w:ind w:left="2880" w:hanging="360"/>
+      </w:pPr>
+    </w:lvl>
+    <w:lvl w:ilvl="4" w:tplc="04090019" w:tentative="1">
+      <w:start w:val="1"/>
+      <w:numFmt w:val="lowerLetter"/>
+      <w:lvlText w:val="%5."/>
+      <w:lvlJc w:val="left"/>
+      <w:pPr>
+        <w:ind w:left="3600" w:hanging="360"/>
+      </w:pPr>
+    </w:lvl>
+    <w:lvl w:ilvl="5" w:tplc="0409001B" w:tentative="1">
+      <w:start w:val="1"/>
+      <w:numFmt w:val="lowerRoman"/>
+      <w:lvlText w:val="%6."/>
+      <w:lvlJc w:val="right"/>
+      <w:pPr>
+        <w:ind w:left="4320" w:hanging="180"/>
+      </w:pPr>
+    </w:lvl>
+    <w:lvl w:ilvl="6" w:tplc="0409000F" w:tentative="1">
+      <w:start w:val="1"/>
+      <w:numFmt w:val="decimal"/>
+      <w:lvlText w:val="%7."/>
+      <w:lvlJc w:val="left"/>
+      <w:pPr>
+        <w:ind w:left="5040" w:hanging="360"/>
+      </w:pPr>
+    </w:lvl>
+    <w:lvl w:ilvl="7" w:tplc="04090019" w:tentative="1">
+      <w:start w:val="1"/>
+      <w:numFmt w:val="lowerLetter"/>
+      <w:lvlText w:val="%8."/>
+      <w:lvlJc w:val="left"/>
+      <w:pPr>
+        <w:ind w:left="5760" w:hanging="360"/>
+      </w:pPr>
+    </w:lvl>
+    <w:lvl w:ilvl="8" w:tplc="0409001B" w:tentative="1">
+      <w:start w:val="1"/>
+      <w:numFmt w:val="lowerRoman"/>
+      <w:lvlText w:val="%9."/>
+      <w:lvlJc w:val="right"/>
+      <w:pPr>
+        <w:ind w:left="6480" w:hanging="180"/>
+      </w:pPr>
+    </w:lvl>
+  </w:abstractNum>
+  <w:abstractNum w:abstractNumId="2" w15:restartNumberingAfterBreak="0">
+    <w:nsid w:val="12753CA4"/>
+    <w:multiLevelType w:val="hybridMultilevel"/>
+    <w:tmpl w:val="AAA4C95A"/>
+    <w:lvl w:ilvl="0" w:tplc="0409000F">
+      <w:start w:val="1"/>
+      <w:numFmt w:val="decimal"/>
+      <w:lvlText w:val="%1."/>
+      <w:lvlJc w:val="left"/>
+      <w:pPr>
+        <w:ind w:left="720" w:hanging="360"/>
+      </w:pPr>
+      <w:rPr>
+        <w:rFonts w:hint="default"/>
+      </w:rPr>
+    </w:lvl>
+    <w:lvl w:ilvl="1" w:tplc="04090019" w:tentative="1">
+      <w:start w:val="1"/>
+      <w:numFmt w:val="lowerLetter"/>
+      <w:lvlText w:val="%2."/>
+      <w:lvlJc w:val="left"/>
+      <w:pPr>
+        <w:ind w:left="1440" w:hanging="360"/>
+      </w:pPr>
+    </w:lvl>
+    <w:lvl w:ilvl="2" w:tplc="0409001B" w:tentative="1">
+      <w:start w:val="1"/>
+      <w:numFmt w:val="lowerRoman"/>
+      <w:lvlText w:val="%3."/>
+      <w:lvlJc w:val="right"/>
+      <w:pPr>
+        <w:ind w:left="2160" w:hanging="180"/>
+      </w:pPr>
+    </w:lvl>
+    <w:lvl w:ilvl="3" w:tplc="0409000F" w:tentative="1">
+      <w:start w:val="1"/>
+      <w:numFmt w:val="decimal"/>
+      <w:lvlText w:val="%4."/>
+      <w:lvlJc w:val="left"/>
+      <w:pPr>
+        <w:ind w:left="2880" w:hanging="360"/>
+      </w:pPr>
+    </w:lvl>
+    <w:lvl w:ilvl="4" w:tplc="04090019" w:tentative="1">
+      <w:start w:val="1"/>
+      <w:numFmt w:val="lowerLetter"/>
+      <w:lvlText w:val="%5."/>
+      <w:lvlJc w:val="left"/>
+      <w:pPr>
+        <w:ind w:left="3600" w:hanging="360"/>
+      </w:pPr>
+    </w:lvl>
+    <w:lvl w:ilvl="5" w:tplc="0409001B" w:tentative="1">
+      <w:start w:val="1"/>
+      <w:numFmt w:val="lowerRoman"/>
+      <w:lvlText w:val="%6."/>
+      <w:lvlJc w:val="right"/>
+      <w:pPr>
+        <w:ind w:left="4320" w:hanging="180"/>
+      </w:pPr>
+    </w:lvl>
+    <w:lvl w:ilvl="6" w:tplc="0409000F" w:tentative="1">
+      <w:start w:val="1"/>
+      <w:numFmt w:val="decimal"/>
+      <w:lvlText w:val="%7."/>
+      <w:lvlJc w:val="left"/>
+      <w:pPr>
+        <w:ind w:left="5040" w:hanging="360"/>
+      </w:pPr>
+    </w:lvl>
+    <w:lvl w:ilvl="7" w:tplc="04090019" w:tentative="1">
+      <w:start w:val="1"/>
+      <w:numFmt w:val="lowerLetter"/>
+      <w:lvlText w:val="%8."/>
+      <w:lvlJc w:val="left"/>
+      <w:pPr>
+        <w:ind w:left="5760" w:hanging="360"/>
+      </w:pPr>
+    </w:lvl>
+    <w:lvl w:ilvl="8" w:tplc="0409001B" w:tentative="1">
+      <w:start w:val="1"/>
+      <w:numFmt w:val="lowerRoman"/>
+      <w:lvlText w:val="%9."/>
+      <w:lvlJc w:val="right"/>
+      <w:pPr>
+        <w:ind w:left="6480" w:hanging="180"/>
+      </w:pPr>
+    </w:lvl>
+  </w:abstractNum>
+  <w:abstractNum w:abstractNumId="3" w15:restartNumberingAfterBreak="0">
+    <w:nsid w:val="2DEF69BE"/>
+    <w:multiLevelType w:val="hybridMultilevel"/>
+    <w:tmpl w:val="C756A106"/>
+    <w:lvl w:ilvl="0" w:tplc="245AEACA">
+      <w:start w:val="1"/>
+      <w:numFmt w:val="decimal"/>
+      <w:lvlText w:val="%1."/>
+      <w:lvlJc w:val="left"/>
+      <w:pPr>
+        <w:ind w:left="1080" w:hanging="360"/>
+      </w:pPr>
+      <w:rPr>
+        <w:rFonts w:hint="default"/>
+      </w:rPr>
+    </w:lvl>
+    <w:lvl w:ilvl="1" w:tplc="04090019">
+      <w:start w:val="1"/>
+      <w:numFmt w:val="lowerLetter"/>
+      <w:lvlText w:val="%2."/>
+      <w:lvlJc w:val="left"/>
+      <w:pPr>
+        <w:ind w:left="1800" w:hanging="360"/>
+      </w:pPr>
+    </w:lvl>
+    <w:lvl w:ilvl="2" w:tplc="0409001B" w:tentative="1">
+      <w:start w:val="1"/>
+      <w:numFmt w:val="lowerRoman"/>
+      <w:lvlText w:val="%3."/>
+      <w:lvlJc w:val="right"/>
+      <w:pPr>
+        <w:ind w:left="2520" w:hanging="180"/>
+      </w:pPr>
+    </w:lvl>
+    <w:lvl w:ilvl="3" w:tplc="0409000F" w:tentative="1">
+      <w:start w:val="1"/>
+      <w:numFmt w:val="decimal"/>
+      <w:lvlText w:val="%4."/>
+      <w:lvlJc w:val="left"/>
+      <w:pPr>
+        <w:ind w:left="3240" w:hanging="360"/>
+      </w:pPr>
+    </w:lvl>
+    <w:lvl w:ilvl="4" w:tplc="04090019" w:tentative="1">
+      <w:start w:val="1"/>
+      <w:numFmt w:val="lowerLetter"/>
+      <w:lvlText w:val="%5."/>
+      <w:lvlJc w:val="left"/>
+      <w:pPr>
+        <w:ind w:left="3960" w:hanging="360"/>
+      </w:pPr>
+    </w:lvl>
+    <w:lvl w:ilvl="5" w:tplc="0409001B" w:tentative="1">
+      <w:start w:val="1"/>
+      <w:numFmt w:val="lowerRoman"/>
+      <w:lvlText w:val="%6."/>
+      <w:lvlJc w:val="right"/>
+      <w:pPr>
+        <w:ind w:left="4680" w:hanging="180"/>
+      </w:pPr>
+    </w:lvl>
+    <w:lvl w:ilvl="6" w:tplc="0409000F" w:tentative="1">
+      <w:start w:val="1"/>
+      <w:numFmt w:val="decimal"/>
+      <w:lvlText w:val="%7."/>
+      <w:lvlJc w:val="left"/>
+      <w:pPr>
+        <w:ind w:left="5400" w:hanging="360"/>
+      </w:pPr>
+    </w:lvl>
+    <w:lvl w:ilvl="7" w:tplc="04090019" w:tentative="1">
+      <w:start w:val="1"/>
+      <w:numFmt w:val="lowerLetter"/>
+      <w:lvlText w:val="%8."/>
+      <w:lvlJc w:val="left"/>
+      <w:pPr>
+        <w:ind w:left="6120" w:hanging="360"/>
+      </w:pPr>
+    </w:lvl>
+    <w:lvl w:ilvl="8" w:tplc="0409001B" w:tentative="1">
+      <w:start w:val="1"/>
+      <w:numFmt w:val="lowerRoman"/>
+      <w:lvlText w:val="%9."/>
+      <w:lvlJc w:val="right"/>
+      <w:pPr>
+        <w:ind w:left="6840" w:hanging="180"/>
+      </w:pPr>
+    </w:lvl>
+  </w:abstractNum>
+  <w:abstractNum w:abstractNumId="4" w15:restartNumberingAfterBreak="0">
     <w:nsid w:val="3E0762C3"/>
     <w:multiLevelType w:val="hybridMultilevel"/>
     <w:tmpl w:val="1EC85F6A"/>
@@ -886,10 +4421,10 @@
       </w:pPr>
     </w:lvl>
   </w:abstractNum>
-  <w:abstractNum w:abstractNumId="1" w15:restartNumberingAfterBreak="0">
-    <w:nsid w:val="7DD17F53"/>
+  <w:abstractNum w:abstractNumId="5" w15:restartNumberingAfterBreak="0">
+    <w:nsid w:val="4110431E"/>
     <w:multiLevelType w:val="hybridMultilevel"/>
-    <w:tmpl w:val="DE24A328"/>
+    <w:tmpl w:val="AA8AE8C6"/>
     <w:lvl w:ilvl="0" w:tplc="0409000F">
       <w:start w:val="1"/>
       <w:numFmt w:val="decimal"/>
@@ -902,7 +4437,7 @@
         <w:rFonts w:hint="default"/>
       </w:rPr>
     </w:lvl>
-    <w:lvl w:ilvl="1" w:tplc="04090019">
+    <w:lvl w:ilvl="1" w:tplc="04090019" w:tentative="1">
       <w:start w:val="1"/>
       <w:numFmt w:val="lowerLetter"/>
       <w:lvlText w:val="%2."/>
@@ -975,11 +4510,418 @@
       </w:pPr>
     </w:lvl>
   </w:abstractNum>
+  <w:abstractNum w:abstractNumId="6" w15:restartNumberingAfterBreak="0">
+    <w:nsid w:val="494B1110"/>
+    <w:multiLevelType w:val="hybridMultilevel"/>
+    <w:tmpl w:val="3A6471AA"/>
+    <w:lvl w:ilvl="0" w:tplc="E5127AA2">
+      <w:start w:val="1"/>
+      <w:numFmt w:val="bullet"/>
+      <w:lvlText w:val=""/>
+      <w:lvlJc w:val="left"/>
+      <w:pPr>
+        <w:ind w:left="720" w:hanging="360"/>
+      </w:pPr>
+      <w:rPr>
+        <w:rFonts w:ascii="Symbol" w:eastAsiaTheme="minorHAnsi" w:hAnsi="Symbol" w:cstheme="minorBidi" w:hint="default"/>
+      </w:rPr>
+    </w:lvl>
+    <w:lvl w:ilvl="1" w:tplc="04090003" w:tentative="1">
+      <w:start w:val="1"/>
+      <w:numFmt w:val="bullet"/>
+      <w:lvlText w:val="o"/>
+      <w:lvlJc w:val="left"/>
+      <w:pPr>
+        <w:ind w:left="1440" w:hanging="360"/>
+      </w:pPr>
+      <w:rPr>
+        <w:rFonts w:ascii="Courier New" w:hAnsi="Courier New" w:cs="Courier New" w:hint="default"/>
+      </w:rPr>
+    </w:lvl>
+    <w:lvl w:ilvl="2" w:tplc="04090005" w:tentative="1">
+      <w:start w:val="1"/>
+      <w:numFmt w:val="bullet"/>
+      <w:lvlText w:val=""/>
+      <w:lvlJc w:val="left"/>
+      <w:pPr>
+        <w:ind w:left="2160" w:hanging="360"/>
+      </w:pPr>
+      <w:rPr>
+        <w:rFonts w:ascii="Wingdings" w:hAnsi="Wingdings" w:hint="default"/>
+      </w:rPr>
+    </w:lvl>
+    <w:lvl w:ilvl="3" w:tplc="04090001" w:tentative="1">
+      <w:start w:val="1"/>
+      <w:numFmt w:val="bullet"/>
+      <w:lvlText w:val=""/>
+      <w:lvlJc w:val="left"/>
+      <w:pPr>
+        <w:ind w:left="2880" w:hanging="360"/>
+      </w:pPr>
+      <w:rPr>
+        <w:rFonts w:ascii="Symbol" w:hAnsi="Symbol" w:hint="default"/>
+      </w:rPr>
+    </w:lvl>
+    <w:lvl w:ilvl="4" w:tplc="04090003" w:tentative="1">
+      <w:start w:val="1"/>
+      <w:numFmt w:val="bullet"/>
+      <w:lvlText w:val="o"/>
+      <w:lvlJc w:val="left"/>
+      <w:pPr>
+        <w:ind w:left="3600" w:hanging="360"/>
+      </w:pPr>
+      <w:rPr>
+        <w:rFonts w:ascii="Courier New" w:hAnsi="Courier New" w:cs="Courier New" w:hint="default"/>
+      </w:rPr>
+    </w:lvl>
+    <w:lvl w:ilvl="5" w:tplc="04090005" w:tentative="1">
+      <w:start w:val="1"/>
+      <w:numFmt w:val="bullet"/>
+      <w:lvlText w:val=""/>
+      <w:lvlJc w:val="left"/>
+      <w:pPr>
+        <w:ind w:left="4320" w:hanging="360"/>
+      </w:pPr>
+      <w:rPr>
+        <w:rFonts w:ascii="Wingdings" w:hAnsi="Wingdings" w:hint="default"/>
+      </w:rPr>
+    </w:lvl>
+    <w:lvl w:ilvl="6" w:tplc="04090001" w:tentative="1">
+      <w:start w:val="1"/>
+      <w:numFmt w:val="bullet"/>
+      <w:lvlText w:val=""/>
+      <w:lvlJc w:val="left"/>
+      <w:pPr>
+        <w:ind w:left="5040" w:hanging="360"/>
+      </w:pPr>
+      <w:rPr>
+        <w:rFonts w:ascii="Symbol" w:hAnsi="Symbol" w:hint="default"/>
+      </w:rPr>
+    </w:lvl>
+    <w:lvl w:ilvl="7" w:tplc="04090003" w:tentative="1">
+      <w:start w:val="1"/>
+      <w:numFmt w:val="bullet"/>
+      <w:lvlText w:val="o"/>
+      <w:lvlJc w:val="left"/>
+      <w:pPr>
+        <w:ind w:left="5760" w:hanging="360"/>
+      </w:pPr>
+      <w:rPr>
+        <w:rFonts w:ascii="Courier New" w:hAnsi="Courier New" w:cs="Courier New" w:hint="default"/>
+      </w:rPr>
+    </w:lvl>
+    <w:lvl w:ilvl="8" w:tplc="04090005" w:tentative="1">
+      <w:start w:val="1"/>
+      <w:numFmt w:val="bullet"/>
+      <w:lvlText w:val=""/>
+      <w:lvlJc w:val="left"/>
+      <w:pPr>
+        <w:ind w:left="6480" w:hanging="360"/>
+      </w:pPr>
+      <w:rPr>
+        <w:rFonts w:ascii="Wingdings" w:hAnsi="Wingdings" w:hint="default"/>
+      </w:rPr>
+    </w:lvl>
+  </w:abstractNum>
+  <w:abstractNum w:abstractNumId="7" w15:restartNumberingAfterBreak="0">
+    <w:nsid w:val="571E56DE"/>
+    <w:multiLevelType w:val="hybridMultilevel"/>
+    <w:tmpl w:val="29F03BAE"/>
+    <w:lvl w:ilvl="0" w:tplc="0409000F">
+      <w:start w:val="2"/>
+      <w:numFmt w:val="decimal"/>
+      <w:lvlText w:val="%1."/>
+      <w:lvlJc w:val="left"/>
+      <w:pPr>
+        <w:ind w:left="720" w:hanging="360"/>
+      </w:pPr>
+      <w:rPr>
+        <w:rFonts w:hint="default"/>
+      </w:rPr>
+    </w:lvl>
+    <w:lvl w:ilvl="1" w:tplc="04090019" w:tentative="1">
+      <w:start w:val="1"/>
+      <w:numFmt w:val="lowerLetter"/>
+      <w:lvlText w:val="%2."/>
+      <w:lvlJc w:val="left"/>
+      <w:pPr>
+        <w:ind w:left="1440" w:hanging="360"/>
+      </w:pPr>
+    </w:lvl>
+    <w:lvl w:ilvl="2" w:tplc="0409001B" w:tentative="1">
+      <w:start w:val="1"/>
+      <w:numFmt w:val="lowerRoman"/>
+      <w:lvlText w:val="%3."/>
+      <w:lvlJc w:val="right"/>
+      <w:pPr>
+        <w:ind w:left="2160" w:hanging="180"/>
+      </w:pPr>
+    </w:lvl>
+    <w:lvl w:ilvl="3" w:tplc="0409000F" w:tentative="1">
+      <w:start w:val="1"/>
+      <w:numFmt w:val="decimal"/>
+      <w:lvlText w:val="%4."/>
+      <w:lvlJc w:val="left"/>
+      <w:pPr>
+        <w:ind w:left="2880" w:hanging="360"/>
+      </w:pPr>
+    </w:lvl>
+    <w:lvl w:ilvl="4" w:tplc="04090019" w:tentative="1">
+      <w:start w:val="1"/>
+      <w:numFmt w:val="lowerLetter"/>
+      <w:lvlText w:val="%5."/>
+      <w:lvlJc w:val="left"/>
+      <w:pPr>
+        <w:ind w:left="3600" w:hanging="360"/>
+      </w:pPr>
+    </w:lvl>
+    <w:lvl w:ilvl="5" w:tplc="0409001B" w:tentative="1">
+      <w:start w:val="1"/>
+      <w:numFmt w:val="lowerRoman"/>
+      <w:lvlText w:val="%6."/>
+      <w:lvlJc w:val="right"/>
+      <w:pPr>
+        <w:ind w:left="4320" w:hanging="180"/>
+      </w:pPr>
+    </w:lvl>
+    <w:lvl w:ilvl="6" w:tplc="0409000F" w:tentative="1">
+      <w:start w:val="1"/>
+      <w:numFmt w:val="decimal"/>
+      <w:lvlText w:val="%7."/>
+      <w:lvlJc w:val="left"/>
+      <w:pPr>
+        <w:ind w:left="5040" w:hanging="360"/>
+      </w:pPr>
+    </w:lvl>
+    <w:lvl w:ilvl="7" w:tplc="04090019" w:tentative="1">
+      <w:start w:val="1"/>
+      <w:numFmt w:val="lowerLetter"/>
+      <w:lvlText w:val="%8."/>
+      <w:lvlJc w:val="left"/>
+      <w:pPr>
+        <w:ind w:left="5760" w:hanging="360"/>
+      </w:pPr>
+    </w:lvl>
+    <w:lvl w:ilvl="8" w:tplc="0409001B" w:tentative="1">
+      <w:start w:val="1"/>
+      <w:numFmt w:val="lowerRoman"/>
+      <w:lvlText w:val="%9."/>
+      <w:lvlJc w:val="right"/>
+      <w:pPr>
+        <w:ind w:left="6480" w:hanging="180"/>
+      </w:pPr>
+    </w:lvl>
+  </w:abstractNum>
+  <w:abstractNum w:abstractNumId="8" w15:restartNumberingAfterBreak="0">
+    <w:nsid w:val="7B6470A4"/>
+    <w:multiLevelType w:val="hybridMultilevel"/>
+    <w:tmpl w:val="84BC8886"/>
+    <w:lvl w:ilvl="0" w:tplc="04090017">
+      <w:start w:val="1"/>
+      <w:numFmt w:val="lowerLetter"/>
+      <w:lvlText w:val="%1)"/>
+      <w:lvlJc w:val="left"/>
+      <w:pPr>
+        <w:ind w:left="720" w:hanging="360"/>
+      </w:pPr>
+      <w:rPr>
+        <w:rFonts w:hint="default"/>
+      </w:rPr>
+    </w:lvl>
+    <w:lvl w:ilvl="1" w:tplc="04090019" w:tentative="1">
+      <w:start w:val="1"/>
+      <w:numFmt w:val="lowerLetter"/>
+      <w:lvlText w:val="%2."/>
+      <w:lvlJc w:val="left"/>
+      <w:pPr>
+        <w:ind w:left="1440" w:hanging="360"/>
+      </w:pPr>
+    </w:lvl>
+    <w:lvl w:ilvl="2" w:tplc="0409001B" w:tentative="1">
+      <w:start w:val="1"/>
+      <w:numFmt w:val="lowerRoman"/>
+      <w:lvlText w:val="%3."/>
+      <w:lvlJc w:val="right"/>
+      <w:pPr>
+        <w:ind w:left="2160" w:hanging="180"/>
+      </w:pPr>
+    </w:lvl>
+    <w:lvl w:ilvl="3" w:tplc="0409000F" w:tentative="1">
+      <w:start w:val="1"/>
+      <w:numFmt w:val="decimal"/>
+      <w:lvlText w:val="%4."/>
+      <w:lvlJc w:val="left"/>
+      <w:pPr>
+        <w:ind w:left="2880" w:hanging="360"/>
+      </w:pPr>
+    </w:lvl>
+    <w:lvl w:ilvl="4" w:tplc="04090019" w:tentative="1">
+      <w:start w:val="1"/>
+      <w:numFmt w:val="lowerLetter"/>
+      <w:lvlText w:val="%5."/>
+      <w:lvlJc w:val="left"/>
+      <w:pPr>
+        <w:ind w:left="3600" w:hanging="360"/>
+      </w:pPr>
+    </w:lvl>
+    <w:lvl w:ilvl="5" w:tplc="0409001B" w:tentative="1">
+      <w:start w:val="1"/>
+      <w:numFmt w:val="lowerRoman"/>
+      <w:lvlText w:val="%6."/>
+      <w:lvlJc w:val="right"/>
+      <w:pPr>
+        <w:ind w:left="4320" w:hanging="180"/>
+      </w:pPr>
+    </w:lvl>
+    <w:lvl w:ilvl="6" w:tplc="0409000F" w:tentative="1">
+      <w:start w:val="1"/>
+      <w:numFmt w:val="decimal"/>
+      <w:lvlText w:val="%7."/>
+      <w:lvlJc w:val="left"/>
+      <w:pPr>
+        <w:ind w:left="5040" w:hanging="360"/>
+      </w:pPr>
+    </w:lvl>
+    <w:lvl w:ilvl="7" w:tplc="04090019" w:tentative="1">
+      <w:start w:val="1"/>
+      <w:numFmt w:val="lowerLetter"/>
+      <w:lvlText w:val="%8."/>
+      <w:lvlJc w:val="left"/>
+      <w:pPr>
+        <w:ind w:left="5760" w:hanging="360"/>
+      </w:pPr>
+    </w:lvl>
+    <w:lvl w:ilvl="8" w:tplc="0409001B" w:tentative="1">
+      <w:start w:val="1"/>
+      <w:numFmt w:val="lowerRoman"/>
+      <w:lvlText w:val="%9."/>
+      <w:lvlJc w:val="right"/>
+      <w:pPr>
+        <w:ind w:left="6480" w:hanging="180"/>
+      </w:pPr>
+    </w:lvl>
+  </w:abstractNum>
+  <w:abstractNum w:abstractNumId="9" w15:restartNumberingAfterBreak="0">
+    <w:nsid w:val="7DD17F53"/>
+    <w:multiLevelType w:val="hybridMultilevel"/>
+    <w:tmpl w:val="6316A6AE"/>
+    <w:lvl w:ilvl="0" w:tplc="0409000F">
+      <w:start w:val="1"/>
+      <w:numFmt w:val="decimal"/>
+      <w:lvlText w:val="%1."/>
+      <w:lvlJc w:val="left"/>
+      <w:pPr>
+        <w:ind w:left="720" w:hanging="360"/>
+      </w:pPr>
+      <w:rPr>
+        <w:rFonts w:hint="default"/>
+      </w:rPr>
+    </w:lvl>
+    <w:lvl w:ilvl="1" w:tplc="04090019">
+      <w:start w:val="1"/>
+      <w:numFmt w:val="lowerLetter"/>
+      <w:lvlText w:val="%2."/>
+      <w:lvlJc w:val="left"/>
+      <w:pPr>
+        <w:ind w:left="1440" w:hanging="360"/>
+      </w:pPr>
+    </w:lvl>
+    <w:lvl w:ilvl="2" w:tplc="0950B0FA">
+      <w:start w:val="1"/>
+      <w:numFmt w:val="lowerLetter"/>
+      <w:lvlText w:val="%3)"/>
+      <w:lvlJc w:val="left"/>
+      <w:pPr>
+        <w:ind w:left="2340" w:hanging="360"/>
+      </w:pPr>
+      <w:rPr>
+        <w:rFonts w:hint="default"/>
+      </w:rPr>
+    </w:lvl>
+    <w:lvl w:ilvl="3" w:tplc="0409000F">
+      <w:start w:val="1"/>
+      <w:numFmt w:val="decimal"/>
+      <w:lvlText w:val="%4."/>
+      <w:lvlJc w:val="left"/>
+      <w:pPr>
+        <w:ind w:left="2880" w:hanging="360"/>
+      </w:pPr>
+    </w:lvl>
+    <w:lvl w:ilvl="4" w:tplc="04090019">
+      <w:start w:val="1"/>
+      <w:numFmt w:val="lowerLetter"/>
+      <w:lvlText w:val="%5."/>
+      <w:lvlJc w:val="left"/>
+      <w:pPr>
+        <w:ind w:left="3600" w:hanging="360"/>
+      </w:pPr>
+    </w:lvl>
+    <w:lvl w:ilvl="5" w:tplc="0409001B">
+      <w:start w:val="1"/>
+      <w:numFmt w:val="lowerRoman"/>
+      <w:lvlText w:val="%6."/>
+      <w:lvlJc w:val="right"/>
+      <w:pPr>
+        <w:ind w:left="4320" w:hanging="180"/>
+      </w:pPr>
+    </w:lvl>
+    <w:lvl w:ilvl="6" w:tplc="0409000F" w:tentative="1">
+      <w:start w:val="1"/>
+      <w:numFmt w:val="decimal"/>
+      <w:lvlText w:val="%7."/>
+      <w:lvlJc w:val="left"/>
+      <w:pPr>
+        <w:ind w:left="5040" w:hanging="360"/>
+      </w:pPr>
+    </w:lvl>
+    <w:lvl w:ilvl="7" w:tplc="04090019" w:tentative="1">
+      <w:start w:val="1"/>
+      <w:numFmt w:val="lowerLetter"/>
+      <w:lvlText w:val="%8."/>
+      <w:lvlJc w:val="left"/>
+      <w:pPr>
+        <w:ind w:left="5760" w:hanging="360"/>
+      </w:pPr>
+    </w:lvl>
+    <w:lvl w:ilvl="8" w:tplc="0409001B" w:tentative="1">
+      <w:start w:val="1"/>
+      <w:numFmt w:val="lowerRoman"/>
+      <w:lvlText w:val="%9."/>
+      <w:lvlJc w:val="right"/>
+      <w:pPr>
+        <w:ind w:left="6480" w:hanging="180"/>
+      </w:pPr>
+    </w:lvl>
+  </w:abstractNum>
   <w:num w:numId="1">
+    <w:abstractNumId w:val="9"/>
+  </w:num>
+  <w:num w:numId="2">
+    <w:abstractNumId w:val="4"/>
+  </w:num>
+  <w:num w:numId="3">
+    <w:abstractNumId w:val="0"/>
+  </w:num>
+  <w:num w:numId="4">
+    <w:abstractNumId w:val="8"/>
+  </w:num>
+  <w:num w:numId="5">
+    <w:abstractNumId w:val="7"/>
+  </w:num>
+  <w:num w:numId="6">
     <w:abstractNumId w:val="1"/>
   </w:num>
-  <w:num w:numId="2">
-    <w:abstractNumId w:val="0"/>
+  <w:num w:numId="7">
+    <w:abstractNumId w:val="2"/>
+  </w:num>
+  <w:num w:numId="8">
+    <w:abstractNumId w:val="5"/>
+  </w:num>
+  <w:num w:numId="9">
+    <w:abstractNumId w:val="6"/>
+  </w:num>
+  <w:num w:numId="10">
+    <w:abstractNumId w:val="3"/>
   </w:num>
 </w:numbering>
 </file>
@@ -1741,4 +5683,16 @@
     </a:ext>
   </a:extLst>
 </a:theme>
+</file>
+
+<file path=customXml/item1.xml><?xml version="1.0" encoding="utf-8"?>
+<b:Sources xmlns:b="http://schemas.openxmlformats.org/officeDocument/2006/bibliography" xmlns="http://schemas.openxmlformats.org/officeDocument/2006/bibliography" SelectedStyle="\APASixthEditionOfficeOnline.xsl" StyleName="APA" Version="6"/>
+</file>
+
+<file path=customXml/itemProps1.xml><?xml version="1.0" encoding="utf-8"?>
+<ds:datastoreItem xmlns:ds="http://schemas.openxmlformats.org/officeDocument/2006/customXml" ds:itemID="{6C511DC5-C807-499B-BD47-F7E563C2F1BB}">
+  <ds:schemaRefs>
+    <ds:schemaRef ds:uri="http://schemas.openxmlformats.org/officeDocument/2006/bibliography"/>
+  </ds:schemaRefs>
+</ds:datastoreItem>
 </file>
</xml_diff>